<commit_message>
Added special purpose languages.
</commit_message>
<xml_diff>
--- a/syllabi/4513F2022Syllabus.docx
+++ b/syllabi/4513F2022Syllabus.docx
@@ -241,15 +241,7 @@
           <w:rFonts w:ascii="Calibri" w:eastAsia="Calibri" w:hAnsi="Calibri" w:cs="Calibri"/>
           <w:color w:val="000000"/>
         </w:rPr>
-        <w:t xml:space="preserve"> </w:t>
-      </w:r>
-      <w:r>
-        <w:rPr>
-          <w:rStyle w:val="text005"/>
-          <w:rFonts w:ascii="Calibri" w:eastAsia="Calibri" w:hAnsi="Calibri" w:cs="Calibri"/>
-          <w:color w:val="000000"/>
-        </w:rPr>
-        <w:t>ssg9763@nyu.edu</w:t>
+        <w:t xml:space="preserve"> ssg9763@nyu.edu</w:t>
       </w:r>
     </w:p>
     <w:p>
@@ -402,13 +394,7 @@
         <w:rPr>
           <w:rFonts w:ascii="Calibri" w:eastAsia="Calibri" w:hAnsi="Calibri" w:cs="Calibri"/>
         </w:rPr>
-        <w:t xml:space="preserve">Junior or higher majoring in Computer Science, Computer </w:t>
-      </w:r>
-      <w:r>
-        <w:rPr>
-          <w:rFonts w:ascii="Calibri" w:eastAsia="Calibri" w:hAnsi="Calibri" w:cs="Calibri"/>
-        </w:rPr>
-        <w:t>Engineering, or Electrical and Computer Engineering</w:t>
+        <w:t>Junior or higher majoring in Computer Science, Computer Engineering, or Electrical and Computer Engineering</w:t>
       </w:r>
     </w:p>
     <w:p>
@@ -528,16 +514,7 @@
           <w:sz w:val="22"/>
           <w:szCs w:val="22"/>
         </w:rPr>
-        <w:t>of this course is to introduce you to software-engineering techniques that can be applied to practical software projects. Upon the successful comple</w:t>
-      </w:r>
-      <w:r>
-        <w:rPr>
-          <w:rStyle w:val="text019"/>
-          <w:rFonts w:ascii="Calibri" w:eastAsia="Calibri" w:hAnsi="Calibri" w:cs="Calibri"/>
-          <w:sz w:val="22"/>
-          <w:szCs w:val="22"/>
-        </w:rPr>
-        <w:t xml:space="preserve">tion of the course you </w:t>
+        <w:t xml:space="preserve">of this course is to introduce you to software-engineering techniques that can be applied to practical software projects. Upon the successful completion of the course you </w:t>
       </w:r>
       <w:r>
         <w:rPr>
@@ -591,54 +568,20 @@
         </w:numPr>
         <w:spacing w:before="280" w:after="280"/>
         <w:rPr>
-          <w:rStyle w:val="text025"/>
-        </w:rPr>
-      </w:pPr>
-      <w:r>
-        <w:rPr>
-          <w:rStyle w:val="text025"/>
-          <w:rFonts w:ascii="Calibri" w:eastAsia="Calibri" w:hAnsi="Calibri" w:cs="Calibri"/>
-          <w:sz w:val="22"/>
-          <w:szCs w:val="22"/>
-        </w:rPr>
-        <w:t xml:space="preserve">Use </w:t>
-      </w:r>
-      <w:r>
-        <w:rPr>
-          <w:rStyle w:val="text025"/>
-          <w:rFonts w:ascii="Calibri" w:eastAsia="Calibri" w:hAnsi="Calibri" w:cs="Calibri"/>
-          <w:i/>
-          <w:sz w:val="22"/>
-          <w:szCs w:val="22"/>
-        </w:rPr>
-        <w:t>git</w:t>
-      </w:r>
-      <w:r>
-        <w:rPr>
-          <w:rStyle w:val="text025"/>
-          <w:rFonts w:ascii="Calibri" w:eastAsia="Calibri" w:hAnsi="Calibri" w:cs="Calibri"/>
-          <w:sz w:val="22"/>
-          <w:szCs w:val="22"/>
-        </w:rPr>
-        <w:t xml:space="preserve"> to manage </w:t>
-      </w:r>
-      <w:r>
-        <w:rPr>
-          <w:rStyle w:val="text025"/>
-          <w:rFonts w:ascii="Calibri" w:eastAsia="Calibri" w:hAnsi="Calibri" w:cs="Calibri"/>
-          <w:sz w:val="22"/>
-          <w:szCs w:val="22"/>
-        </w:rPr>
-        <w:t>your</w:t>
-      </w:r>
-      <w:r>
-        <w:rPr>
-          <w:rStyle w:val="text025"/>
-          <w:rFonts w:ascii="Calibri" w:eastAsia="Calibri" w:hAnsi="Calibri" w:cs="Calibri"/>
-          <w:sz w:val="22"/>
-          <w:szCs w:val="22"/>
-        </w:rPr>
-        <w:t xml:space="preserve"> project’s artifacts.</w:t>
+          <w:rStyle w:val="text018"/>
+          <w:rFonts w:asciiTheme="minorHAnsi" w:hAnsiTheme="minorHAnsi" w:cstheme="minorHAnsi"/>
+          <w:sz w:val="22"/>
+          <w:szCs w:val="22"/>
+        </w:rPr>
+      </w:pPr>
+      <w:r>
+        <w:rPr>
+          <w:rStyle w:val="text018"/>
+          <w:rFonts w:asciiTheme="minorHAnsi" w:hAnsiTheme="minorHAnsi" w:cstheme="minorHAnsi"/>
+          <w:sz w:val="22"/>
+          <w:szCs w:val="22"/>
+        </w:rPr>
+        <w:t>Understand the idea of special-purpose languages.</w:t>
       </w:r>
     </w:p>
     <w:p>
@@ -650,45 +593,54 @@
         </w:numPr>
         <w:spacing w:before="280" w:after="280"/>
         <w:rPr>
-          <w:rFonts w:asciiTheme="minorHAnsi" w:hAnsiTheme="minorHAnsi" w:cstheme="minorHAnsi"/>
-          <w:sz w:val="22"/>
-          <w:szCs w:val="22"/>
-        </w:rPr>
-      </w:pPr>
-      <w:r>
-        <w:rPr>
-          <w:rFonts w:asciiTheme="minorHAnsi" w:hAnsiTheme="minorHAnsi" w:cstheme="minorHAnsi"/>
-          <w:sz w:val="22"/>
-          <w:szCs w:val="22"/>
-        </w:rPr>
-        <w:t xml:space="preserve">Use a </w:t>
-      </w:r>
-      <w:proofErr w:type="spellStart"/>
-      <w:r>
-        <w:rPr>
-          <w:rFonts w:asciiTheme="minorHAnsi" w:hAnsiTheme="minorHAnsi" w:cstheme="minorHAnsi"/>
+          <w:rStyle w:val="text025"/>
+        </w:rPr>
+      </w:pPr>
+      <w:r>
+        <w:rPr>
+          <w:rStyle w:val="text025"/>
+          <w:rFonts w:ascii="Calibri" w:eastAsia="Calibri" w:hAnsi="Calibri" w:cs="Calibri"/>
+          <w:sz w:val="22"/>
+          <w:szCs w:val="22"/>
+        </w:rPr>
+        <w:t xml:space="preserve">Use </w:t>
+      </w:r>
+      <w:r>
+        <w:rPr>
+          <w:rStyle w:val="text025"/>
+          <w:rFonts w:ascii="Calibri" w:eastAsia="Calibri" w:hAnsi="Calibri" w:cs="Calibri"/>
           <w:i/>
           <w:sz w:val="22"/>
           <w:szCs w:val="22"/>
         </w:rPr>
-        <w:t>makefile</w:t>
-      </w:r>
-      <w:proofErr w:type="spellEnd"/>
-      <w:r>
-        <w:rPr>
-          <w:rFonts w:asciiTheme="minorHAnsi" w:hAnsiTheme="minorHAnsi" w:cstheme="minorHAnsi"/>
-          <w:sz w:val="22"/>
-          <w:szCs w:val="22"/>
-        </w:rPr>
-        <w:t xml:space="preserve"> to control builds and installs</w:t>
-      </w:r>
-      <w:r>
-        <w:rPr>
-          <w:rFonts w:asciiTheme="minorHAnsi" w:hAnsiTheme="minorHAnsi" w:cstheme="minorHAnsi"/>
-          <w:sz w:val="22"/>
-          <w:szCs w:val="22"/>
-        </w:rPr>
-        <w:t>.</w:t>
+        <w:t>git</w:t>
+      </w:r>
+      <w:r>
+        <w:rPr>
+          <w:rStyle w:val="text025"/>
+          <w:rFonts w:ascii="Calibri" w:eastAsia="Calibri" w:hAnsi="Calibri" w:cs="Calibri"/>
+          <w:sz w:val="22"/>
+          <w:szCs w:val="22"/>
+        </w:rPr>
+        <w:t xml:space="preserve"> to manage </w:t>
+      </w:r>
+      <w:r>
+        <w:rPr>
+          <w:rStyle w:val="text025"/>
+          <w:rFonts w:ascii="Calibri" w:eastAsia="Calibri" w:hAnsi="Calibri" w:cs="Calibri"/>
+          <w:sz w:val="22"/>
+          <w:szCs w:val="22"/>
+        </w:rPr>
+        <w:t>your</w:t>
+      </w:r>
+      <w:r>
+        <w:rPr>
+          <w:rStyle w:val="text025"/>
+          <w:rFonts w:ascii="Calibri" w:eastAsia="Calibri" w:hAnsi="Calibri" w:cs="Calibri"/>
+          <w:sz w:val="22"/>
+          <w:szCs w:val="22"/>
+        </w:rPr>
+        <w:t xml:space="preserve"> project’s artifacts.</w:t>
       </w:r>
     </w:p>
     <w:p>
@@ -711,8 +663,9 @@
           <w:sz w:val="22"/>
           <w:szCs w:val="22"/>
         </w:rPr>
-        <w:t xml:space="preserve">Use </w:t>
-      </w:r>
+        <w:t xml:space="preserve">Use a </w:t>
+      </w:r>
+      <w:proofErr w:type="spellStart"/>
       <w:r>
         <w:rPr>
           <w:rFonts w:asciiTheme="minorHAnsi" w:hAnsiTheme="minorHAnsi" w:cstheme="minorHAnsi"/>
@@ -720,15 +673,24 @@
           <w:sz w:val="22"/>
           <w:szCs w:val="22"/>
         </w:rPr>
-        <w:t>GitHub Actions</w:t>
-      </w:r>
+        <w:t>makefile</w:t>
+      </w:r>
+      <w:proofErr w:type="spellEnd"/>
       <w:r>
         <w:rPr>
           <w:rFonts w:asciiTheme="minorHAnsi" w:hAnsiTheme="minorHAnsi" w:cstheme="minorHAnsi"/>
           <w:sz w:val="22"/>
           <w:szCs w:val="22"/>
         </w:rPr>
-        <w:t xml:space="preserve"> for CI/CD.</w:t>
+        <w:t xml:space="preserve"> to control builds and installs</w:t>
+      </w:r>
+      <w:r>
+        <w:rPr>
+          <w:rFonts w:asciiTheme="minorHAnsi" w:hAnsiTheme="minorHAnsi" w:cstheme="minorHAnsi"/>
+          <w:sz w:val="22"/>
+          <w:szCs w:val="22"/>
+        </w:rPr>
+        <w:t>.</w:t>
       </w:r>
     </w:p>
     <w:p>
@@ -751,7 +713,7 @@
           <w:sz w:val="22"/>
           <w:szCs w:val="22"/>
         </w:rPr>
-        <w:t xml:space="preserve">Manage your schedule using a </w:t>
+        <w:t xml:space="preserve">Use </w:t>
       </w:r>
       <w:r>
         <w:rPr>
@@ -760,7 +722,7 @@
           <w:sz w:val="22"/>
           <w:szCs w:val="22"/>
         </w:rPr>
-        <w:t>Kanban board</w:t>
+        <w:t>GitHub Actions</w:t>
       </w:r>
       <w:r>
         <w:rPr>
@@ -768,7 +730,7 @@
           <w:sz w:val="22"/>
           <w:szCs w:val="22"/>
         </w:rPr>
-        <w:t>.</w:t>
+        <w:t xml:space="preserve"> for CI/CD.</w:t>
       </w:r>
     </w:p>
     <w:p>
@@ -791,7 +753,7 @@
           <w:sz w:val="22"/>
           <w:szCs w:val="22"/>
         </w:rPr>
-        <w:t xml:space="preserve">Deploy to the cloud using </w:t>
+        <w:t xml:space="preserve">Manage your schedule using a </w:t>
       </w:r>
       <w:r>
         <w:rPr>
@@ -800,7 +762,7 @@
           <w:sz w:val="22"/>
           <w:szCs w:val="22"/>
         </w:rPr>
-        <w:t>Heroku</w:t>
+        <w:t>Kanban board</w:t>
       </w:r>
       <w:r>
         <w:rPr>
@@ -810,6 +772,8 @@
         </w:rPr>
         <w:t>.</w:t>
       </w:r>
+      <w:bookmarkStart w:id="0" w:name="_GoBack"/>
+      <w:bookmarkEnd w:id="0"/>
     </w:p>
     <w:p>
       <w:pPr>
@@ -831,7 +795,7 @@
           <w:sz w:val="22"/>
           <w:szCs w:val="22"/>
         </w:rPr>
-        <w:t xml:space="preserve">Design an </w:t>
+        <w:t xml:space="preserve">Deploy to the cloud using </w:t>
       </w:r>
       <w:r>
         <w:rPr>
@@ -840,7 +804,7 @@
           <w:sz w:val="22"/>
           <w:szCs w:val="22"/>
         </w:rPr>
-        <w:t>API</w:t>
+        <w:t>Heroku</w:t>
       </w:r>
       <w:r>
         <w:rPr>
@@ -871,7 +835,7 @@
           <w:sz w:val="22"/>
           <w:szCs w:val="22"/>
         </w:rPr>
-        <w:t xml:space="preserve">Employ </w:t>
+        <w:t xml:space="preserve">Design an </w:t>
       </w:r>
       <w:r>
         <w:rPr>
@@ -880,7 +844,7 @@
           <w:sz w:val="22"/>
           <w:szCs w:val="22"/>
         </w:rPr>
-        <w:t>flask</w:t>
+        <w:t>API</w:t>
       </w:r>
       <w:r>
         <w:rPr>
@@ -888,7 +852,7 @@
           <w:sz w:val="22"/>
           <w:szCs w:val="22"/>
         </w:rPr>
-        <w:t xml:space="preserve"> to implement your API.</w:t>
+        <w:t>.</w:t>
       </w:r>
     </w:p>
     <w:p>
@@ -911,7 +875,24 @@
           <w:sz w:val="22"/>
           <w:szCs w:val="22"/>
         </w:rPr>
-        <w:t>Automate your project’s documentation.</w:t>
+        <w:t xml:space="preserve">Employ </w:t>
+      </w:r>
+      <w:r>
+        <w:rPr>
+          <w:rFonts w:asciiTheme="minorHAnsi" w:hAnsiTheme="minorHAnsi" w:cstheme="minorHAnsi"/>
+          <w:i/>
+          <w:sz w:val="22"/>
+          <w:szCs w:val="22"/>
+        </w:rPr>
+        <w:t>flask</w:t>
+      </w:r>
+      <w:r>
+        <w:rPr>
+          <w:rFonts w:asciiTheme="minorHAnsi" w:hAnsiTheme="minorHAnsi" w:cstheme="minorHAnsi"/>
+          <w:sz w:val="22"/>
+          <w:szCs w:val="22"/>
+        </w:rPr>
+        <w:t xml:space="preserve"> to implement your API.</w:t>
       </w:r>
     </w:p>
     <w:p>
@@ -934,6 +915,29 @@
           <w:sz w:val="22"/>
           <w:szCs w:val="22"/>
         </w:rPr>
+        <w:t>Automate your project’s documentation.</w:t>
+      </w:r>
+    </w:p>
+    <w:p>
+      <w:pPr>
+        <w:pStyle w:val="Normalpara025"/>
+        <w:numPr>
+          <w:ilvl w:val="0"/>
+          <w:numId w:val="1"/>
+        </w:numPr>
+        <w:spacing w:before="280" w:after="280"/>
+        <w:rPr>
+          <w:rFonts w:asciiTheme="minorHAnsi" w:hAnsiTheme="minorHAnsi" w:cstheme="minorHAnsi"/>
+          <w:sz w:val="22"/>
+          <w:szCs w:val="22"/>
+        </w:rPr>
+      </w:pPr>
+      <w:r>
+        <w:rPr>
+          <w:rFonts w:asciiTheme="minorHAnsi" w:hAnsiTheme="minorHAnsi" w:cstheme="minorHAnsi"/>
+          <w:sz w:val="22"/>
+          <w:szCs w:val="22"/>
+        </w:rPr>
         <w:t>Coordinate with a front-end that uses your API.</w:t>
       </w:r>
     </w:p>
@@ -976,34 +980,7 @@
           <w:sz w:val="22"/>
           <w:szCs w:val="22"/>
         </w:rPr>
-        <w:t>This is the first course in a two-course software engineering design sequence. Focusing on software engineering, the course introduces techniques to specify, evaluate, design, test, and document medium to large scale software systems. This course introduce</w:t>
-      </w:r>
-      <w:r>
-        <w:rPr>
-          <w:rStyle w:val="text027"/>
-          <w:rFonts w:ascii="Calibri" w:eastAsia="Calibri" w:hAnsi="Calibri" w:cs="Calibri"/>
-          <w:sz w:val="22"/>
-          <w:szCs w:val="22"/>
-        </w:rPr>
-        <w:t>s software engineering techniques to specify, design, test, and document medium and large software systems. Creative problem discovery techniques and processes are used for project selection in a team environment. Design techniques include Information engi</w:t>
-      </w:r>
-      <w:r>
-        <w:rPr>
-          <w:rStyle w:val="text027"/>
-          <w:rFonts w:ascii="Calibri" w:eastAsia="Calibri" w:hAnsi="Calibri" w:cs="Calibri"/>
-          <w:sz w:val="22"/>
-          <w:szCs w:val="22"/>
-        </w:rPr>
-        <w:t xml:space="preserve">neering, object-oriented, and complexity measures; testing methods such as path testing, exhaustive test models, and construction of test data. An introduction to software tools and project management techniques is presented. Student projects involve team </w:t>
-      </w:r>
-      <w:r>
-        <w:rPr>
-          <w:rStyle w:val="text027"/>
-          <w:rFonts w:ascii="Calibri" w:eastAsia="Calibri" w:hAnsi="Calibri" w:cs="Calibri"/>
-          <w:sz w:val="22"/>
-          <w:szCs w:val="22"/>
-        </w:rPr>
-        <w:t xml:space="preserve">software development and tracking, and a formal oral presentation. </w:t>
+        <w:t xml:space="preserve">This is the first course in a two-course software engineering design sequence. Focusing on software engineering, the course introduces techniques to specify, evaluate, design, test, and document medium to large scale software systems. This course introduces software engineering techniques to specify, design, test, and document medium and large software systems. Creative problem discovery techniques and processes are used for project selection in a team environment. Design techniques include Information engineering, object-oriented, and complexity measures; testing methods such as path testing, exhaustive test models, and construction of test data. An introduction to software tools and project management techniques is presented. Student projects involve team software development and tracking, and a formal oral presentation. </w:t>
       </w:r>
     </w:p>
     <w:p>
@@ -1045,34 +1022,7 @@
           <w:sz w:val="22"/>
           <w:szCs w:val="22"/>
         </w:rPr>
-        <w:t xml:space="preserve">The primary method of instruction is actual coding, </w:t>
-      </w:r>
-      <w:r>
-        <w:rPr>
-          <w:rStyle w:val="text029"/>
-          <w:rFonts w:ascii="Calibri" w:eastAsia="Calibri" w:hAnsi="Calibri" w:cs="Calibri"/>
-          <w:sz w:val="22"/>
-          <w:szCs w:val="22"/>
-        </w:rPr>
-        <w:t xml:space="preserve">supplemented with lectures, </w:t>
-      </w:r>
-      <w:r>
-        <w:rPr>
-          <w:rStyle w:val="text029"/>
-          <w:rFonts w:ascii="Calibri" w:eastAsia="Calibri" w:hAnsi="Calibri" w:cs="Calibri"/>
-          <w:sz w:val="22"/>
-          <w:szCs w:val="22"/>
-        </w:rPr>
-        <w:t xml:space="preserve">related assignments, and </w:t>
-      </w:r>
-      <w:r>
-        <w:rPr>
-          <w:rStyle w:val="text029"/>
-          <w:rFonts w:ascii="Calibri" w:eastAsia="Calibri" w:hAnsi="Calibri" w:cs="Calibri"/>
-          <w:sz w:val="22"/>
-          <w:szCs w:val="22"/>
-        </w:rPr>
-        <w:t>readings.</w:t>
+        <w:t>The primary method of instruction is actual coding, supplemented with lectures, related assignments, and readings.</w:t>
       </w:r>
     </w:p>
     <w:p>
@@ -1089,6 +1039,7 @@
           <w:sz w:val="22"/>
           <w:szCs w:val="22"/>
         </w:rPr>
+        <w:lastRenderedPageBreak/>
         <w:t xml:space="preserve"> </w:t>
       </w:r>
     </w:p>
@@ -1105,11 +1056,8 @@
           <w:bCs/>
           <w:color w:val="518CD3"/>
         </w:rPr>
-        <w:lastRenderedPageBreak/>
         <w:t xml:space="preserve">Projects </w:t>
       </w:r>
-      <w:bookmarkStart w:id="0" w:name="_GoBack"/>
-      <w:bookmarkEnd w:id="0"/>
     </w:p>
     <w:p>
       <w:pPr>
@@ -1128,17 +1076,7 @@
           <w:sz w:val="22"/>
           <w:szCs w:val="22"/>
         </w:rPr>
-        <w:t>Through an independent project, you will le</w:t>
-      </w:r>
-      <w:r>
-        <w:rPr>
-          <w:rStyle w:val="text033"/>
-          <w:rFonts w:ascii="Calibri" w:eastAsia="Calibri" w:hAnsi="Calibri" w:cs="Calibri"/>
-          <w:color w:val="000000" w:themeColor="text1"/>
-          <w:sz w:val="22"/>
-          <w:szCs w:val="22"/>
-        </w:rPr>
-        <w:t xml:space="preserve">arn to recognize techniques covered in the course, evaluate their usefulness in the real world and compare them to other techniques available. You will also develop your own strategies to solve a practical problem. </w:t>
+        <w:t xml:space="preserve">Through an independent project, you will learn to recognize techniques covered in the course, evaluate their usefulness in the real world and compare them to other techniques available. You will also develop your own strategies to solve a practical problem. </w:t>
       </w:r>
     </w:p>
     <w:p>
@@ -1178,17 +1116,7 @@
           <w:sz w:val="22"/>
           <w:szCs w:val="22"/>
         </w:rPr>
-        <w:t xml:space="preserve">You will be expected to </w:t>
-      </w:r>
-      <w:r>
-        <w:rPr>
-          <w:rStyle w:val="text035"/>
-          <w:rFonts w:ascii="Calibri" w:eastAsia="Calibri" w:hAnsi="Calibri" w:cs="Calibri"/>
-          <w:color w:val="000000" w:themeColor="text1"/>
-          <w:sz w:val="22"/>
-          <w:szCs w:val="22"/>
-        </w:rPr>
-        <w:t xml:space="preserve">complete an independent team project as part of the course. You will work in a group of 3 - 4 people. You will have to document </w:t>
+        <w:t xml:space="preserve">You will be expected to complete an independent team project as part of the course. You will work in a group of 3 - 4 people. You will have to document </w:t>
       </w:r>
       <w:r>
         <w:rPr>
@@ -1289,17 +1217,7 @@
           <w:sz w:val="22"/>
           <w:szCs w:val="22"/>
         </w:rPr>
-        <w:t xml:space="preserve">The whole class will present their projects in a seminar-like setting (will be advertised) on the last day(s) of the class. </w:t>
-      </w:r>
-      <w:r>
-        <w:rPr>
-          <w:rStyle w:val="text039"/>
-          <w:rFonts w:ascii="Calibri" w:eastAsia="Calibri" w:hAnsi="Calibri" w:cs="Calibri"/>
-          <w:color w:val="000000" w:themeColor="text1"/>
-          <w:sz w:val="22"/>
-          <w:szCs w:val="22"/>
-        </w:rPr>
-        <w:t xml:space="preserve">Your project will be graded based on the technical validity, written part, and the oral presentation. </w:t>
+        <w:t xml:space="preserve">The whole class will present their projects in a seminar-like setting (will be advertised) on the last day(s) of the class. Your project will be graded based on the technical validity, written part, and the oral presentation. </w:t>
       </w:r>
     </w:p>
     <w:p>
@@ -1341,34 +1259,7 @@
           <w:sz w:val="22"/>
           <w:szCs w:val="22"/>
         </w:rPr>
-        <w:t>Each project team is required to deliver a formal in-class presentation describing the technical details and processes (covering the system</w:t>
-      </w:r>
-      <w:r>
-        <w:rPr>
-          <w:rStyle w:val="text041"/>
-          <w:rFonts w:ascii="Calibri" w:eastAsia="Calibri" w:hAnsi="Calibri" w:cs="Calibri"/>
-          <w:sz w:val="22"/>
-          <w:szCs w:val="22"/>
-        </w:rPr>
-        <w:t xml:space="preserve"> life cycle from idea generation to requirements elicitation through design documentation). The presentation delivery, format, and content should be based on material covered in a presentation preparation course (EG or another course such as public speakin</w:t>
-      </w:r>
-      <w:r>
-        <w:rPr>
-          <w:rStyle w:val="text041"/>
-          <w:rFonts w:ascii="Calibri" w:eastAsia="Calibri" w:hAnsi="Calibri" w:cs="Calibri"/>
-          <w:sz w:val="22"/>
-          <w:szCs w:val="22"/>
-        </w:rPr>
-        <w:t>g). Presentation skills will be graded in the oral presentation skills lecture. Presentation worksheets will be distributed to assist teams in the development of their presentations. All team members are expected to participate in the presentation. Present</w:t>
-      </w:r>
-      <w:r>
-        <w:rPr>
-          <w:rStyle w:val="text041"/>
-          <w:rFonts w:ascii="Calibri" w:eastAsia="Calibri" w:hAnsi="Calibri" w:cs="Calibri"/>
-          <w:sz w:val="22"/>
-          <w:szCs w:val="22"/>
-        </w:rPr>
-        <w:t xml:space="preserve">ation details are (Submission: Presentations are to be posted to the team assignment menu on NYU Classes) </w:t>
+        <w:t xml:space="preserve">Each project team is required to deliver a formal in-class presentation describing the technical details and processes (covering the system life cycle from idea generation to requirements elicitation through design documentation). The presentation delivery, format, and content should be based on material covered in a presentation preparation course (EG or another course such as public speaking). Presentation skills will be graded in the oral presentation skills lecture. Presentation worksheets will be distributed to assist teams in the development of their presentations. All team members are expected to participate in the presentation. Presentation details are (Submission: Presentations are to be posted to the team assignment menu on NYU Classes) </w:t>
       </w:r>
     </w:p>
     <w:p>
@@ -1631,15 +1522,7 @@
           <w:sz w:val="22"/>
           <w:szCs w:val="22"/>
         </w:rPr>
-        <w:t>Requirements (Use Cases,</w:t>
-      </w:r>
-      <w:r>
-        <w:rPr>
-          <w:rFonts w:ascii="Calibri" w:eastAsia="Calibri" w:hAnsi="Calibri" w:cs="Calibri"/>
-          <w:sz w:val="22"/>
-          <w:szCs w:val="22"/>
-        </w:rPr>
-        <w:t xml:space="preserve"> written requirements)</w:t>
+        <w:t>Requirements (Use Cases, written requirements)</w:t>
       </w:r>
       <w:r>
         <w:rPr>
@@ -1782,6 +1665,7 @@
           <w:bCs/>
           <w:color w:val="006DBF"/>
         </w:rPr>
+        <w:lastRenderedPageBreak/>
         <w:t>Textbooks, Readings, materials</w:t>
       </w:r>
     </w:p>
@@ -1798,7 +1682,6 @@
           <w:bCs/>
           <w:color w:val="006DBF"/>
         </w:rPr>
-        <w:lastRenderedPageBreak/>
         <w:t xml:space="preserve">Textbook </w:t>
       </w:r>
     </w:p>
@@ -2044,25 +1927,7 @@
           <w:sz w:val="22"/>
           <w:szCs w:val="22"/>
         </w:rPr>
-        <w:t xml:space="preserve"> befo</w:t>
-      </w:r>
-      <w:r>
-        <w:rPr>
-          <w:rStyle w:val="text089"/>
-          <w:rFonts w:ascii="Calibri" w:eastAsia="Calibri" w:hAnsi="Calibri" w:cs="Calibri"/>
-          <w:sz w:val="22"/>
-          <w:szCs w:val="22"/>
-        </w:rPr>
-        <w:t xml:space="preserve">re the exam with an acceptable reason. </w:t>
-      </w:r>
-      <w:r>
-        <w:rPr>
-          <w:rStyle w:val="text089"/>
-          <w:rFonts w:ascii="Calibri" w:eastAsia="Calibri" w:hAnsi="Calibri" w:cs="Calibri"/>
-          <w:sz w:val="22"/>
-          <w:szCs w:val="22"/>
-        </w:rPr>
-        <w:t xml:space="preserve">(See excused absences in the NYU Tandon Policies and Procedures) </w:t>
+        <w:t xml:space="preserve"> before the exam with an acceptable reason. (See excused absences in the NYU Tandon Policies and Procedures) </w:t>
       </w:r>
     </w:p>
     <w:p>
@@ -2193,16 +2058,7 @@
           <w:sz w:val="22"/>
           <w:szCs w:val="22"/>
         </w:rPr>
-        <w:t xml:space="preserve">An essential requirement of this course is the systems project. </w:t>
-      </w:r>
-      <w:r>
-        <w:rPr>
-          <w:rStyle w:val="text098"/>
-          <w:rFonts w:ascii="Calibri" w:eastAsia="Calibri" w:hAnsi="Calibri" w:cs="Calibri"/>
-          <w:sz w:val="22"/>
-          <w:szCs w:val="22"/>
-        </w:rPr>
-        <w:t xml:space="preserve">The group project is intended to give students experience in performing systems development activities as part of a team. </w:t>
+        <w:t xml:space="preserve">An essential requirement of this course is the systems project. The group project is intended to give students experience in performing systems development activities as part of a team. </w:t>
       </w:r>
     </w:p>
     <w:p>
@@ -2254,6 +2110,7 @@
           <w:sz w:val="22"/>
           <w:szCs w:val="22"/>
         </w:rPr>
+        <w:lastRenderedPageBreak/>
         <w:t>Class participation</w:t>
       </w:r>
       <w:r>
@@ -2276,38 +2133,7 @@
           <w:sz w:val="22"/>
           <w:szCs w:val="22"/>
         </w:rPr>
-        <w:t xml:space="preserve">Active class participation is very important. </w:t>
-      </w:r>
-      <w:r>
-        <w:rPr>
-          <w:rStyle w:val="text106"/>
-          <w:rFonts w:ascii="Calibri" w:eastAsia="Calibri" w:hAnsi="Calibri" w:cs="Calibri"/>
-          <w:color w:val="666666"/>
-          <w:sz w:val="22"/>
-          <w:szCs w:val="22"/>
-        </w:rPr>
-        <w:t xml:space="preserve">Active participation means getting to class prepared, reading the assigned text, doing your </w:t>
-      </w:r>
-      <w:r>
-        <w:rPr>
-          <w:rStyle w:val="text106"/>
-          <w:rFonts w:ascii="Calibri" w:eastAsia="Calibri" w:hAnsi="Calibri" w:cs="Calibri"/>
-          <w:color w:val="666666"/>
-          <w:sz w:val="22"/>
-          <w:szCs w:val="22"/>
-        </w:rPr>
-        <w:t xml:space="preserve">homework, and getting involved </w:t>
-      </w:r>
-      <w:r>
-        <w:rPr>
-          <w:rStyle w:val="text106"/>
-          <w:rFonts w:ascii="Calibri" w:eastAsia="Calibri" w:hAnsi="Calibri" w:cs="Calibri"/>
-          <w:color w:val="666666"/>
-          <w:sz w:val="22"/>
-          <w:szCs w:val="22"/>
-        </w:rPr>
-        <w:lastRenderedPageBreak/>
-        <w:t xml:space="preserve">in discussions. You will be expected to read the material indicated on the course site before coming to class (except for the first day of class). </w:t>
+        <w:t xml:space="preserve">Active class participation is very important. Active participation means getting to class prepared, reading the assigned text, doing your homework, and getting involved in discussions. You will be expected to read the material indicated on the course site before coming to class (except for the first day of class). </w:t>
       </w:r>
     </w:p>
     <w:p>
@@ -2395,17 +2221,7 @@
           <w:sz w:val="22"/>
           <w:szCs w:val="22"/>
         </w:rPr>
-        <w:t>Weekly quizzes</w:t>
-      </w:r>
-      <w:r>
-        <w:rPr>
-          <w:rStyle w:val="text111"/>
-          <w:rFonts w:ascii="Calibri" w:eastAsia="Calibri" w:hAnsi="Calibri" w:cs="Calibri"/>
-          <w:color w:val="666666"/>
-          <w:sz w:val="22"/>
-          <w:szCs w:val="22"/>
-        </w:rPr>
-        <w:t xml:space="preserve"> will be given </w:t>
+        <w:t xml:space="preserve">Weekly quizzes will be given </w:t>
       </w:r>
       <w:r>
         <w:rPr>
@@ -2564,17 +2380,7 @@
           <w:sz w:val="22"/>
           <w:szCs w:val="22"/>
         </w:rPr>
-        <w:t>40%: quizzes</w:t>
-      </w:r>
-      <w:r>
-        <w:rPr>
-          <w:rStyle w:val="text119"/>
-          <w:rFonts w:ascii="Calibri" w:eastAsia="Calibri" w:hAnsi="Calibri" w:cs="Calibri"/>
-          <w:color w:val="666666"/>
-          <w:sz w:val="22"/>
-          <w:szCs w:val="22"/>
-        </w:rPr>
-        <w:t xml:space="preserve"> </w:t>
+        <w:t xml:space="preserve">40%: quizzes </w:t>
       </w:r>
     </w:p>
     <w:p>
@@ -2648,17 +2454,7 @@
           <w:sz w:val="22"/>
           <w:szCs w:val="22"/>
         </w:rPr>
-        <w:t>During the class lectures, the study material shown in the schedule is discussed, including the questions at the end of the assigned chapters. There will also be lecture quizzes and knowledge checks given during class. A portion of the grade is based on an</w:t>
-      </w:r>
-      <w:r>
-        <w:rPr>
-          <w:rStyle w:val="text122"/>
-          <w:rFonts w:ascii="Calibri" w:eastAsia="Calibri" w:hAnsi="Calibri" w:cs="Calibri"/>
-          <w:color w:val="666666"/>
-          <w:sz w:val="22"/>
-          <w:szCs w:val="22"/>
-        </w:rPr>
-        <w:t xml:space="preserve">swering these questions </w:t>
+        <w:t xml:space="preserve">During the class lectures, the study material shown in the schedule is discussed, including the questions at the end of the assigned chapters. There will also be lecture quizzes and knowledge checks given during class. A portion of the grade is based on answering these questions </w:t>
       </w:r>
     </w:p>
     <w:p>
@@ -2703,17 +2499,7 @@
           <w:sz w:val="22"/>
           <w:szCs w:val="22"/>
         </w:rPr>
-        <w:t>You must formally withdraw from this course to avoid a failing grade. Failure to attend class or to submit work is not enough. Information about formal withdrawal is contained in the Schedule of Classes. After the last day to withdraw, requests that must b</w:t>
-      </w:r>
-      <w:r>
-        <w:rPr>
-          <w:rStyle w:val="text124"/>
-          <w:rFonts w:ascii="Calibri" w:eastAsia="Calibri" w:hAnsi="Calibri" w:cs="Calibri"/>
-          <w:color w:val="666666"/>
-          <w:sz w:val="22"/>
-          <w:szCs w:val="22"/>
-        </w:rPr>
-        <w:t xml:space="preserve">e approved by the instructor. They will be approved upon the presentation of convincing evidence that unforeseeable conditions beyond the student's control prevent him or her from devoting sufficient time to meeting the requirements of the course. </w:t>
+        <w:t xml:space="preserve">You must formally withdraw from this course to avoid a failing grade. Failure to attend class or to submit work is not enough. Information about formal withdrawal is contained in the Schedule of Classes. After the last day to withdraw, requests that must be approved by the instructor. They will be approved upon the presentation of convincing evidence that unforeseeable conditions beyond the student's control prevent him or her from devoting sufficient time to meeting the requirements of the course. </w:t>
       </w:r>
     </w:p>
     <w:p>
@@ -2753,10 +2539,27 @@
           <w:sz w:val="28"/>
           <w:szCs w:val="28"/>
         </w:rPr>
-        <w:t>ABET N</w:t>
-      </w:r>
-      <w:r>
-        <w:rPr>
+        <w:t xml:space="preserve">ABET New Criteria: 1, 2, and 6 </w:t>
+      </w:r>
+    </w:p>
+    <w:p>
+      <w:pPr>
+        <w:pStyle w:val="Normalpara077"/>
+        <w:spacing w:before="280" w:after="280"/>
+        <w:rPr>
+          <w:rStyle w:val="text126"/>
+        </w:rPr>
+      </w:pPr>
+    </w:p>
+    <w:p>
+      <w:pPr>
+        <w:pStyle w:val="Normalpara078"/>
+        <w:spacing w:before="280" w:after="280"/>
+        <w:jc w:val="center"/>
+      </w:pPr>
+      <w:r>
+        <w:rPr>
+          <w:rStyle w:val="text127"/>
           <w:rFonts w:ascii="Calibri" w:eastAsia="Calibri" w:hAnsi="Calibri" w:cs="Calibri"/>
           <w:b/>
           <w:bCs/>
@@ -2764,67 +2567,39 @@
           <w:sz w:val="28"/>
           <w:szCs w:val="28"/>
         </w:rPr>
-        <w:t xml:space="preserve">ew Criteria: 1, 2, and 6 </w:t>
-      </w:r>
-    </w:p>
-    <w:p>
-      <w:pPr>
-        <w:pStyle w:val="Normalpara077"/>
-        <w:spacing w:before="280" w:after="280"/>
-        <w:rPr>
-          <w:rStyle w:val="text126"/>
-        </w:rPr>
-      </w:pPr>
-    </w:p>
-    <w:p>
-      <w:pPr>
-        <w:pStyle w:val="Normalpara078"/>
+        <w:t>NYU and Tandon Policies and Procedures</w:t>
+      </w:r>
+    </w:p>
+    <w:p>
+      <w:pPr>
+        <w:pStyle w:val="Normalpara079"/>
         <w:spacing w:before="280" w:after="280"/>
         <w:jc w:val="center"/>
       </w:pPr>
       <w:r>
         <w:rPr>
-          <w:rStyle w:val="text127"/>
+          <w:rStyle w:val="text128"/>
+          <w:rFonts w:ascii="Calibri" w:eastAsia="Calibri" w:hAnsi="Calibri" w:cs="Calibri"/>
+          <w:b/>
+          <w:bCs/>
+          <w:sz w:val="22"/>
+          <w:szCs w:val="22"/>
+        </w:rPr>
+        <w:t>(Additional Policies are posted on NYU Classes and Tandon website)</w:t>
+      </w:r>
+    </w:p>
+    <w:p>
+      <w:pPr>
+        <w:pStyle w:val="Normalpara080"/>
+        <w:spacing w:before="280" w:after="280"/>
+      </w:pPr>
+      <w:r>
+        <w:rPr>
+          <w:rStyle w:val="text129"/>
           <w:rFonts w:ascii="Calibri" w:eastAsia="Calibri" w:hAnsi="Calibri" w:cs="Calibri"/>
           <w:b/>
           <w:bCs/>
           <w:color w:val="006DBF"/>
-          <w:sz w:val="28"/>
-          <w:szCs w:val="28"/>
-        </w:rPr>
-        <w:t>NYU and Tandon Policies and Procedures</w:t>
-      </w:r>
-    </w:p>
-    <w:p>
-      <w:pPr>
-        <w:pStyle w:val="Normalpara079"/>
-        <w:spacing w:before="280" w:after="280"/>
-        <w:jc w:val="center"/>
-      </w:pPr>
-      <w:r>
-        <w:rPr>
-          <w:rStyle w:val="text128"/>
-          <w:rFonts w:ascii="Calibri" w:eastAsia="Calibri" w:hAnsi="Calibri" w:cs="Calibri"/>
-          <w:b/>
-          <w:bCs/>
-          <w:sz w:val="22"/>
-          <w:szCs w:val="22"/>
-        </w:rPr>
-        <w:t>(Additional Policies are posted on NYU Classes and Tandon website)</w:t>
-      </w:r>
-    </w:p>
-    <w:p>
-      <w:pPr>
-        <w:pStyle w:val="Normalpara080"/>
-        <w:spacing w:before="280" w:after="280"/>
-      </w:pPr>
-      <w:r>
-        <w:rPr>
-          <w:rStyle w:val="text129"/>
-          <w:rFonts w:ascii="Calibri" w:eastAsia="Calibri" w:hAnsi="Calibri" w:cs="Calibri"/>
-          <w:b/>
-          <w:bCs/>
-          <w:color w:val="006DBF"/>
         </w:rPr>
         <w:t xml:space="preserve">Henry and Lucy Moses Center for Students with Disabilities </w:t>
       </w:r>
@@ -2842,26 +2617,8 @@
           <w:sz w:val="22"/>
           <w:szCs w:val="22"/>
         </w:rPr>
-        <w:t>New York University is committed to providing equal educational</w:t>
-      </w:r>
-      <w:r>
-        <w:rPr>
-          <w:rStyle w:val="text130"/>
-          <w:rFonts w:ascii="Calibri" w:eastAsia="Calibri" w:hAnsi="Calibri" w:cs="Calibri"/>
-          <w:sz w:val="22"/>
-          <w:szCs w:val="22"/>
-        </w:rPr>
-        <w:t xml:space="preserve"> opportunity and participation for students with disabilities. We work with NYU students to determine appropriate and </w:t>
-      </w:r>
-      <w:r>
-        <w:rPr>
-          <w:rStyle w:val="text130"/>
-          <w:rFonts w:ascii="Calibri" w:eastAsia="Calibri" w:hAnsi="Calibri" w:cs="Calibri"/>
-          <w:sz w:val="22"/>
-          <w:szCs w:val="22"/>
-        </w:rPr>
         <w:lastRenderedPageBreak/>
-        <w:t xml:space="preserve">reasonable accommodations that support equal access to a world-class education. </w:t>
+        <w:t xml:space="preserve">New York University is committed to providing equal educational opportunity and participation for students with disabilities. We work with NYU students to determine appropriate and reasonable accommodations that support equal access to a world-class education. </w:t>
       </w:r>
       <w:r>
         <w:rPr>
@@ -2903,16 +2660,7 @@
           <w:sz w:val="22"/>
           <w:szCs w:val="22"/>
         </w:rPr>
-        <w:t xml:space="preserve">Plagiarism, cheating, sharing of examination answers, submitting work done by others as your own, and all other forms of deception proscribed in </w:t>
-      </w:r>
-      <w:r>
-        <w:rPr>
-          <w:rStyle w:val="text133"/>
-          <w:rFonts w:ascii="Calibri" w:eastAsia="Calibri" w:hAnsi="Calibri" w:cs="Calibri"/>
-          <w:sz w:val="22"/>
-          <w:szCs w:val="22"/>
-        </w:rPr>
-        <w:t xml:space="preserve">University rules are forbidden. For the sake of your own dignity and self-esteem, it is better to get a low grade than to engage in dishonesty. (see NYU/Tandon Policy for additional details). </w:t>
+        <w:t xml:space="preserve">Plagiarism, cheating, sharing of examination answers, submitting work done by others as your own, and all other forms of deception proscribed in University rules are forbidden. For the sake of your own dignity and self-esteem, it is better to get a low grade than to engage in dishonesty. (see NYU/Tandon Policy for additional details). </w:t>
       </w:r>
       <w:r>
         <w:rPr>
@@ -2922,17 +2670,7 @@
           <w:sz w:val="22"/>
           <w:szCs w:val="22"/>
         </w:rPr>
-        <w:t>https://engineering.nyu.edu/campus-and- community/student-life/o</w:t>
-      </w:r>
-      <w:r>
-        <w:rPr>
-          <w:rStyle w:val="text134"/>
-          <w:rFonts w:ascii="Calibri" w:eastAsia="Calibri" w:hAnsi="Calibri" w:cs="Calibri"/>
-          <w:color w:val="0000FF"/>
-          <w:sz w:val="22"/>
-          <w:szCs w:val="22"/>
-        </w:rPr>
-        <w:t xml:space="preserve">ffice-student-affairs/policies/student-code-conduct and </w:t>
+        <w:t xml:space="preserve">https://engineering.nyu.edu/campus-and- community/student-life/office-student-affairs/policies/student-code-conduct and </w:t>
       </w:r>
       <w:r>
         <w:rPr>
@@ -3136,16 +2874,7 @@
           <w:sz w:val="22"/>
           <w:szCs w:val="22"/>
         </w:rPr>
-        <w:t>If illness or an</w:t>
-      </w:r>
-      <w:r>
-        <w:rPr>
-          <w:rStyle w:val="text145"/>
-          <w:rFonts w:ascii="Calibri" w:eastAsia="Calibri" w:hAnsi="Calibri" w:cs="Calibri"/>
-          <w:sz w:val="22"/>
-          <w:szCs w:val="22"/>
-        </w:rPr>
-        <w:t xml:space="preserve"> accident causes you to miss a class (or classes) or an exam, you should do the following: </w:t>
+        <w:t xml:space="preserve">If illness or an accident causes you to miss a class (or classes) or an exam, you should do the following: </w:t>
       </w:r>
     </w:p>
     <w:p>
@@ -3188,16 +2917,7 @@
           <w:sz w:val="22"/>
           <w:szCs w:val="22"/>
         </w:rPr>
-        <w:t>Medical</w:t>
-      </w:r>
-      <w:r>
-        <w:rPr>
-          <w:rStyle w:val="text147"/>
-          <w:rFonts w:ascii="Calibri" w:eastAsia="Calibri" w:hAnsi="Calibri" w:cs="Calibri"/>
-          <w:sz w:val="22"/>
-          <w:szCs w:val="22"/>
-        </w:rPr>
-        <w:t xml:space="preserve"> documentation should state: </w:t>
+        <w:t xml:space="preserve">Medical documentation should state: </w:t>
       </w:r>
     </w:p>
     <w:p>
@@ -3308,16 +3028,8 @@
           <w:sz w:val="22"/>
           <w:szCs w:val="22"/>
         </w:rPr>
-        <w:t>Students should not provide anyone except the Office of Student Affairs with a copy of your medi</w:t>
-      </w:r>
-      <w:r>
-        <w:rPr>
-          <w:rStyle w:val="text152"/>
-          <w:rFonts w:ascii="Calibri" w:eastAsia="Calibri" w:hAnsi="Calibri" w:cs="Calibri"/>
-          <w:sz w:val="22"/>
-          <w:szCs w:val="22"/>
-        </w:rPr>
-        <w:t xml:space="preserve">cal documentation. If a professor requests a copy, refer them to the Office of Student Affairs. This is to protect the confidentiality of your medical information. </w:t>
+        <w:lastRenderedPageBreak/>
+        <w:t xml:space="preserve">Students should not provide anyone except the Office of Student Affairs with a copy of your medical documentation. If a professor requests a copy, refer them to the Office of Student Affairs. This is to protect the confidentiality of your medical information. </w:t>
       </w:r>
     </w:p>
     <w:p>
@@ -3333,17 +3045,7 @@
           <w:sz w:val="22"/>
           <w:szCs w:val="22"/>
         </w:rPr>
-        <w:lastRenderedPageBreak/>
-        <w:t>It is important for instructors to know when you are experiencing an issue that might inter</w:t>
-      </w:r>
-      <w:r>
-        <w:rPr>
-          <w:rStyle w:val="text153"/>
-          <w:rFonts w:ascii="Calibri" w:eastAsia="Calibri" w:hAnsi="Calibri" w:cs="Calibri"/>
-          <w:sz w:val="22"/>
-          <w:szCs w:val="22"/>
-        </w:rPr>
-        <w:t xml:space="preserve">fere with your studies. However, it is also important that your personal matters be kept confidential. </w:t>
+        <w:t xml:space="preserve">It is important for instructors to know when you are experiencing an issue that might interfere with your studies. However, it is also important that your personal matters be kept confidential. </w:t>
       </w:r>
     </w:p>
     <w:p>
@@ -3359,16 +3061,7 @@
           <w:sz w:val="22"/>
           <w:szCs w:val="22"/>
         </w:rPr>
-        <w:t>Therefore, the Office of Student Affairs is the office designated to receive documentation regarding private concerns. An official verification notice m</w:t>
-      </w:r>
-      <w:r>
-        <w:rPr>
-          <w:rStyle w:val="text154"/>
-          <w:rFonts w:ascii="Calibri" w:eastAsia="Calibri" w:hAnsi="Calibri" w:cs="Calibri"/>
-          <w:sz w:val="22"/>
-          <w:szCs w:val="22"/>
-        </w:rPr>
-        <w:t xml:space="preserve">ust be sent to the Office of Student Affairs </w:t>
+        <w:t xml:space="preserve">Therefore, the Office of Student Affairs is the office designated to receive documentation regarding private concerns. An official verification notice must be sent to the Office of Student Affairs </w:t>
       </w:r>
       <w:r>
         <w:rPr>
@@ -3450,16 +3143,7 @@
           <w:sz w:val="22"/>
           <w:szCs w:val="22"/>
         </w:rPr>
-        <w:t xml:space="preserve">, the Coordinator of Student Advocacy, Compliance, and Student Affairs with written notification 14 days in advance of the days to be </w:t>
-      </w:r>
-      <w:r>
-        <w:rPr>
-          <w:rStyle w:val="text159"/>
-          <w:rFonts w:ascii="Calibri" w:eastAsia="Calibri" w:hAnsi="Calibri" w:cs="Calibri"/>
-          <w:sz w:val="22"/>
-          <w:szCs w:val="22"/>
-        </w:rPr>
-        <w:t xml:space="preserve">taken off using the online form. </w:t>
+        <w:t xml:space="preserve">, the Coordinator of Student Advocacy, Compliance, and Student Affairs with written notification 14 days in advance of the days to be taken off using the online form. </w:t>
       </w:r>
     </w:p>
     <w:p>
@@ -3501,17 +3185,7 @@
           <w:sz w:val="22"/>
           <w:szCs w:val="22"/>
         </w:rPr>
-        <w:t>https://www.nyu.edu/registrar/calendars/university-acad</w:t>
-      </w:r>
-      <w:r>
-        <w:rPr>
-          <w:rStyle w:val="text162"/>
-          <w:rFonts w:ascii="Calibri" w:eastAsia="Calibri" w:hAnsi="Calibri" w:cs="Calibri"/>
-          <w:color w:val="0000FF"/>
-          <w:sz w:val="22"/>
-          <w:szCs w:val="22"/>
-        </w:rPr>
-        <w:t xml:space="preserve">emic-calendar.html </w:t>
+        <w:t xml:space="preserve">https://www.nyu.edu/registrar/calendars/university-academic-calendar.html </w:t>
       </w:r>
     </w:p>
     <w:p>
@@ -3544,27 +3218,7 @@
           <w:sz w:val="22"/>
           <w:szCs w:val="22"/>
         </w:rPr>
-        <w:t>"Learner engagement, both in class and online, is an important element of this course. I will be looking at our class interactions both in person and digitally in order to tailor the course to best meet your learning</w:t>
-      </w:r>
-      <w:r>
-        <w:rPr>
-          <w:rStyle w:val="text164"/>
-          <w:rFonts w:ascii="Calibri" w:eastAsia="Calibri" w:hAnsi="Calibri" w:cs="Calibri"/>
-          <w:color w:val="333A44"/>
-          <w:sz w:val="22"/>
-          <w:szCs w:val="22"/>
-        </w:rPr>
-        <w:t xml:space="preserve"> needs and make improvements to the course design overall. In person, this means “reading the room” by looking at how students engage with different course materials and activities. Online this means digitally “reading the room” by looking at information a</w:t>
-      </w:r>
-      <w:r>
-        <w:rPr>
-          <w:rStyle w:val="text164"/>
-          <w:rFonts w:ascii="Calibri" w:eastAsia="Calibri" w:hAnsi="Calibri" w:cs="Calibri"/>
-          <w:color w:val="333A44"/>
-          <w:sz w:val="22"/>
-          <w:szCs w:val="22"/>
-        </w:rPr>
-        <w:t xml:space="preserve">bout how students engage with different course materials and activities." </w:t>
+        <w:t xml:space="preserve">"Learner engagement, both in class and online, is an important element of this course. I will be looking at our class interactions both in person and digitally in order to tailor the course to best meet your learning needs and make improvements to the course design overall. In person, this means “reading the room” by looking at how students engage with different course materials and activities. Online this means digitally “reading the room” by looking at information about how students engage with different course materials and activities." </w:t>
       </w:r>
     </w:p>
     <w:p>
@@ -3623,16 +3277,7 @@
           <w:sz w:val="20"/>
           <w:szCs w:val="20"/>
         </w:rPr>
-        <w:t xml:space="preserve">Reporting an Incident </w:t>
-      </w:r>
-      <w:r>
-        <w:rPr>
-          <w:rStyle w:val="text168"/>
-          <w:rFonts w:ascii="Calibri" w:eastAsia="Calibri" w:hAnsi="Calibri" w:cs="Calibri"/>
-          <w:sz w:val="20"/>
-          <w:szCs w:val="20"/>
-        </w:rPr>
-        <w:t>of Sexual Assault, Harassment, or Other Sexual Misconduct. Anyone may report an alleged incident to any of the following:</w:t>
+        <w:t>Reporting an Incident of Sexual Assault, Harassment, or Other Sexual Misconduct. Anyone may report an alleged incident to any of the following:</w:t>
       </w:r>
       <w:r>
         <w:rPr>
@@ -3662,17 +3307,7 @@
           <w:sz w:val="20"/>
           <w:szCs w:val="20"/>
         </w:rPr>
-        <w:t>https://www.ny</w:t>
-      </w:r>
-      <w:r>
-        <w:rPr>
-          <w:rStyle w:val="text169"/>
-          <w:rFonts w:ascii="Calibri" w:eastAsia="Calibri" w:hAnsi="Calibri" w:cs="Calibri"/>
-          <w:color w:val="560589"/>
-          <w:sz w:val="20"/>
-          <w:szCs w:val="20"/>
-        </w:rPr>
-        <w:t xml:space="preserve">u.edu/about/policies-guidelines- compliance/equal-opportunity/harassment-and-discrimination/submitcomplaint.html </w:t>
+        <w:t xml:space="preserve">https://www.nyu.edu/about/policies-guidelines- compliance/equal-opportunity/harassment-and-discrimination/submitcomplaint.html </w:t>
       </w:r>
     </w:p>
     <w:p>
@@ -3724,16 +3359,7 @@
           <w:sz w:val="20"/>
           <w:szCs w:val="20"/>
         </w:rPr>
-        <w:t>The Associate Dean of Student Affairs in the Tandon School of Engineering (718- 260-3</w:t>
-      </w:r>
-      <w:r>
-        <w:rPr>
-          <w:rStyle w:val="text171"/>
-          <w:rFonts w:ascii="Calibri" w:eastAsia="Calibri" w:hAnsi="Calibri" w:cs="Calibri"/>
-          <w:sz w:val="20"/>
-          <w:szCs w:val="20"/>
-        </w:rPr>
-        <w:t xml:space="preserve">773) </w:t>
+        <w:t xml:space="preserve">The Associate Dean of Student Affairs in the Tandon School of Engineering (718- 260-3773) </w:t>
       </w:r>
     </w:p>
     <w:p>
@@ -3759,6 +3385,7 @@
           <w:sz w:val="20"/>
           <w:szCs w:val="20"/>
         </w:rPr>
+        <w:lastRenderedPageBreak/>
         <w:t>The Office of Student Conduct and Community Standards (212-998-4311) • The Student Health Center (212-443-1000)</w:t>
       </w:r>
     </w:p>
@@ -5106,6 +4733,8 @@
     <w:lsdException w:name="Table Subtle 2" w:semiHidden="1" w:unhideWhenUsed="1"/>
     <w:lsdException w:name="Table Web 1" w:semiHidden="1" w:unhideWhenUsed="1"/>
     <w:lsdException w:name="Table Web 2" w:semiHidden="1" w:unhideWhenUsed="1"/>
+    <w:lsdException w:name="Table Web 3" w:semiHidden="1" w:unhideWhenUsed="1"/>
+    <w:lsdException w:name="Table Theme" w:semiHidden="1" w:unhideWhenUsed="1"/>
     <w:lsdException w:name="Placeholder Text" w:semiHidden="1" w:uiPriority="99"/>
     <w:lsdException w:name="No Spacing" w:uiPriority="1" w:qFormat="1"/>
     <w:lsdException w:name="Light Shading" w:uiPriority="60"/>
@@ -5337,6 +4966,7 @@
   <w:style w:type="character" w:default="1" w:styleId="DefaultParagraphFont">
     <w:name w:val="Default Paragraph Font"/>
     <w:uiPriority w:val="1"/>
+    <w:semiHidden/>
     <w:unhideWhenUsed/>
   </w:style>
   <w:style w:type="table" w:default="1" w:styleId="TableNormal">

</xml_diff>

<commit_message>
Make styles more consistent.
</commit_message>
<xml_diff>
--- a/syllabi/4513F2022Syllabus.docx
+++ b/syllabi/4513F2022Syllabus.docx
@@ -480,7 +480,6 @@
         <w:rPr>
           <w:rStyle w:val="text019"/>
           <w:rFonts w:ascii="Calibri" w:eastAsia="Calibri" w:hAnsi="Calibri" w:cs="Calibri"/>
-          <w:sz w:val="22"/>
           <w:szCs w:val="22"/>
         </w:rPr>
       </w:pPr>
@@ -490,7 +489,6 @@
           <w:rFonts w:ascii="Calibri" w:eastAsia="Calibri" w:hAnsi="Calibri" w:cs="Calibri"/>
           <w:bCs/>
           <w:color w:val="000000" w:themeColor="text1"/>
-          <w:sz w:val="22"/>
           <w:szCs w:val="22"/>
         </w:rPr>
         <w:t>The goal</w:t>
@@ -511,7 +509,6 @@
         <w:rPr>
           <w:rStyle w:val="text019"/>
           <w:rFonts w:ascii="Calibri" w:eastAsia="Calibri" w:hAnsi="Calibri" w:cs="Calibri"/>
-          <w:sz w:val="22"/>
           <w:szCs w:val="22"/>
         </w:rPr>
         <w:t xml:space="preserve">of this course is to introduce you to software-engineering techniques that can be applied to practical software projects. Upon the successful completion of the course you </w:t>
@@ -520,7 +517,6 @@
         <w:rPr>
           <w:rStyle w:val="text019"/>
           <w:rFonts w:ascii="Calibri" w:eastAsia="Calibri" w:hAnsi="Calibri" w:cs="Calibri"/>
-          <w:sz w:val="22"/>
           <w:szCs w:val="22"/>
         </w:rPr>
         <w:t>should be able to</w:t>
@@ -529,7 +525,6 @@
         <w:rPr>
           <w:rStyle w:val="text019"/>
           <w:rFonts w:ascii="Calibri" w:eastAsia="Calibri" w:hAnsi="Calibri" w:cs="Calibri"/>
-          <w:sz w:val="22"/>
           <w:szCs w:val="22"/>
         </w:rPr>
         <w:t xml:space="preserve">: </w:t>
@@ -545,6 +540,8 @@
         <w:spacing w:before="280" w:after="280"/>
         <w:rPr>
           <w:rStyle w:val="text018"/>
+          <w:rFonts w:ascii="Times New Roman" w:eastAsia="Times New Roman" w:hAnsi="Times New Roman" w:cs="Times New Roman"/>
+          <w:sz w:val="24"/>
         </w:rPr>
       </w:pPr>
       <w:r>
@@ -553,7 +550,6 @@
           <w:rFonts w:ascii="Calibri" w:eastAsia="Calibri" w:hAnsi="Calibri" w:cs="Calibri"/>
           <w:bCs/>
           <w:color w:val="000000" w:themeColor="text1"/>
-          <w:sz w:val="22"/>
           <w:szCs w:val="22"/>
         </w:rPr>
         <w:t>Employ test-driven development.</w:t>
@@ -569,16 +565,14 @@
         <w:spacing w:before="280" w:after="280"/>
         <w:rPr>
           <w:rStyle w:val="text018"/>
-          <w:rFonts w:asciiTheme="minorHAnsi" w:hAnsiTheme="minorHAnsi" w:cstheme="minorHAnsi"/>
-          <w:sz w:val="22"/>
+          <w:rFonts w:cstheme="minorHAnsi"/>
           <w:szCs w:val="22"/>
         </w:rPr>
       </w:pPr>
       <w:r>
         <w:rPr>
           <w:rStyle w:val="text018"/>
-          <w:rFonts w:asciiTheme="minorHAnsi" w:hAnsiTheme="minorHAnsi" w:cstheme="minorHAnsi"/>
-          <w:sz w:val="22"/>
+          <w:rFonts w:cstheme="minorHAnsi"/>
           <w:szCs w:val="22"/>
         </w:rPr>
         <w:t>Understand the idea of special-purpose languages.</w:t>
@@ -600,7 +594,6 @@
         <w:rPr>
           <w:rStyle w:val="text025"/>
           <w:rFonts w:ascii="Calibri" w:eastAsia="Calibri" w:hAnsi="Calibri" w:cs="Calibri"/>
-          <w:sz w:val="22"/>
           <w:szCs w:val="22"/>
         </w:rPr>
         <w:t xml:space="preserve">Use </w:t>
@@ -610,7 +603,6 @@
           <w:rStyle w:val="text025"/>
           <w:rFonts w:ascii="Calibri" w:eastAsia="Calibri" w:hAnsi="Calibri" w:cs="Calibri"/>
           <w:i/>
-          <w:sz w:val="22"/>
           <w:szCs w:val="22"/>
         </w:rPr>
         <w:t>git</w:t>
@@ -619,7 +611,6 @@
         <w:rPr>
           <w:rStyle w:val="text025"/>
           <w:rFonts w:ascii="Calibri" w:eastAsia="Calibri" w:hAnsi="Calibri" w:cs="Calibri"/>
-          <w:sz w:val="22"/>
           <w:szCs w:val="22"/>
         </w:rPr>
         <w:t xml:space="preserve"> to manage </w:t>
@@ -628,7 +619,6 @@
         <w:rPr>
           <w:rStyle w:val="text025"/>
           <w:rFonts w:ascii="Calibri" w:eastAsia="Calibri" w:hAnsi="Calibri" w:cs="Calibri"/>
-          <w:sz w:val="22"/>
           <w:szCs w:val="22"/>
         </w:rPr>
         <w:t>your</w:t>
@@ -637,7 +627,6 @@
         <w:rPr>
           <w:rStyle w:val="text025"/>
           <w:rFonts w:ascii="Calibri" w:eastAsia="Calibri" w:hAnsi="Calibri" w:cs="Calibri"/>
-          <w:sz w:val="22"/>
           <w:szCs w:val="22"/>
         </w:rPr>
         <w:t xml:space="preserve"> project’s artifacts.</w:t>
@@ -652,15 +641,13 @@
         </w:numPr>
         <w:spacing w:before="280" w:after="280"/>
         <w:rPr>
-          <w:rFonts w:asciiTheme="minorHAnsi" w:hAnsiTheme="minorHAnsi" w:cstheme="minorHAnsi"/>
-          <w:sz w:val="22"/>
-          <w:szCs w:val="22"/>
-        </w:rPr>
-      </w:pPr>
-      <w:r>
-        <w:rPr>
-          <w:rFonts w:asciiTheme="minorHAnsi" w:hAnsiTheme="minorHAnsi" w:cstheme="minorHAnsi"/>
-          <w:sz w:val="22"/>
+          <w:rFonts w:cstheme="minorHAnsi"/>
+          <w:szCs w:val="22"/>
+        </w:rPr>
+      </w:pPr>
+      <w:r>
+        <w:rPr>
+          <w:rFonts w:cstheme="minorHAnsi"/>
           <w:szCs w:val="22"/>
         </w:rPr>
         <w:t xml:space="preserve">Use a </w:t>
@@ -668,9 +655,8 @@
       <w:proofErr w:type="spellStart"/>
       <w:r>
         <w:rPr>
-          <w:rFonts w:asciiTheme="minorHAnsi" w:hAnsiTheme="minorHAnsi" w:cstheme="minorHAnsi"/>
+          <w:rFonts w:cstheme="minorHAnsi"/>
           <w:i/>
-          <w:sz w:val="22"/>
           <w:szCs w:val="22"/>
         </w:rPr>
         <w:t>makefile</w:t>
@@ -678,16 +664,14 @@
       <w:proofErr w:type="spellEnd"/>
       <w:r>
         <w:rPr>
-          <w:rFonts w:asciiTheme="minorHAnsi" w:hAnsiTheme="minorHAnsi" w:cstheme="minorHAnsi"/>
-          <w:sz w:val="22"/>
+          <w:rFonts w:cstheme="minorHAnsi"/>
           <w:szCs w:val="22"/>
         </w:rPr>
         <w:t xml:space="preserve"> to control builds and installs</w:t>
       </w:r>
       <w:r>
         <w:rPr>
-          <w:rFonts w:asciiTheme="minorHAnsi" w:hAnsiTheme="minorHAnsi" w:cstheme="minorHAnsi"/>
-          <w:sz w:val="22"/>
+          <w:rFonts w:cstheme="minorHAnsi"/>
           <w:szCs w:val="22"/>
         </w:rPr>
         <w:t>.</w:t>
@@ -702,32 +686,28 @@
         </w:numPr>
         <w:spacing w:before="280" w:after="280"/>
         <w:rPr>
-          <w:rFonts w:asciiTheme="minorHAnsi" w:hAnsiTheme="minorHAnsi" w:cstheme="minorHAnsi"/>
-          <w:sz w:val="22"/>
-          <w:szCs w:val="22"/>
-        </w:rPr>
-      </w:pPr>
-      <w:r>
-        <w:rPr>
-          <w:rFonts w:asciiTheme="minorHAnsi" w:hAnsiTheme="minorHAnsi" w:cstheme="minorHAnsi"/>
-          <w:sz w:val="22"/>
+          <w:rFonts w:cstheme="minorHAnsi"/>
+          <w:szCs w:val="22"/>
+        </w:rPr>
+      </w:pPr>
+      <w:r>
+        <w:rPr>
+          <w:rFonts w:cstheme="minorHAnsi"/>
           <w:szCs w:val="22"/>
         </w:rPr>
         <w:t xml:space="preserve">Use </w:t>
       </w:r>
       <w:r>
         <w:rPr>
-          <w:rFonts w:asciiTheme="minorHAnsi" w:hAnsiTheme="minorHAnsi" w:cstheme="minorHAnsi"/>
+          <w:rFonts w:cstheme="minorHAnsi"/>
           <w:i/>
-          <w:sz w:val="22"/>
           <w:szCs w:val="22"/>
         </w:rPr>
         <w:t>GitHub Actions</w:t>
       </w:r>
       <w:r>
         <w:rPr>
-          <w:rFonts w:asciiTheme="minorHAnsi" w:hAnsiTheme="minorHAnsi" w:cstheme="minorHAnsi"/>
-          <w:sz w:val="22"/>
+          <w:rFonts w:cstheme="minorHAnsi"/>
           <w:szCs w:val="22"/>
         </w:rPr>
         <w:t xml:space="preserve"> for CI/CD.</w:t>
@@ -742,38 +722,32 @@
         </w:numPr>
         <w:spacing w:before="280" w:after="280"/>
         <w:rPr>
-          <w:rFonts w:asciiTheme="minorHAnsi" w:hAnsiTheme="minorHAnsi" w:cstheme="minorHAnsi"/>
-          <w:sz w:val="22"/>
-          <w:szCs w:val="22"/>
-        </w:rPr>
-      </w:pPr>
-      <w:r>
-        <w:rPr>
-          <w:rFonts w:asciiTheme="minorHAnsi" w:hAnsiTheme="minorHAnsi" w:cstheme="minorHAnsi"/>
-          <w:sz w:val="22"/>
+          <w:rFonts w:cstheme="minorHAnsi"/>
+          <w:szCs w:val="22"/>
+        </w:rPr>
+      </w:pPr>
+      <w:r>
+        <w:rPr>
+          <w:rFonts w:cstheme="minorHAnsi"/>
           <w:szCs w:val="22"/>
         </w:rPr>
         <w:t xml:space="preserve">Manage your schedule using a </w:t>
       </w:r>
       <w:r>
         <w:rPr>
-          <w:rFonts w:asciiTheme="minorHAnsi" w:hAnsiTheme="minorHAnsi" w:cstheme="minorHAnsi"/>
+          <w:rFonts w:cstheme="minorHAnsi"/>
           <w:i/>
-          <w:sz w:val="22"/>
           <w:szCs w:val="22"/>
         </w:rPr>
         <w:t>Kanban board</w:t>
       </w:r>
       <w:r>
         <w:rPr>
-          <w:rFonts w:asciiTheme="minorHAnsi" w:hAnsiTheme="minorHAnsi" w:cstheme="minorHAnsi"/>
-          <w:sz w:val="22"/>
+          <w:rFonts w:cstheme="minorHAnsi"/>
           <w:szCs w:val="22"/>
         </w:rPr>
         <w:t>.</w:t>
       </w:r>
-      <w:bookmarkStart w:id="0" w:name="_GoBack"/>
-      <w:bookmarkEnd w:id="0"/>
     </w:p>
     <w:p>
       <w:pPr>
@@ -784,32 +758,28 @@
         </w:numPr>
         <w:spacing w:before="280" w:after="280"/>
         <w:rPr>
-          <w:rFonts w:asciiTheme="minorHAnsi" w:hAnsiTheme="minorHAnsi" w:cstheme="minorHAnsi"/>
-          <w:sz w:val="22"/>
-          <w:szCs w:val="22"/>
-        </w:rPr>
-      </w:pPr>
-      <w:r>
-        <w:rPr>
-          <w:rFonts w:asciiTheme="minorHAnsi" w:hAnsiTheme="minorHAnsi" w:cstheme="minorHAnsi"/>
-          <w:sz w:val="22"/>
+          <w:rFonts w:cstheme="minorHAnsi"/>
+          <w:szCs w:val="22"/>
+        </w:rPr>
+      </w:pPr>
+      <w:r>
+        <w:rPr>
+          <w:rFonts w:cstheme="minorHAnsi"/>
           <w:szCs w:val="22"/>
         </w:rPr>
         <w:t xml:space="preserve">Deploy to the cloud using </w:t>
       </w:r>
       <w:r>
         <w:rPr>
-          <w:rFonts w:asciiTheme="minorHAnsi" w:hAnsiTheme="minorHAnsi" w:cstheme="minorHAnsi"/>
+          <w:rFonts w:cstheme="minorHAnsi"/>
           <w:i/>
-          <w:sz w:val="22"/>
           <w:szCs w:val="22"/>
         </w:rPr>
         <w:t>Heroku</w:t>
       </w:r>
       <w:r>
         <w:rPr>
-          <w:rFonts w:asciiTheme="minorHAnsi" w:hAnsiTheme="minorHAnsi" w:cstheme="minorHAnsi"/>
-          <w:sz w:val="22"/>
+          <w:rFonts w:cstheme="minorHAnsi"/>
           <w:szCs w:val="22"/>
         </w:rPr>
         <w:t>.</w:t>
@@ -824,32 +794,28 @@
         </w:numPr>
         <w:spacing w:before="280" w:after="280"/>
         <w:rPr>
-          <w:rFonts w:asciiTheme="minorHAnsi" w:hAnsiTheme="minorHAnsi" w:cstheme="minorHAnsi"/>
-          <w:sz w:val="22"/>
-          <w:szCs w:val="22"/>
-        </w:rPr>
-      </w:pPr>
-      <w:r>
-        <w:rPr>
-          <w:rFonts w:asciiTheme="minorHAnsi" w:hAnsiTheme="minorHAnsi" w:cstheme="minorHAnsi"/>
-          <w:sz w:val="22"/>
+          <w:rFonts w:cstheme="minorHAnsi"/>
+          <w:szCs w:val="22"/>
+        </w:rPr>
+      </w:pPr>
+      <w:r>
+        <w:rPr>
+          <w:rFonts w:cstheme="minorHAnsi"/>
           <w:szCs w:val="22"/>
         </w:rPr>
         <w:t xml:space="preserve">Design an </w:t>
       </w:r>
       <w:r>
         <w:rPr>
-          <w:rFonts w:asciiTheme="minorHAnsi" w:hAnsiTheme="minorHAnsi" w:cstheme="minorHAnsi"/>
+          <w:rFonts w:cstheme="minorHAnsi"/>
           <w:i/>
-          <w:sz w:val="22"/>
           <w:szCs w:val="22"/>
         </w:rPr>
         <w:t>API</w:t>
       </w:r>
       <w:r>
         <w:rPr>
-          <w:rFonts w:asciiTheme="minorHAnsi" w:hAnsiTheme="minorHAnsi" w:cstheme="minorHAnsi"/>
-          <w:sz w:val="22"/>
+          <w:rFonts w:cstheme="minorHAnsi"/>
           <w:szCs w:val="22"/>
         </w:rPr>
         <w:t>.</w:t>
@@ -864,32 +830,28 @@
         </w:numPr>
         <w:spacing w:before="280" w:after="280"/>
         <w:rPr>
-          <w:rFonts w:asciiTheme="minorHAnsi" w:hAnsiTheme="minorHAnsi" w:cstheme="minorHAnsi"/>
-          <w:sz w:val="22"/>
-          <w:szCs w:val="22"/>
-        </w:rPr>
-      </w:pPr>
-      <w:r>
-        <w:rPr>
-          <w:rFonts w:asciiTheme="minorHAnsi" w:hAnsiTheme="minorHAnsi" w:cstheme="minorHAnsi"/>
-          <w:sz w:val="22"/>
+          <w:rFonts w:cstheme="minorHAnsi"/>
+          <w:szCs w:val="22"/>
+        </w:rPr>
+      </w:pPr>
+      <w:r>
+        <w:rPr>
+          <w:rFonts w:cstheme="minorHAnsi"/>
           <w:szCs w:val="22"/>
         </w:rPr>
         <w:t xml:space="preserve">Employ </w:t>
       </w:r>
       <w:r>
         <w:rPr>
-          <w:rFonts w:asciiTheme="minorHAnsi" w:hAnsiTheme="minorHAnsi" w:cstheme="minorHAnsi"/>
+          <w:rFonts w:cstheme="minorHAnsi"/>
           <w:i/>
-          <w:sz w:val="22"/>
           <w:szCs w:val="22"/>
         </w:rPr>
         <w:t>flask</w:t>
       </w:r>
       <w:r>
         <w:rPr>
-          <w:rFonts w:asciiTheme="minorHAnsi" w:hAnsiTheme="minorHAnsi" w:cstheme="minorHAnsi"/>
-          <w:sz w:val="22"/>
+          <w:rFonts w:cstheme="minorHAnsi"/>
           <w:szCs w:val="22"/>
         </w:rPr>
         <w:t xml:space="preserve"> to implement your API.</w:t>
@@ -904,15 +866,13 @@
         </w:numPr>
         <w:spacing w:before="280" w:after="280"/>
         <w:rPr>
-          <w:rFonts w:asciiTheme="minorHAnsi" w:hAnsiTheme="minorHAnsi" w:cstheme="minorHAnsi"/>
-          <w:sz w:val="22"/>
-          <w:szCs w:val="22"/>
-        </w:rPr>
-      </w:pPr>
-      <w:r>
-        <w:rPr>
-          <w:rFonts w:asciiTheme="minorHAnsi" w:hAnsiTheme="minorHAnsi" w:cstheme="minorHAnsi"/>
-          <w:sz w:val="22"/>
+          <w:rFonts w:cstheme="minorHAnsi"/>
+          <w:szCs w:val="22"/>
+        </w:rPr>
+      </w:pPr>
+      <w:r>
+        <w:rPr>
+          <w:rFonts w:cstheme="minorHAnsi"/>
           <w:szCs w:val="22"/>
         </w:rPr>
         <w:t>Automate your project’s documentation.</w:t>
@@ -927,15 +887,13 @@
         </w:numPr>
         <w:spacing w:before="280" w:after="280"/>
         <w:rPr>
-          <w:rFonts w:asciiTheme="minorHAnsi" w:hAnsiTheme="minorHAnsi" w:cstheme="minorHAnsi"/>
-          <w:sz w:val="22"/>
-          <w:szCs w:val="22"/>
-        </w:rPr>
-      </w:pPr>
-      <w:r>
-        <w:rPr>
-          <w:rFonts w:asciiTheme="minorHAnsi" w:hAnsiTheme="minorHAnsi" w:cstheme="minorHAnsi"/>
-          <w:sz w:val="22"/>
+          <w:rFonts w:cstheme="minorHAnsi"/>
+          <w:szCs w:val="22"/>
+        </w:rPr>
+      </w:pPr>
+      <w:r>
+        <w:rPr>
+          <w:rFonts w:cstheme="minorHAnsi"/>
           <w:szCs w:val="22"/>
         </w:rPr>
         <w:t>Coordinate with a front-end that uses your API.</w:t>
@@ -947,7 +905,6 @@
         <w:spacing w:before="280" w:after="280"/>
         <w:rPr>
           <w:rFonts w:ascii="SymbolMT" w:eastAsia="SymbolMT" w:hAnsi="SymbolMT" w:cs="SymbolMT"/>
-          <w:sz w:val="22"/>
           <w:szCs w:val="22"/>
         </w:rPr>
       </w:pPr>
@@ -969,7 +926,6 @@
         <w:ind w:left="720"/>
         <w:rPr>
           <w:rFonts w:ascii="SymbolMT" w:eastAsia="SymbolMT" w:hAnsi="SymbolMT" w:cs="SymbolMT"/>
-          <w:sz w:val="22"/>
           <w:szCs w:val="22"/>
         </w:rPr>
       </w:pPr>
@@ -977,7 +933,6 @@
         <w:rPr>
           <w:rStyle w:val="text027"/>
           <w:rFonts w:ascii="Calibri" w:eastAsia="Calibri" w:hAnsi="Calibri" w:cs="Calibri"/>
-          <w:sz w:val="22"/>
           <w:szCs w:val="22"/>
         </w:rPr>
         <w:t xml:space="preserve">This is the first course in a two-course software engineering design sequence. Focusing on software engineering, the course introduces techniques to specify, evaluate, design, test, and document medium to large scale software systems. This course introduces software engineering techniques to specify, design, test, and document medium and large software systems. Creative problem discovery techniques and processes are used for project selection in a team environment. Design techniques include Information engineering, object-oriented, and complexity measures; testing methods such as path testing, exhaustive test models, and construction of test data. An introduction to software tools and project management techniques is presented. Student projects involve team software development and tracking, and a formal oral presentation. </w:t>
@@ -989,7 +944,6 @@
         <w:spacing w:before="280" w:after="280"/>
         <w:rPr>
           <w:rFonts w:ascii="SymbolMT" w:eastAsia="SymbolMT" w:hAnsi="SymbolMT" w:cs="SymbolMT"/>
-          <w:sz w:val="22"/>
           <w:szCs w:val="22"/>
         </w:rPr>
       </w:pPr>
@@ -1011,7 +965,6 @@
         <w:ind w:left="720"/>
         <w:rPr>
           <w:rFonts w:ascii="SymbolMT" w:eastAsia="SymbolMT" w:hAnsi="SymbolMT" w:cs="SymbolMT"/>
-          <w:sz w:val="22"/>
           <w:szCs w:val="22"/>
         </w:rPr>
       </w:pPr>
@@ -1019,7 +972,6 @@
         <w:rPr>
           <w:rStyle w:val="text029"/>
           <w:rFonts w:ascii="Calibri" w:eastAsia="Calibri" w:hAnsi="Calibri" w:cs="Calibri"/>
-          <w:sz w:val="22"/>
           <w:szCs w:val="22"/>
         </w:rPr>
         <w:t>The primary method of instruction is actual coding, supplemented with lectures, related assignments, and readings.</w:t>
@@ -1036,7 +988,6 @@
           <w:rStyle w:val="text031"/>
           <w:rFonts w:ascii="Calibri" w:eastAsia="Calibri" w:hAnsi="Calibri" w:cs="Calibri"/>
           <w:color w:val="666666"/>
-          <w:sz w:val="22"/>
           <w:szCs w:val="22"/>
         </w:rPr>
         <w:lastRenderedPageBreak/>
@@ -1073,7 +1024,6 @@
           <w:rStyle w:val="text033"/>
           <w:rFonts w:ascii="Calibri" w:eastAsia="Calibri" w:hAnsi="Calibri" w:cs="Calibri"/>
           <w:color w:val="000000" w:themeColor="text1"/>
-          <w:sz w:val="22"/>
           <w:szCs w:val="22"/>
         </w:rPr>
         <w:t xml:space="preserve">Through an independent project, you will learn to recognize techniques covered in the course, evaluate their usefulness in the real world and compare them to other techniques available. You will also develop your own strategies to solve a practical problem. </w:t>
@@ -1103,7 +1053,6 @@
           <w:i/>
           <w:iCs/>
           <w:color w:val="000000" w:themeColor="text1"/>
-          <w:sz w:val="22"/>
           <w:szCs w:val="22"/>
         </w:rPr>
         <w:t xml:space="preserve">Project format: </w:t>
@@ -1113,7 +1062,6 @@
           <w:rStyle w:val="text035"/>
           <w:rFonts w:ascii="Calibri" w:eastAsia="Calibri" w:hAnsi="Calibri" w:cs="Calibri"/>
           <w:color w:val="000000" w:themeColor="text1"/>
-          <w:sz w:val="22"/>
           <w:szCs w:val="22"/>
         </w:rPr>
         <w:t xml:space="preserve">You will be expected to complete an independent team project as part of the course. You will work in a group of 3 - 4 people. You will have to document </w:t>
@@ -1123,7 +1071,6 @@
           <w:rStyle w:val="text035"/>
           <w:rFonts w:ascii="Calibri" w:eastAsia="Calibri" w:hAnsi="Calibri" w:cs="Calibri"/>
           <w:color w:val="000000" w:themeColor="text1"/>
-          <w:sz w:val="22"/>
           <w:szCs w:val="22"/>
         </w:rPr>
         <w:t xml:space="preserve">the project </w:t>
@@ -1133,7 +1080,6 @@
           <w:rStyle w:val="text035"/>
           <w:rFonts w:ascii="Calibri" w:eastAsia="Calibri" w:hAnsi="Calibri" w:cs="Calibri"/>
           <w:color w:val="000000" w:themeColor="text1"/>
-          <w:sz w:val="22"/>
           <w:szCs w:val="22"/>
         </w:rPr>
         <w:t xml:space="preserve">and give a presentation at the end of the term. </w:t>
@@ -1163,7 +1109,6 @@
           <w:i/>
           <w:iCs/>
           <w:color w:val="000000" w:themeColor="text1"/>
-          <w:sz w:val="22"/>
           <w:szCs w:val="22"/>
         </w:rPr>
         <w:t xml:space="preserve">Project content: </w:t>
@@ -1173,7 +1118,6 @@
           <w:rStyle w:val="text037"/>
           <w:rFonts w:ascii="Calibri" w:eastAsia="Calibri" w:hAnsi="Calibri" w:cs="Calibri"/>
           <w:color w:val="000000" w:themeColor="text1"/>
-          <w:sz w:val="22"/>
           <w:szCs w:val="22"/>
         </w:rPr>
         <w:t xml:space="preserve">You will be expected to write a professional-style documentation/paper (I will provide you with a template). </w:t>
@@ -1204,7 +1148,6 @@
           <w:i/>
           <w:iCs/>
           <w:color w:val="000000" w:themeColor="text1"/>
-          <w:sz w:val="22"/>
           <w:szCs w:val="22"/>
         </w:rPr>
         <w:t xml:space="preserve">Project presentation: </w:t>
@@ -1214,7 +1157,6 @@
           <w:rStyle w:val="text039"/>
           <w:rFonts w:ascii="Calibri" w:eastAsia="Calibri" w:hAnsi="Calibri" w:cs="Calibri"/>
           <w:color w:val="000000" w:themeColor="text1"/>
-          <w:sz w:val="22"/>
           <w:szCs w:val="22"/>
         </w:rPr>
         <w:t xml:space="preserve">The whole class will present their projects in a seminar-like setting (will be advertised) on the last day(s) of the class. Your project will be graded based on the technical validity, written part, and the oral presentation. </w:t>
@@ -1226,7 +1168,6 @@
         <w:spacing w:before="280" w:after="280"/>
         <w:rPr>
           <w:rFonts w:ascii="SymbolMT" w:eastAsia="SymbolMT" w:hAnsi="SymbolMT" w:cs="SymbolMT"/>
-          <w:sz w:val="22"/>
           <w:szCs w:val="22"/>
         </w:rPr>
       </w:pPr>
@@ -1248,7 +1189,6 @@
         <w:ind w:left="720"/>
         <w:rPr>
           <w:rFonts w:ascii="SymbolMT" w:eastAsia="SymbolMT" w:hAnsi="SymbolMT" w:cs="SymbolMT"/>
-          <w:sz w:val="22"/>
           <w:szCs w:val="22"/>
         </w:rPr>
       </w:pPr>
@@ -1256,7 +1196,6 @@
         <w:rPr>
           <w:rStyle w:val="text041"/>
           <w:rFonts w:ascii="Calibri" w:eastAsia="Calibri" w:hAnsi="Calibri" w:cs="Calibri"/>
-          <w:sz w:val="22"/>
           <w:szCs w:val="22"/>
         </w:rPr>
         <w:t xml:space="preserve">Each project team is required to deliver a formal in-class presentation describing the technical details and processes (covering the system life cycle from idea generation to requirements elicitation through design documentation). The presentation delivery, format, and content should be based on material covered in a presentation preparation course (EG or another course such as public speaking). Presentation skills will be graded in the oral presentation skills lecture. Presentation worksheets will be distributed to assist teams in the development of their presentations. All team members are expected to participate in the presentation. Presentation details are (Submission: Presentations are to be posted to the team assignment menu on NYU Classes) </w:t>
@@ -1282,7 +1221,6 @@
         <w:rPr>
           <w:rStyle w:val="text042"/>
           <w:rFonts w:ascii="Calibri" w:eastAsia="Calibri" w:hAnsi="Calibri" w:cs="Calibri"/>
-          <w:sz w:val="22"/>
           <w:szCs w:val="22"/>
         </w:rPr>
         <w:t xml:space="preserve">Type: Formal presentation (video) </w:t>
@@ -1308,7 +1246,6 @@
         <w:rPr>
           <w:rStyle w:val="text043"/>
           <w:rFonts w:ascii="Calibri" w:eastAsia="Calibri" w:hAnsi="Calibri" w:cs="Calibri"/>
-          <w:sz w:val="22"/>
           <w:szCs w:val="22"/>
         </w:rPr>
         <w:t xml:space="preserve">Participation: All team members must participate (10 minutes/member) </w:t>
@@ -1334,7 +1271,6 @@
         <w:rPr>
           <w:rStyle w:val="text044"/>
           <w:rFonts w:ascii="Calibri" w:eastAsia="Calibri" w:hAnsi="Calibri" w:cs="Calibri"/>
-          <w:sz w:val="22"/>
           <w:szCs w:val="22"/>
         </w:rPr>
         <w:t xml:space="preserve">Audience: Instructor (acting as project manager), class </w:t>
@@ -1360,7 +1296,6 @@
         <w:rPr>
           <w:rStyle w:val="text045"/>
           <w:rFonts w:ascii="Calibri" w:eastAsia="Calibri" w:hAnsi="Calibri" w:cs="Calibri"/>
-          <w:sz w:val="22"/>
           <w:szCs w:val="22"/>
         </w:rPr>
         <w:t xml:space="preserve">Dress: Informal/casual </w:t>
@@ -1386,7 +1321,6 @@
         <w:rPr>
           <w:rStyle w:val="text046"/>
           <w:rFonts w:ascii="Calibri" w:eastAsia="Calibri" w:hAnsi="Calibri" w:cs="Calibri"/>
-          <w:sz w:val="22"/>
           <w:szCs w:val="22"/>
         </w:rPr>
         <w:t xml:space="preserve">Format/Media: PowerPoint or other delivery mechanisms (i.e. Web-based) </w:t>
@@ -1413,7 +1347,6 @@
         <w:rPr>
           <w:rStyle w:val="text047"/>
           <w:rFonts w:ascii="Calibri" w:eastAsia="Calibri" w:hAnsi="Calibri" w:cs="Calibri"/>
-          <w:sz w:val="22"/>
           <w:szCs w:val="22"/>
         </w:rPr>
         <w:t xml:space="preserve">Content: </w:t>
@@ -1426,7 +1359,6 @@
         <w:ind w:left="2160"/>
         <w:rPr>
           <w:rFonts w:ascii="Calibri" w:eastAsia="Calibri" w:hAnsi="Calibri" w:cs="Calibri"/>
-          <w:sz w:val="22"/>
           <w:szCs w:val="22"/>
         </w:rPr>
       </w:pPr>
@@ -1434,7 +1366,6 @@
         <w:rPr>
           <w:rStyle w:val="text048"/>
           <w:rFonts w:ascii="Segoe UI Symbol" w:eastAsia="Segoe UI Symbol" w:hAnsi="Segoe UI Symbol" w:cs="Segoe UI Symbol"/>
-          <w:sz w:val="22"/>
           <w:szCs w:val="22"/>
         </w:rPr>
         <w:t>➢</w:t>
@@ -1443,7 +1374,6 @@
         <w:rPr>
           <w:rStyle w:val="text049"/>
           <w:rFonts w:ascii="Wingdings" w:eastAsia="Wingdings" w:hAnsi="Wingdings" w:cs="Wingdings"/>
-          <w:sz w:val="22"/>
           <w:szCs w:val="22"/>
         </w:rPr>
         <w:sym w:font="Wingdings" w:char="F020"/>
@@ -1451,7 +1381,6 @@
       <w:r>
         <w:rPr>
           <w:rFonts w:ascii="Calibri" w:eastAsia="Calibri" w:hAnsi="Calibri" w:cs="Calibri"/>
-          <w:sz w:val="22"/>
           <w:szCs w:val="22"/>
         </w:rPr>
         <w:t>Overview, team member introductions</w:t>
@@ -1459,7 +1388,6 @@
       <w:r>
         <w:rPr>
           <w:rFonts w:ascii="Calibri" w:eastAsia="Calibri" w:hAnsi="Calibri" w:cs="Calibri"/>
-          <w:sz w:val="22"/>
           <w:szCs w:val="22"/>
         </w:rPr>
         <w:br/>
@@ -1468,7 +1396,6 @@
         <w:rPr>
           <w:rStyle w:val="text050"/>
           <w:rFonts w:ascii="Segoe UI Symbol" w:eastAsia="Segoe UI Symbol" w:hAnsi="Segoe UI Symbol" w:cs="Segoe UI Symbol"/>
-          <w:sz w:val="22"/>
           <w:szCs w:val="22"/>
         </w:rPr>
         <w:t>➢</w:t>
@@ -1477,7 +1404,6 @@
         <w:rPr>
           <w:rStyle w:val="text051"/>
           <w:rFonts w:ascii="Wingdings" w:eastAsia="Wingdings" w:hAnsi="Wingdings" w:cs="Wingdings"/>
-          <w:sz w:val="22"/>
           <w:szCs w:val="22"/>
         </w:rPr>
         <w:sym w:font="Wingdings" w:char="F020"/>
@@ -1485,7 +1411,6 @@
       <w:r>
         <w:rPr>
           <w:rFonts w:ascii="Calibri" w:eastAsia="Calibri" w:hAnsi="Calibri" w:cs="Calibri"/>
-          <w:sz w:val="22"/>
           <w:szCs w:val="22"/>
         </w:rPr>
         <w:t>Project process/management</w:t>
@@ -1493,7 +1418,6 @@
       <w:r>
         <w:rPr>
           <w:rFonts w:ascii="Calibri" w:eastAsia="Calibri" w:hAnsi="Calibri" w:cs="Calibri"/>
-          <w:sz w:val="22"/>
           <w:szCs w:val="22"/>
         </w:rPr>
         <w:br/>
@@ -1502,7 +1426,6 @@
         <w:rPr>
           <w:rStyle w:val="text052"/>
           <w:rFonts w:ascii="Segoe UI Symbol" w:eastAsia="Segoe UI Symbol" w:hAnsi="Segoe UI Symbol" w:cs="Segoe UI Symbol"/>
-          <w:sz w:val="22"/>
           <w:szCs w:val="22"/>
         </w:rPr>
         <w:t>➢</w:t>
@@ -1511,7 +1434,6 @@
         <w:rPr>
           <w:rStyle w:val="text053"/>
           <w:rFonts w:ascii="Wingdings" w:eastAsia="Wingdings" w:hAnsi="Wingdings" w:cs="Wingdings"/>
-          <w:sz w:val="22"/>
           <w:szCs w:val="22"/>
         </w:rPr>
         <w:sym w:font="Wingdings" w:char="F020"/>
@@ -1519,7 +1441,6 @@
       <w:r>
         <w:rPr>
           <w:rFonts w:ascii="Calibri" w:eastAsia="Calibri" w:hAnsi="Calibri" w:cs="Calibri"/>
-          <w:sz w:val="22"/>
           <w:szCs w:val="22"/>
         </w:rPr>
         <w:t>Requirements (Use Cases, written requirements)</w:t>
@@ -1527,7 +1448,6 @@
       <w:r>
         <w:rPr>
           <w:rFonts w:ascii="Calibri" w:eastAsia="Calibri" w:hAnsi="Calibri" w:cs="Calibri"/>
-          <w:sz w:val="22"/>
           <w:szCs w:val="22"/>
         </w:rPr>
         <w:br/>
@@ -1536,7 +1456,6 @@
         <w:rPr>
           <w:rStyle w:val="text054"/>
           <w:rFonts w:ascii="Segoe UI Symbol" w:eastAsia="Segoe UI Symbol" w:hAnsi="Segoe UI Symbol" w:cs="Segoe UI Symbol"/>
-          <w:sz w:val="22"/>
           <w:szCs w:val="22"/>
         </w:rPr>
         <w:t>➢</w:t>
@@ -1545,7 +1464,6 @@
         <w:rPr>
           <w:rStyle w:val="text055"/>
           <w:rFonts w:ascii="Wingdings" w:eastAsia="Wingdings" w:hAnsi="Wingdings" w:cs="Wingdings"/>
-          <w:sz w:val="22"/>
           <w:szCs w:val="22"/>
         </w:rPr>
         <w:sym w:font="Wingdings" w:char="F020"/>
@@ -1553,7 +1471,6 @@
       <w:r>
         <w:rPr>
           <w:rFonts w:ascii="Calibri" w:eastAsia="Calibri" w:hAnsi="Calibri" w:cs="Calibri"/>
-          <w:sz w:val="22"/>
           <w:szCs w:val="22"/>
         </w:rPr>
         <w:t>Analysis (Classes, static and dynamic behavior)</w:t>
@@ -1561,7 +1478,6 @@
       <w:r>
         <w:rPr>
           <w:rFonts w:ascii="Calibri" w:eastAsia="Calibri" w:hAnsi="Calibri" w:cs="Calibri"/>
-          <w:sz w:val="22"/>
           <w:szCs w:val="22"/>
         </w:rPr>
         <w:br/>
@@ -1570,7 +1486,6 @@
         <w:rPr>
           <w:rStyle w:val="text056"/>
           <w:rFonts w:ascii="Segoe UI Symbol" w:eastAsia="Segoe UI Symbol" w:hAnsi="Segoe UI Symbol" w:cs="Segoe UI Symbol"/>
-          <w:sz w:val="22"/>
           <w:szCs w:val="22"/>
         </w:rPr>
         <w:t>➢</w:t>
@@ -1579,7 +1494,6 @@
         <w:rPr>
           <w:rStyle w:val="text057"/>
           <w:rFonts w:ascii="Wingdings" w:eastAsia="Wingdings" w:hAnsi="Wingdings" w:cs="Wingdings"/>
-          <w:sz w:val="22"/>
           <w:szCs w:val="22"/>
         </w:rPr>
         <w:sym w:font="Wingdings" w:char="F020"/>
@@ -1587,7 +1501,6 @@
       <w:r>
         <w:rPr>
           <w:rFonts w:ascii="Calibri" w:eastAsia="Calibri" w:hAnsi="Calibri" w:cs="Calibri"/>
-          <w:sz w:val="22"/>
           <w:szCs w:val="22"/>
         </w:rPr>
         <w:t>PIR (what did we do right? What did we wrong? What would we do differently?)</w:t>
@@ -1600,7 +1513,6 @@
         <w:ind w:left="2160"/>
         <w:rPr>
           <w:rFonts w:ascii="Calibri" w:eastAsia="Calibri" w:hAnsi="Calibri" w:cs="Calibri"/>
-          <w:sz w:val="22"/>
           <w:szCs w:val="22"/>
         </w:rPr>
       </w:pPr>
@@ -1608,7 +1520,6 @@
         <w:rPr>
           <w:rStyle w:val="text058"/>
           <w:rFonts w:ascii="Segoe UI Symbol" w:eastAsia="Segoe UI Symbol" w:hAnsi="Segoe UI Symbol" w:cs="Segoe UI Symbol"/>
-          <w:sz w:val="22"/>
           <w:szCs w:val="22"/>
         </w:rPr>
         <w:t>➢</w:t>
@@ -1617,7 +1528,6 @@
         <w:rPr>
           <w:rStyle w:val="text059"/>
           <w:rFonts w:ascii="Wingdings" w:eastAsia="Wingdings" w:hAnsi="Wingdings" w:cs="Wingdings"/>
-          <w:sz w:val="22"/>
           <w:szCs w:val="22"/>
         </w:rPr>
         <w:sym w:font="Wingdings" w:char="F020"/>
@@ -1626,7 +1536,6 @@
         <w:rPr>
           <w:rStyle w:val="text060"/>
           <w:rFonts w:ascii="Calibri" w:eastAsia="Calibri" w:hAnsi="Calibri" w:cs="Calibri"/>
-          <w:sz w:val="22"/>
           <w:szCs w:val="22"/>
         </w:rPr>
         <w:t>Conclusions</w:t>
@@ -1692,7 +1601,6 @@
         <w:ind w:left="720"/>
         <w:rPr>
           <w:rFonts w:ascii="Calibri" w:eastAsia="Calibri" w:hAnsi="Calibri" w:cs="Calibri"/>
-          <w:sz w:val="22"/>
           <w:szCs w:val="22"/>
         </w:rPr>
       </w:pPr>
@@ -1700,7 +1608,6 @@
         <w:rPr>
           <w:rStyle w:val="text063"/>
           <w:rFonts w:ascii="Calibri" w:eastAsia="Calibri" w:hAnsi="Calibri" w:cs="Calibri"/>
-          <w:sz w:val="22"/>
           <w:szCs w:val="22"/>
         </w:rPr>
         <w:t>Dave Farley</w:t>
@@ -1709,7 +1616,6 @@
         <w:rPr>
           <w:rStyle w:val="text063"/>
           <w:rFonts w:ascii="Calibri" w:eastAsia="Calibri" w:hAnsi="Calibri" w:cs="Calibri"/>
-          <w:sz w:val="22"/>
           <w:szCs w:val="22"/>
         </w:rPr>
         <w:t>, “</w:t>
@@ -1718,7 +1624,6 @@
         <w:rPr>
           <w:rStyle w:val="text063"/>
           <w:rFonts w:ascii="Calibri" w:eastAsia="Calibri" w:hAnsi="Calibri" w:cs="Calibri"/>
-          <w:sz w:val="22"/>
           <w:szCs w:val="22"/>
         </w:rPr>
         <w:t xml:space="preserve">Modern </w:t>
@@ -1727,7 +1632,6 @@
         <w:rPr>
           <w:rStyle w:val="text063"/>
           <w:rFonts w:ascii="Calibri" w:eastAsia="Calibri" w:hAnsi="Calibri" w:cs="Calibri"/>
-          <w:sz w:val="22"/>
           <w:szCs w:val="22"/>
         </w:rPr>
         <w:t xml:space="preserve">Software Engineering”, </w:t>
@@ -1735,7 +1639,6 @@
       <w:r>
         <w:rPr>
           <w:rFonts w:ascii="Calibri" w:eastAsia="Calibri" w:hAnsi="Calibri" w:cs="Calibri"/>
-          <w:sz w:val="22"/>
           <w:szCs w:val="22"/>
         </w:rPr>
         <w:t>Addison-Wesley Professional; 1st edition (December 10, 2021)</w:t>
@@ -1747,6 +1650,8 @@
         <w:spacing w:before="280" w:after="280"/>
         <w:rPr>
           <w:rStyle w:val="text080"/>
+          <w:rFonts w:cstheme="minorHAnsi"/>
+          <w:szCs w:val="22"/>
         </w:rPr>
       </w:pPr>
       <w:r>
@@ -1754,6 +1659,13 @@
           <w:rStyle w:val="text080"/>
         </w:rPr>
         <w:tab/>
+      </w:r>
+      <w:r>
+        <w:rPr>
+          <w:rStyle w:val="text080"/>
+          <w:rFonts w:cstheme="minorHAnsi"/>
+          <w:szCs w:val="22"/>
+        </w:rPr>
         <w:t>Optional but highly recommended!</w:t>
       </w:r>
     </w:p>
@@ -1783,7 +1695,6 @@
         <w:rPr>
           <w:rStyle w:val="text082"/>
           <w:rFonts w:ascii="Calibri" w:eastAsia="Calibri" w:hAnsi="Calibri" w:cs="Calibri"/>
-          <w:sz w:val="22"/>
           <w:szCs w:val="22"/>
         </w:rPr>
         <w:t xml:space="preserve">Posted </w:t>
@@ -1792,7 +1703,6 @@
         <w:rPr>
           <w:rStyle w:val="text082"/>
           <w:rFonts w:ascii="Calibri" w:eastAsia="Calibri" w:hAnsi="Calibri" w:cs="Calibri"/>
-          <w:sz w:val="22"/>
           <w:szCs w:val="22"/>
         </w:rPr>
         <w:t>at</w:t>
@@ -1801,7 +1711,6 @@
         <w:rPr>
           <w:rStyle w:val="text082"/>
           <w:rFonts w:ascii="Calibri" w:eastAsia="Calibri" w:hAnsi="Calibri" w:cs="Calibri"/>
-          <w:sz w:val="22"/>
           <w:szCs w:val="22"/>
         </w:rPr>
         <w:t xml:space="preserve"> </w:t>
@@ -1810,7 +1719,6 @@
         <w:rPr>
           <w:rStyle w:val="text082"/>
           <w:rFonts w:ascii="Calibri" w:eastAsia="Calibri" w:hAnsi="Calibri" w:cs="Calibri"/>
-          <w:sz w:val="22"/>
           <w:szCs w:val="22"/>
         </w:rPr>
         <w:t>http://www.thedevopscourse.com</w:t>
@@ -1845,7 +1753,6 @@
           <w:rFonts w:ascii="Calibri" w:eastAsia="Calibri" w:hAnsi="Calibri" w:cs="Calibri"/>
           <w:b/>
           <w:bCs/>
-          <w:sz w:val="22"/>
           <w:szCs w:val="22"/>
         </w:rPr>
         <w:t>(Additional Policies are posted in NYU Tandon Policies and Procedures)</w:t>
@@ -1868,25 +1775,13 @@
       </w:r>
     </w:p>
     <w:p>
-      <w:pPr>
-        <w:pStyle w:val="Normalpara053"/>
-        <w:spacing w:before="280" w:after="280"/>
-        <w:ind w:left="720"/>
-      </w:pPr>
-      <w:r>
-        <w:rPr>
-          <w:rStyle w:val="text086"/>
-          <w:rFonts w:ascii="Calibri" w:eastAsia="Calibri" w:hAnsi="Calibri" w:cs="Calibri"/>
-          <w:sz w:val="22"/>
-          <w:szCs w:val="22"/>
-        </w:rPr>
+      <w:r>
         <w:t xml:space="preserve">Students are expected to attend lectures. Attendance is required. In case of absence, the student is responsible for the material covered during that lecture. Absence from exams will be </w:t>
       </w:r>
       <w:r>
         <w:rPr>
           <w:rStyle w:val="text087"/>
           <w:rFonts w:ascii="Calibri" w:eastAsia="Calibri" w:hAnsi="Calibri" w:cs="Calibri"/>
-          <w:sz w:val="22"/>
           <w:szCs w:val="22"/>
         </w:rPr>
         <w:t xml:space="preserve">accepted </w:t>
@@ -1897,7 +1792,6 @@
           <w:rFonts w:ascii="Calibri" w:eastAsia="Calibri" w:hAnsi="Calibri" w:cs="Calibri"/>
           <w:b/>
           <w:bCs/>
-          <w:sz w:val="22"/>
           <w:szCs w:val="22"/>
         </w:rPr>
         <w:t xml:space="preserve">only </w:t>
@@ -1906,7 +1800,6 @@
         <w:rPr>
           <w:rStyle w:val="text089"/>
           <w:rFonts w:ascii="Calibri" w:eastAsia="Calibri" w:hAnsi="Calibri" w:cs="Calibri"/>
-          <w:sz w:val="22"/>
           <w:szCs w:val="22"/>
         </w:rPr>
         <w:t xml:space="preserve">if the student </w:t>
@@ -1915,7 +1808,6 @@
         <w:rPr>
           <w:rStyle w:val="text089"/>
           <w:rFonts w:ascii="Calibri" w:eastAsia="Calibri" w:hAnsi="Calibri" w:cs="Calibri"/>
-          <w:sz w:val="22"/>
           <w:szCs w:val="22"/>
         </w:rPr>
         <w:t>gave notice</w:t>
@@ -1924,7 +1816,6 @@
         <w:rPr>
           <w:rStyle w:val="text089"/>
           <w:rFonts w:ascii="Calibri" w:eastAsia="Calibri" w:hAnsi="Calibri" w:cs="Calibri"/>
-          <w:sz w:val="22"/>
           <w:szCs w:val="22"/>
         </w:rPr>
         <w:t xml:space="preserve"> before the exam with an acceptable reason. (See excused absences in the NYU Tandon Policies and Procedures) </w:t>
@@ -1956,7 +1847,6 @@
         <w:rPr>
           <w:rStyle w:val="text093"/>
           <w:rFonts w:ascii="Calibri" w:eastAsia="Calibri" w:hAnsi="Calibri" w:cs="Calibri"/>
-          <w:sz w:val="22"/>
           <w:szCs w:val="22"/>
         </w:rPr>
         <w:t xml:space="preserve">Class participation includes actively engaging in class dialog and discussions and formal oral presentations. </w:t>
@@ -2005,7 +1895,6 @@
         <w:rPr>
           <w:rStyle w:val="text096"/>
           <w:rFonts w:ascii="Calibri" w:eastAsia="Calibri" w:hAnsi="Calibri" w:cs="Calibri"/>
-          <w:sz w:val="22"/>
           <w:szCs w:val="22"/>
         </w:rPr>
         <w:t>There will be several projects and regular quizzes. Questions are based on material from the text</w:t>
@@ -2014,7 +1903,6 @@
         <w:rPr>
           <w:rStyle w:val="text096"/>
           <w:rFonts w:ascii="Calibri" w:eastAsia="Calibri" w:hAnsi="Calibri" w:cs="Calibri"/>
-          <w:sz w:val="22"/>
           <w:szCs w:val="22"/>
         </w:rPr>
         <w:t>, website,</w:t>
@@ -2023,7 +1911,6 @@
         <w:rPr>
           <w:rStyle w:val="text096"/>
           <w:rFonts w:ascii="Calibri" w:eastAsia="Calibri" w:hAnsi="Calibri" w:cs="Calibri"/>
-          <w:sz w:val="22"/>
           <w:szCs w:val="22"/>
         </w:rPr>
         <w:t xml:space="preserve"> and lectures. </w:t>
@@ -2055,7 +1942,6 @@
         <w:rPr>
           <w:rStyle w:val="text098"/>
           <w:rFonts w:ascii="Calibri" w:eastAsia="Calibri" w:hAnsi="Calibri" w:cs="Calibri"/>
-          <w:sz w:val="22"/>
           <w:szCs w:val="22"/>
         </w:rPr>
         <w:t xml:space="preserve">An essential requirement of this course is the systems project. The group project is intended to give students experience in performing systems development activities as part of a team. </w:t>
@@ -2096,21 +1982,15 @@
     </w:p>
     <w:p>
       <w:pPr>
-        <w:pStyle w:val="Normalpara067"/>
-        <w:spacing w:before="280" w:after="280"/>
-        <w:ind w:left="720"/>
-      </w:pPr>
-      <w:r>
-        <w:rPr>
-          <w:rStyle w:val="text104"/>
-          <w:rFonts w:ascii="Calibri" w:eastAsia="Calibri" w:hAnsi="Calibri" w:cs="Calibri"/>
+        <w:rPr>
+          <w:color w:val="000000" w:themeColor="text1"/>
+        </w:rPr>
+      </w:pPr>
+      <w:r>
+        <w:rPr>
           <w:i/>
           <w:iCs/>
-          <w:color w:val="666666"/>
-          <w:sz w:val="22"/>
-          <w:szCs w:val="22"/>
-        </w:rPr>
-        <w:lastRenderedPageBreak/>
+        </w:rPr>
         <w:t>Class participation</w:t>
       </w:r>
       <w:r>
@@ -2120,7 +2000,6 @@
           <w:i/>
           <w:iCs/>
           <w:color w:val="0000FF"/>
-          <w:sz w:val="22"/>
           <w:szCs w:val="22"/>
         </w:rPr>
         <w:t xml:space="preserve">: </w:t>
@@ -2129,18 +2008,27 @@
         <w:rPr>
           <w:rStyle w:val="text106"/>
           <w:rFonts w:ascii="Calibri" w:eastAsia="Calibri" w:hAnsi="Calibri" w:cs="Calibri"/>
-          <w:color w:val="666666"/>
-          <w:sz w:val="22"/>
-          <w:szCs w:val="22"/>
-        </w:rPr>
-        <w:t xml:space="preserve">Active class participation is very important. Active participation means getting to class prepared, reading the assigned text, doing your homework, and getting involved in discussions. You will be expected to read the material indicated on the course site before coming to class (except for the first day of class). </w:t>
-      </w:r>
-    </w:p>
-    <w:p>
-      <w:pPr>
-        <w:pStyle w:val="Normalpara068"/>
-        <w:spacing w:before="280" w:after="280"/>
-        <w:ind w:left="720"/>
+          <w:color w:val="000000" w:themeColor="text1"/>
+          <w:szCs w:val="22"/>
+        </w:rPr>
+        <w:t xml:space="preserve">Active class participation is very important. Active participation means getting to class prepared, reading the assigned text, doing your homework, and getting involved in discussions. </w:t>
+      </w:r>
+      <w:r>
+        <w:rPr>
+          <w:rStyle w:val="text106"/>
+          <w:rFonts w:ascii="Calibri" w:eastAsia="Calibri" w:hAnsi="Calibri" w:cs="Calibri"/>
+          <w:color w:val="000000" w:themeColor="text1"/>
+          <w:szCs w:val="22"/>
+        </w:rPr>
+        <w:lastRenderedPageBreak/>
+        <w:t xml:space="preserve">You will be expected to read the material indicated on the course site before coming to class (except for the first day of class). </w:t>
+      </w:r>
+    </w:p>
+    <w:p>
+      <w:pPr>
+        <w:rPr>
+          <w:color w:val="000000" w:themeColor="text1"/>
+        </w:rPr>
       </w:pPr>
       <w:r>
         <w:rPr>
@@ -2148,8 +2036,7 @@
           <w:rFonts w:ascii="Calibri" w:eastAsia="Calibri" w:hAnsi="Calibri" w:cs="Calibri"/>
           <w:i/>
           <w:iCs/>
-          <w:color w:val="666666"/>
-          <w:sz w:val="22"/>
+          <w:color w:val="000000" w:themeColor="text1"/>
           <w:szCs w:val="22"/>
         </w:rPr>
         <w:t>Homework</w:t>
@@ -2158,8 +2045,7 @@
         <w:rPr>
           <w:rStyle w:val="text108"/>
           <w:rFonts w:ascii="Calibri" w:eastAsia="Calibri" w:hAnsi="Calibri" w:cs="Calibri"/>
-          <w:color w:val="0000FF"/>
-          <w:sz w:val="22"/>
+          <w:color w:val="000000" w:themeColor="text1"/>
           <w:szCs w:val="22"/>
         </w:rPr>
         <w:t xml:space="preserve">: </w:t>
@@ -2168,8 +2054,7 @@
         <w:rPr>
           <w:rStyle w:val="text109"/>
           <w:rFonts w:ascii="Calibri" w:eastAsia="Calibri" w:hAnsi="Calibri" w:cs="Calibri"/>
-          <w:color w:val="666666"/>
-          <w:sz w:val="22"/>
+          <w:color w:val="000000" w:themeColor="text1"/>
           <w:szCs w:val="22"/>
         </w:rPr>
         <w:t xml:space="preserve">Homework </w:t>
@@ -2178,8 +2063,7 @@
         <w:rPr>
           <w:rStyle w:val="text109"/>
           <w:rFonts w:ascii="Calibri" w:eastAsia="Calibri" w:hAnsi="Calibri" w:cs="Calibri"/>
-          <w:color w:val="666666"/>
-          <w:sz w:val="22"/>
+          <w:color w:val="000000" w:themeColor="text1"/>
           <w:szCs w:val="22"/>
         </w:rPr>
         <w:t>will consist entirely of actual commits to your project repo</w:t>
@@ -2188,8 +2072,7 @@
         <w:rPr>
           <w:rStyle w:val="text109"/>
           <w:rFonts w:ascii="Calibri" w:eastAsia="Calibri" w:hAnsi="Calibri" w:cs="Calibri"/>
-          <w:color w:val="666666"/>
-          <w:sz w:val="22"/>
+          <w:color w:val="000000" w:themeColor="text1"/>
           <w:szCs w:val="22"/>
         </w:rPr>
         <w:t xml:space="preserve">. </w:t>
@@ -2197,9 +2080,9 @@
     </w:p>
     <w:p>
       <w:pPr>
-        <w:pStyle w:val="Normalpara069"/>
-        <w:spacing w:before="280" w:after="280"/>
-        <w:ind w:left="720"/>
+        <w:rPr>
+          <w:color w:val="000000" w:themeColor="text1"/>
+        </w:rPr>
       </w:pPr>
       <w:r>
         <w:rPr>
@@ -2207,8 +2090,7 @@
           <w:rFonts w:ascii="Calibri" w:eastAsia="Calibri" w:hAnsi="Calibri" w:cs="Calibri"/>
           <w:i/>
           <w:iCs/>
-          <w:color w:val="666666"/>
-          <w:sz w:val="22"/>
+          <w:color w:val="000000" w:themeColor="text1"/>
           <w:szCs w:val="22"/>
         </w:rPr>
         <w:t xml:space="preserve">Quizzes: </w:t>
@@ -2217,8 +2099,7 @@
         <w:rPr>
           <w:rStyle w:val="text111"/>
           <w:rFonts w:ascii="Calibri" w:eastAsia="Calibri" w:hAnsi="Calibri" w:cs="Calibri"/>
-          <w:color w:val="666666"/>
-          <w:sz w:val="22"/>
+          <w:color w:val="000000" w:themeColor="text1"/>
           <w:szCs w:val="22"/>
         </w:rPr>
         <w:t xml:space="preserve">Weekly quizzes will be given </w:t>
@@ -2227,8 +2108,7 @@
         <w:rPr>
           <w:rStyle w:val="text111"/>
           <w:rFonts w:ascii="Calibri" w:eastAsia="Calibri" w:hAnsi="Calibri" w:cs="Calibri"/>
-          <w:color w:val="666666"/>
-          <w:sz w:val="22"/>
+          <w:color w:val="000000" w:themeColor="text1"/>
           <w:szCs w:val="22"/>
         </w:rPr>
         <w:t>online</w:t>
@@ -2237,8 +2117,7 @@
         <w:rPr>
           <w:rStyle w:val="text111"/>
           <w:rFonts w:ascii="Calibri" w:eastAsia="Calibri" w:hAnsi="Calibri" w:cs="Calibri"/>
-          <w:color w:val="666666"/>
-          <w:sz w:val="22"/>
+          <w:color w:val="000000" w:themeColor="text1"/>
           <w:szCs w:val="22"/>
         </w:rPr>
         <w:t>.</w:t>
@@ -2247,8 +2126,7 @@
         <w:rPr>
           <w:rStyle w:val="text111"/>
           <w:rFonts w:ascii="Calibri" w:eastAsia="Calibri" w:hAnsi="Calibri" w:cs="Calibri"/>
-          <w:color w:val="666666"/>
-          <w:sz w:val="22"/>
+          <w:color w:val="000000" w:themeColor="text1"/>
           <w:szCs w:val="22"/>
         </w:rPr>
         <w:br/>
@@ -2259,8 +2137,7 @@
           <w:rFonts w:ascii="Calibri" w:eastAsia="Calibri" w:hAnsi="Calibri" w:cs="Calibri"/>
           <w:i/>
           <w:iCs/>
-          <w:color w:val="666666"/>
-          <w:sz w:val="22"/>
+          <w:color w:val="000000" w:themeColor="text1"/>
           <w:szCs w:val="22"/>
         </w:rPr>
         <w:t xml:space="preserve">Final: </w:t>
@@ -2269,8 +2146,7 @@
         <w:rPr>
           <w:rStyle w:val="text113"/>
           <w:rFonts w:ascii="Calibri" w:eastAsia="Calibri" w:hAnsi="Calibri" w:cs="Calibri"/>
-          <w:color w:val="666666"/>
-          <w:sz w:val="22"/>
+          <w:color w:val="000000" w:themeColor="text1"/>
           <w:szCs w:val="22"/>
         </w:rPr>
         <w:t xml:space="preserve">There will be no final exam – There will be a final project presentation. </w:t>
@@ -2281,8 +2157,7 @@
           <w:rFonts w:ascii="Calibri" w:eastAsia="Calibri" w:hAnsi="Calibri" w:cs="Calibri"/>
           <w:i/>
           <w:iCs/>
-          <w:color w:val="666666"/>
-          <w:sz w:val="22"/>
+          <w:color w:val="000000" w:themeColor="text1"/>
           <w:szCs w:val="22"/>
         </w:rPr>
         <w:t xml:space="preserve">Project: </w:t>
@@ -2291,8 +2166,7 @@
         <w:rPr>
           <w:rStyle w:val="text115"/>
           <w:rFonts w:ascii="Calibri" w:eastAsia="Calibri" w:hAnsi="Calibri" w:cs="Calibri"/>
-          <w:color w:val="666666"/>
-          <w:sz w:val="22"/>
+          <w:color w:val="000000" w:themeColor="text1"/>
           <w:szCs w:val="22"/>
         </w:rPr>
         <w:t xml:space="preserve">You will be expected to do an independent team (3 – 4 members) project. </w:t>
@@ -2300,9 +2174,9 @@
     </w:p>
     <w:p>
       <w:pPr>
-        <w:pStyle w:val="Normalpara070"/>
-        <w:spacing w:before="280" w:after="280"/>
-        <w:ind w:left="720"/>
+        <w:rPr>
+          <w:color w:val="000000" w:themeColor="text1"/>
+        </w:rPr>
       </w:pPr>
       <w:r>
         <w:rPr>
@@ -2310,8 +2184,7 @@
           <w:rFonts w:ascii="Calibri" w:eastAsia="Calibri" w:hAnsi="Calibri" w:cs="Calibri"/>
           <w:i/>
           <w:iCs/>
-          <w:color w:val="666666"/>
-          <w:sz w:val="22"/>
+          <w:color w:val="000000" w:themeColor="text1"/>
           <w:szCs w:val="22"/>
         </w:rPr>
         <w:t xml:space="preserve">Grading: </w:t>
@@ -2320,8 +2193,7 @@
         <w:rPr>
           <w:rStyle w:val="text117"/>
           <w:rFonts w:ascii="Calibri" w:eastAsia="Calibri" w:hAnsi="Calibri" w:cs="Calibri"/>
-          <w:color w:val="666666"/>
-          <w:sz w:val="22"/>
+          <w:color w:val="000000" w:themeColor="text1"/>
           <w:szCs w:val="22"/>
         </w:rPr>
         <w:t xml:space="preserve">Grades will not be curved against the students, i.e., it will not be harder to get an A than the NYU standard. However, I may curve in your favor, i.e., making it easier to get an A. The final grade will be calculated as follows: </w:t>
@@ -2331,15 +2203,11 @@
       <w:pPr>
         <w:numPr>
           <w:ilvl w:val="0"/>
-          <w:numId w:val="4"/>
+          <w:numId w:val="9"/>
         </w:numPr>
-        <w:pBdr>
-          <w:left w:val="none" w:sz="0" w:space="7" w:color="auto"/>
-        </w:pBdr>
-        <w:ind w:left="1800" w:hanging="396"/>
         <w:rPr>
           <w:rFonts w:ascii="Symbol" w:eastAsia="Symbol" w:hAnsi="Symbol" w:cs="Symbol"/>
-          <w:color w:val="666666"/>
+          <w:color w:val="000000" w:themeColor="text1"/>
           <w:sz w:val="20"/>
           <w:szCs w:val="20"/>
         </w:rPr>
@@ -2348,8 +2216,7 @@
         <w:rPr>
           <w:rStyle w:val="text118"/>
           <w:rFonts w:ascii="Calibri" w:eastAsia="Calibri" w:hAnsi="Calibri" w:cs="Calibri"/>
-          <w:color w:val="666666"/>
-          <w:sz w:val="22"/>
+          <w:color w:val="000000" w:themeColor="text1"/>
           <w:szCs w:val="22"/>
         </w:rPr>
         <w:t xml:space="preserve">5%: class participation </w:t>
@@ -2359,15 +2226,11 @@
       <w:pPr>
         <w:numPr>
           <w:ilvl w:val="0"/>
-          <w:numId w:val="4"/>
+          <w:numId w:val="9"/>
         </w:numPr>
-        <w:pBdr>
-          <w:left w:val="none" w:sz="0" w:space="7" w:color="auto"/>
-        </w:pBdr>
-        <w:ind w:left="1800" w:hanging="396"/>
         <w:rPr>
           <w:rFonts w:ascii="Symbol" w:eastAsia="Symbol" w:hAnsi="Symbol" w:cs="Symbol"/>
-          <w:color w:val="666666"/>
+          <w:color w:val="000000" w:themeColor="text1"/>
           <w:sz w:val="20"/>
           <w:szCs w:val="20"/>
         </w:rPr>
@@ -2376,8 +2239,7 @@
         <w:rPr>
           <w:rStyle w:val="text119"/>
           <w:rFonts w:ascii="Calibri" w:eastAsia="Calibri" w:hAnsi="Calibri" w:cs="Calibri"/>
-          <w:color w:val="666666"/>
-          <w:sz w:val="22"/>
+          <w:color w:val="000000" w:themeColor="text1"/>
           <w:szCs w:val="22"/>
         </w:rPr>
         <w:t xml:space="preserve">40%: quizzes </w:t>
@@ -2387,16 +2249,11 @@
       <w:pPr>
         <w:numPr>
           <w:ilvl w:val="0"/>
-          <w:numId w:val="4"/>
+          <w:numId w:val="9"/>
         </w:numPr>
-        <w:pBdr>
-          <w:left w:val="none" w:sz="0" w:space="7" w:color="auto"/>
-        </w:pBdr>
-        <w:spacing w:after="280"/>
-        <w:ind w:left="1800" w:hanging="396"/>
         <w:rPr>
           <w:rFonts w:ascii="Symbol" w:eastAsia="Symbol" w:hAnsi="Symbol" w:cs="Symbol"/>
-          <w:color w:val="666666"/>
+          <w:color w:val="000000" w:themeColor="text1"/>
           <w:sz w:val="20"/>
           <w:szCs w:val="20"/>
         </w:rPr>
@@ -2405,11 +2262,10 @@
         <w:rPr>
           <w:rStyle w:val="text120"/>
           <w:rFonts w:ascii="Calibri" w:eastAsia="Calibri" w:hAnsi="Calibri" w:cs="Calibri"/>
-          <w:color w:val="666666"/>
-          <w:sz w:val="22"/>
-          <w:szCs w:val="22"/>
-        </w:rPr>
-        <w:t xml:space="preserve">55%: projects (35%). </w:t>
+          <w:color w:val="000000" w:themeColor="text1"/>
+          <w:szCs w:val="22"/>
+        </w:rPr>
+        <w:t xml:space="preserve">55%: projects </w:t>
       </w:r>
     </w:p>
     <w:p>
@@ -2419,7 +2275,6 @@
         <w:rPr>
           <w:rFonts w:ascii="SymbolMT" w:eastAsia="SymbolMT" w:hAnsi="SymbolMT" w:cs="SymbolMT"/>
           <w:color w:val="666666"/>
-          <w:sz w:val="22"/>
           <w:szCs w:val="22"/>
         </w:rPr>
       </w:pPr>
@@ -2436,35 +2291,26 @@
     </w:p>
     <w:p>
       <w:pPr>
-        <w:pStyle w:val="Normalpara072"/>
-        <w:spacing w:before="280" w:after="280"/>
-        <w:ind w:left="720"/>
+        <w:rPr>
+          <w:rFonts w:ascii="SymbolMT" w:eastAsia="SymbolMT" w:hAnsi="SymbolMT" w:cs="SymbolMT"/>
+        </w:rPr>
+      </w:pPr>
+      <w:r>
+        <w:t>During the class lectures, the study material shown in the schedule is discussed, including the questions at the end of the assigned chapters. There will also be lecture quizzes and knowledge checks given during class. A portion of the grade is based</w:t>
+      </w:r>
+      <w:bookmarkStart w:id="0" w:name="_GoBack"/>
+      <w:bookmarkEnd w:id="0"/>
+      <w:r>
+        <w:t xml:space="preserve"> on answering these questions </w:t>
+      </w:r>
+    </w:p>
+    <w:p>
+      <w:pPr>
+        <w:pStyle w:val="Normalpara073"/>
+        <w:spacing w:before="280" w:after="280"/>
         <w:rPr>
           <w:rFonts w:ascii="SymbolMT" w:eastAsia="SymbolMT" w:hAnsi="SymbolMT" w:cs="SymbolMT"/>
           <w:color w:val="666666"/>
-          <w:sz w:val="22"/>
-          <w:szCs w:val="22"/>
-        </w:rPr>
-      </w:pPr>
-      <w:r>
-        <w:rPr>
-          <w:rStyle w:val="text122"/>
-          <w:rFonts w:ascii="Calibri" w:eastAsia="Calibri" w:hAnsi="Calibri" w:cs="Calibri"/>
-          <w:color w:val="666666"/>
-          <w:sz w:val="22"/>
-          <w:szCs w:val="22"/>
-        </w:rPr>
-        <w:t xml:space="preserve">During the class lectures, the study material shown in the schedule is discussed, including the questions at the end of the assigned chapters. There will also be lecture quizzes and knowledge checks given during class. A portion of the grade is based on answering these questions </w:t>
-      </w:r>
-    </w:p>
-    <w:p>
-      <w:pPr>
-        <w:pStyle w:val="Normalpara073"/>
-        <w:spacing w:before="280" w:after="280"/>
-        <w:rPr>
-          <w:rFonts w:ascii="SymbolMT" w:eastAsia="SymbolMT" w:hAnsi="SymbolMT" w:cs="SymbolMT"/>
-          <w:color w:val="666666"/>
-          <w:sz w:val="22"/>
           <w:szCs w:val="22"/>
         </w:rPr>
       </w:pPr>
@@ -2481,22 +2327,16 @@
     </w:p>
     <w:p>
       <w:pPr>
-        <w:pStyle w:val="Normalpara074"/>
-        <w:spacing w:before="280" w:after="280"/>
-        <w:ind w:left="720"/>
         <w:rPr>
           <w:rFonts w:ascii="SymbolMT" w:eastAsia="SymbolMT" w:hAnsi="SymbolMT" w:cs="SymbolMT"/>
-          <w:color w:val="666666"/>
-          <w:sz w:val="22"/>
-          <w:szCs w:val="22"/>
+          <w:color w:val="000000" w:themeColor="text1"/>
         </w:rPr>
       </w:pPr>
       <w:r>
         <w:rPr>
           <w:rStyle w:val="text124"/>
           <w:rFonts w:ascii="Calibri" w:eastAsia="Calibri" w:hAnsi="Calibri" w:cs="Calibri"/>
-          <w:color w:val="666666"/>
-          <w:sz w:val="22"/>
+          <w:color w:val="000000" w:themeColor="text1"/>
           <w:szCs w:val="22"/>
         </w:rPr>
         <w:t xml:space="preserve">You must formally withdraw from this course to avoid a failing grade. Failure to attend class or to submit work is not enough. Information about formal withdrawal is contained in the Schedule of Classes. After the last day to withdraw, requests that must be approved by the instructor. They will be approved upon the presentation of convincing evidence that unforeseeable conditions beyond the student's control prevent him or her from devoting sufficient time to meeting the requirements of the course. </w:t>
@@ -2582,7 +2422,6 @@
           <w:rFonts w:ascii="Calibri" w:eastAsia="Calibri" w:hAnsi="Calibri" w:cs="Calibri"/>
           <w:b/>
           <w:bCs/>
-          <w:sz w:val="22"/>
           <w:szCs w:val="22"/>
         </w:rPr>
         <w:t>(Additional Policies are posted on NYU Classes and Tandon website)</w:t>
@@ -2614,10 +2453,8 @@
         <w:rPr>
           <w:rStyle w:val="text130"/>
           <w:rFonts w:ascii="Calibri" w:eastAsia="Calibri" w:hAnsi="Calibri" w:cs="Calibri"/>
-          <w:sz w:val="22"/>
-          <w:szCs w:val="22"/>
-        </w:rPr>
-        <w:lastRenderedPageBreak/>
+          <w:szCs w:val="22"/>
+        </w:rPr>
         <w:t xml:space="preserve">New York University is committed to providing equal educational opportunity and participation for students with disabilities. We work with NYU students to determine appropriate and reasonable accommodations that support equal access to a world-class education. </w:t>
       </w:r>
       <w:r>
@@ -2625,7 +2462,6 @@
           <w:rStyle w:val="text131"/>
           <w:rFonts w:ascii="Calibri" w:eastAsia="Calibri" w:hAnsi="Calibri" w:cs="Calibri"/>
           <w:color w:val="0000FF"/>
-          <w:sz w:val="22"/>
           <w:szCs w:val="22"/>
         </w:rPr>
         <w:t xml:space="preserve">https://www.nyu.edu/students/communities-and-groups/students-with-disabilities.html </w:t>
@@ -2657,9 +2493,9 @@
         <w:rPr>
           <w:rStyle w:val="text133"/>
           <w:rFonts w:ascii="Calibri" w:eastAsia="Calibri" w:hAnsi="Calibri" w:cs="Calibri"/>
-          <w:sz w:val="22"/>
-          <w:szCs w:val="22"/>
-        </w:rPr>
+          <w:szCs w:val="22"/>
+        </w:rPr>
+        <w:lastRenderedPageBreak/>
         <w:t xml:space="preserve">Plagiarism, cheating, sharing of examination answers, submitting work done by others as your own, and all other forms of deception proscribed in University rules are forbidden. For the sake of your own dignity and self-esteem, it is better to get a low grade than to engage in dishonesty. (see NYU/Tandon Policy for additional details). </w:t>
       </w:r>
       <w:r>
@@ -2667,7 +2503,6 @@
           <w:rStyle w:val="text134"/>
           <w:rFonts w:ascii="Calibri" w:eastAsia="Calibri" w:hAnsi="Calibri" w:cs="Calibri"/>
           <w:color w:val="0000FF"/>
-          <w:sz w:val="22"/>
           <w:szCs w:val="22"/>
         </w:rPr>
         <w:t xml:space="preserve">https://engineering.nyu.edu/campus-and- community/student-life/office-student-affairs/policies/student-code-conduct and </w:t>
@@ -2677,7 +2512,6 @@
           <w:rStyle w:val="text135"/>
           <w:rFonts w:ascii="TimesNewRomanPSMT" w:eastAsia="TimesNewRomanPSMT" w:hAnsi="TimesNewRomanPSMT" w:cs="TimesNewRomanPSMT"/>
           <w:color w:val="0000FF"/>
-          <w:sz w:val="22"/>
           <w:szCs w:val="22"/>
         </w:rPr>
         <w:t xml:space="preserve">https://www.nyu.edu/about/policies-guidelines-compliance/policies-and-guidelines/university- student-conduct-policy.html </w:t>
@@ -2709,7 +2543,6 @@
         <w:rPr>
           <w:rStyle w:val="text137"/>
           <w:rFonts w:ascii="Calibri" w:eastAsia="Calibri" w:hAnsi="Calibri" w:cs="Calibri"/>
-          <w:sz w:val="22"/>
           <w:szCs w:val="22"/>
         </w:rPr>
         <w:t xml:space="preserve">An absence can be excused if you have missed no more than </w:t>
@@ -2720,7 +2553,6 @@
           <w:rFonts w:ascii="Calibri" w:eastAsia="Calibri" w:hAnsi="Calibri" w:cs="Calibri"/>
           <w:b/>
           <w:bCs/>
-          <w:sz w:val="22"/>
           <w:szCs w:val="22"/>
         </w:rPr>
         <w:t xml:space="preserve">10 days of school. </w:t>
@@ -2729,7 +2561,6 @@
         <w:rPr>
           <w:rStyle w:val="text139"/>
           <w:rFonts w:ascii="Calibri" w:eastAsia="Calibri" w:hAnsi="Calibri" w:cs="Calibri"/>
-          <w:sz w:val="22"/>
           <w:szCs w:val="22"/>
         </w:rPr>
         <w:t xml:space="preserve">If an illness or special circumstance has caused you to miss more than two weeks of school, please refer to the section labeled Medical Leave of Absence. </w:t>
@@ -2745,7 +2576,6 @@
         <w:rPr>
           <w:rStyle w:val="text140"/>
           <w:rFonts w:ascii="Calibri" w:eastAsia="Calibri" w:hAnsi="Calibri" w:cs="Calibri"/>
-          <w:sz w:val="22"/>
           <w:szCs w:val="22"/>
         </w:rPr>
         <w:t xml:space="preserve">Students may request special accommodations for an absence to be excused in the following cases: </w:t>
@@ -2771,7 +2601,6 @@
         <w:rPr>
           <w:rStyle w:val="text141"/>
           <w:rFonts w:ascii="Calibri" w:eastAsia="Calibri" w:hAnsi="Calibri" w:cs="Calibri"/>
-          <w:sz w:val="22"/>
           <w:szCs w:val="22"/>
         </w:rPr>
         <w:t xml:space="preserve">Medical reasons </w:t>
@@ -2797,7 +2626,6 @@
         <w:rPr>
           <w:rStyle w:val="text142"/>
           <w:rFonts w:ascii="Calibri" w:eastAsia="Calibri" w:hAnsi="Calibri" w:cs="Calibri"/>
-          <w:sz w:val="22"/>
           <w:szCs w:val="22"/>
         </w:rPr>
         <w:t xml:space="preserve">Death in immediate family </w:t>
@@ -2823,7 +2651,6 @@
         <w:rPr>
           <w:rStyle w:val="text143"/>
           <w:rFonts w:ascii="Calibri" w:eastAsia="Calibri" w:hAnsi="Calibri" w:cs="Calibri"/>
-          <w:sz w:val="22"/>
           <w:szCs w:val="22"/>
         </w:rPr>
         <w:t xml:space="preserve">Personal qualified emergencies (documentation must be provided) </w:t>
@@ -2850,7 +2677,6 @@
         <w:rPr>
           <w:rStyle w:val="text144"/>
           <w:rFonts w:ascii="Calibri" w:eastAsia="Calibri" w:hAnsi="Calibri" w:cs="Calibri"/>
-          <w:sz w:val="22"/>
           <w:szCs w:val="22"/>
         </w:rPr>
         <w:t>Religious Expression or Practice</w:t>
@@ -2871,7 +2697,6 @@
         <w:rPr>
           <w:rStyle w:val="text145"/>
           <w:rFonts w:ascii="Calibri" w:eastAsia="Calibri" w:hAnsi="Calibri" w:cs="Calibri"/>
-          <w:sz w:val="22"/>
           <w:szCs w:val="22"/>
         </w:rPr>
         <w:t xml:space="preserve">If illness or an accident causes you to miss a class (or classes) or an exam, you should do the following: </w:t>
@@ -2898,7 +2723,6 @@
         <w:rPr>
           <w:rStyle w:val="text146"/>
           <w:rFonts w:ascii="Calibri" w:eastAsia="Calibri" w:hAnsi="Calibri" w:cs="Calibri"/>
-          <w:sz w:val="22"/>
           <w:szCs w:val="22"/>
         </w:rPr>
         <w:t xml:space="preserve">Notify the Office of Student Affairs by email of your absence, the reason for the absence, how long you think you may be away and supporting documentation. </w:t>
@@ -2914,7 +2738,6 @@
         <w:rPr>
           <w:rStyle w:val="text147"/>
           <w:rFonts w:ascii="Calibri" w:eastAsia="Calibri" w:hAnsi="Calibri" w:cs="Calibri"/>
-          <w:sz w:val="22"/>
           <w:szCs w:val="22"/>
         </w:rPr>
         <w:t xml:space="preserve">Medical documentation should state: </w:t>
@@ -2940,7 +2763,6 @@
         <w:rPr>
           <w:rStyle w:val="text148"/>
           <w:rFonts w:ascii="Calibri" w:eastAsia="Calibri" w:hAnsi="Calibri" w:cs="Calibri"/>
-          <w:sz w:val="22"/>
           <w:szCs w:val="22"/>
         </w:rPr>
         <w:t xml:space="preserve">Exact dates of absence </w:t>
@@ -2966,7 +2788,6 @@
         <w:rPr>
           <w:rStyle w:val="text149"/>
           <w:rFonts w:ascii="Calibri" w:eastAsia="Calibri" w:hAnsi="Calibri" w:cs="Calibri"/>
-          <w:sz w:val="22"/>
           <w:szCs w:val="22"/>
         </w:rPr>
         <w:t xml:space="preserve">Estimated of the length of your absence </w:t>
@@ -2993,7 +2814,6 @@
         <w:rPr>
           <w:rStyle w:val="text150"/>
           <w:rFonts w:ascii="Calibri" w:eastAsia="Calibri" w:hAnsi="Calibri" w:cs="Calibri"/>
-          <w:sz w:val="22"/>
           <w:szCs w:val="22"/>
         </w:rPr>
         <w:t xml:space="preserve">Return Date </w:t>
@@ -3009,7 +2829,6 @@
         <w:rPr>
           <w:rStyle w:val="text151"/>
           <w:rFonts w:ascii="Calibri" w:eastAsia="Calibri" w:hAnsi="Calibri" w:cs="Calibri"/>
-          <w:sz w:val="22"/>
           <w:szCs w:val="22"/>
         </w:rPr>
         <w:t xml:space="preserve">**If medical documentation does not list the above, your request for excused absence will be considered incomplete, which may delay processing the request. ** </w:t>
@@ -3025,43 +2844,48 @@
         <w:rPr>
           <w:rStyle w:val="text152"/>
           <w:rFonts w:ascii="Calibri" w:eastAsia="Calibri" w:hAnsi="Calibri" w:cs="Calibri"/>
-          <w:sz w:val="22"/>
+          <w:szCs w:val="22"/>
+        </w:rPr>
+        <w:t xml:space="preserve">Students should not provide anyone except the Office of Student Affairs with a copy of your medical documentation. If a professor requests a copy, refer them to the Office of Student Affairs. This is to protect the confidentiality of your medical information. </w:t>
+      </w:r>
+    </w:p>
+    <w:p>
+      <w:pPr>
+        <w:pStyle w:val="Normalpara091"/>
+        <w:spacing w:before="280" w:after="280"/>
+        <w:ind w:left="720"/>
+      </w:pPr>
+      <w:r>
+        <w:rPr>
+          <w:rStyle w:val="text153"/>
+          <w:rFonts w:ascii="Calibri" w:eastAsia="Calibri" w:hAnsi="Calibri" w:cs="Calibri"/>
+          <w:szCs w:val="22"/>
+        </w:rPr>
+        <w:t xml:space="preserve">It is important for instructors to know when you are experiencing an issue that might interfere with your studies. However, it is also important that your personal matters be kept confidential. </w:t>
+      </w:r>
+    </w:p>
+    <w:p>
+      <w:pPr>
+        <w:pStyle w:val="Normalpara092"/>
+        <w:spacing w:before="280" w:after="280"/>
+        <w:ind w:left="720"/>
+      </w:pPr>
+      <w:r>
+        <w:rPr>
+          <w:rStyle w:val="text154"/>
+          <w:rFonts w:ascii="Calibri" w:eastAsia="Calibri" w:hAnsi="Calibri" w:cs="Calibri"/>
+          <w:szCs w:val="22"/>
+        </w:rPr>
+        <w:t xml:space="preserve">Therefore, the Office of Student Affairs is the office designated to receive documentation regarding private concerns. An official verification notice must be sent to the Office of Student </w:t>
+      </w:r>
+      <w:r>
+        <w:rPr>
+          <w:rStyle w:val="text154"/>
+          <w:rFonts w:ascii="Calibri" w:eastAsia="Calibri" w:hAnsi="Calibri" w:cs="Calibri"/>
           <w:szCs w:val="22"/>
         </w:rPr>
         <w:lastRenderedPageBreak/>
-        <w:t xml:space="preserve">Students should not provide anyone except the Office of Student Affairs with a copy of your medical documentation. If a professor requests a copy, refer them to the Office of Student Affairs. This is to protect the confidentiality of your medical information. </w:t>
-      </w:r>
-    </w:p>
-    <w:p>
-      <w:pPr>
-        <w:pStyle w:val="Normalpara091"/>
-        <w:spacing w:before="280" w:after="280"/>
-        <w:ind w:left="720"/>
-      </w:pPr>
-      <w:r>
-        <w:rPr>
-          <w:rStyle w:val="text153"/>
-          <w:rFonts w:ascii="Calibri" w:eastAsia="Calibri" w:hAnsi="Calibri" w:cs="Calibri"/>
-          <w:sz w:val="22"/>
-          <w:szCs w:val="22"/>
-        </w:rPr>
-        <w:t xml:space="preserve">It is important for instructors to know when you are experiencing an issue that might interfere with your studies. However, it is also important that your personal matters be kept confidential. </w:t>
-      </w:r>
-    </w:p>
-    <w:p>
-      <w:pPr>
-        <w:pStyle w:val="Normalpara092"/>
-        <w:spacing w:before="280" w:after="280"/>
-        <w:ind w:left="720"/>
-      </w:pPr>
-      <w:r>
-        <w:rPr>
-          <w:rStyle w:val="text154"/>
-          <w:rFonts w:ascii="Calibri" w:eastAsia="Calibri" w:hAnsi="Calibri" w:cs="Calibri"/>
-          <w:sz w:val="22"/>
-          <w:szCs w:val="22"/>
-        </w:rPr>
-        <w:t xml:space="preserve">Therefore, the Office of Student Affairs is the office designated to receive documentation regarding private concerns. An official verification notice must be sent to the Office of Student Affairs </w:t>
+        <w:t xml:space="preserve">Affairs </w:t>
       </w:r>
       <w:r>
         <w:rPr>
@@ -3069,7 +2893,6 @@
           <w:rFonts w:ascii="Calibri" w:eastAsia="Calibri" w:hAnsi="Calibri" w:cs="Calibri"/>
           <w:b/>
           <w:bCs/>
-          <w:sz w:val="22"/>
           <w:szCs w:val="22"/>
         </w:rPr>
         <w:t>within two weeks of the absence</w:t>
@@ -3078,7 +2901,6 @@
         <w:rPr>
           <w:rStyle w:val="text156"/>
           <w:rFonts w:ascii="Calibri" w:eastAsia="Calibri" w:hAnsi="Calibri" w:cs="Calibri"/>
-          <w:sz w:val="22"/>
           <w:szCs w:val="22"/>
         </w:rPr>
         <w:t xml:space="preserve">, after that time Student Affairs cannot advocate on your behalf. </w:t>
@@ -3088,7 +2910,6 @@
           <w:rStyle w:val="text157"/>
           <w:rFonts w:ascii="Calibri" w:eastAsia="Calibri" w:hAnsi="Calibri" w:cs="Calibri"/>
           <w:color w:val="0000FF"/>
-          <w:sz w:val="22"/>
           <w:szCs w:val="22"/>
         </w:rPr>
         <w:t xml:space="preserve">https://engineering.nyu.edu/campus-and-community/student-life/office-student- affairs/policies#chapter-id-30199 </w:t>
@@ -3120,7 +2941,6 @@
         <w:rPr>
           <w:rStyle w:val="text159"/>
           <w:rFonts w:ascii="Calibri" w:eastAsia="Calibri" w:hAnsi="Calibri" w:cs="Calibri"/>
-          <w:sz w:val="22"/>
           <w:szCs w:val="22"/>
         </w:rPr>
         <w:t xml:space="preserve">The School of Engineering’s policy requires students provide Deanna </w:t>
@@ -3130,7 +2950,6 @@
         <w:rPr>
           <w:rStyle w:val="text159"/>
           <w:rFonts w:ascii="Calibri" w:eastAsia="Calibri" w:hAnsi="Calibri" w:cs="Calibri"/>
-          <w:sz w:val="22"/>
           <w:szCs w:val="22"/>
         </w:rPr>
         <w:t>Rayment</w:t>
@@ -3140,7 +2959,6 @@
         <w:rPr>
           <w:rStyle w:val="text159"/>
           <w:rFonts w:ascii="Calibri" w:eastAsia="Calibri" w:hAnsi="Calibri" w:cs="Calibri"/>
-          <w:sz w:val="22"/>
           <w:szCs w:val="22"/>
         </w:rPr>
         <w:t xml:space="preserve">, the Coordinator of Student Advocacy, Compliance, and Student Affairs with written notification 14 days in advance of the days to be taken off using the online form. </w:t>
@@ -3172,7 +2990,6 @@
         <w:rPr>
           <w:rStyle w:val="text161"/>
           <w:rFonts w:ascii="Calibri" w:eastAsia="Calibri" w:hAnsi="Calibri" w:cs="Calibri"/>
-          <w:sz w:val="22"/>
           <w:szCs w:val="22"/>
         </w:rPr>
         <w:t xml:space="preserve">The Academic Calendar provides all relevant holidays, breaks, commencement, school start/end dates as well as Registration and bursar dates. </w:t>
@@ -3182,7 +2999,6 @@
           <w:rStyle w:val="text162"/>
           <w:rFonts w:ascii="Calibri" w:eastAsia="Calibri" w:hAnsi="Calibri" w:cs="Calibri"/>
           <w:color w:val="0000FF"/>
-          <w:sz w:val="22"/>
           <w:szCs w:val="22"/>
         </w:rPr>
         <w:t xml:space="preserve">https://www.nyu.edu/registrar/calendars/university-academic-calendar.html </w:t>
@@ -3215,7 +3031,6 @@
           <w:rStyle w:val="text164"/>
           <w:rFonts w:ascii="Calibri" w:eastAsia="Calibri" w:hAnsi="Calibri" w:cs="Calibri"/>
           <w:color w:val="333A44"/>
-          <w:sz w:val="22"/>
           <w:szCs w:val="22"/>
         </w:rPr>
         <w:t xml:space="preserve">"Learner engagement, both in class and online, is an important element of this course. I will be looking at our class interactions both in person and digitally in order to tailor the course to best meet your learning needs and make improvements to the course design overall. In person, this means “reading the room” by looking at how students engage with different course materials and activities. Online this means digitally “reading the room” by looking at information about how students engage with different course materials and activities." </w:t>
@@ -3385,7 +3200,6 @@
           <w:sz w:val="20"/>
           <w:szCs w:val="20"/>
         </w:rPr>
-        <w:lastRenderedPageBreak/>
         <w:t>The Office of Student Conduct and Community Standards (212-998-4311) • The Student Health Center (212-443-1000)</w:t>
       </w:r>
     </w:p>
@@ -4546,6 +4360,119 @@
       </w:pPr>
       <w:rPr>
         <w:rFonts w:ascii="Wingdings" w:hAnsi="Wingdings"/>
+      </w:rPr>
+    </w:lvl>
+  </w:abstractNum>
+  <w:abstractNum w:abstractNumId="8" w15:restartNumberingAfterBreak="0">
+    <w:nsid w:val="0C3D3CDC"/>
+    <w:multiLevelType w:val="hybridMultilevel"/>
+    <w:tmpl w:val="225A3D2A"/>
+    <w:lvl w:ilvl="0" w:tplc="04090001">
+      <w:start w:val="1"/>
+      <w:numFmt w:val="bullet"/>
+      <w:lvlText w:val=""/>
+      <w:lvlJc w:val="left"/>
+      <w:pPr>
+        <w:ind w:left="720" w:hanging="360"/>
+      </w:pPr>
+      <w:rPr>
+        <w:rFonts w:ascii="Symbol" w:hAnsi="Symbol" w:hint="default"/>
+      </w:rPr>
+    </w:lvl>
+    <w:lvl w:ilvl="1" w:tplc="04090003" w:tentative="1">
+      <w:start w:val="1"/>
+      <w:numFmt w:val="bullet"/>
+      <w:lvlText w:val="o"/>
+      <w:lvlJc w:val="left"/>
+      <w:pPr>
+        <w:ind w:left="1440" w:hanging="360"/>
+      </w:pPr>
+      <w:rPr>
+        <w:rFonts w:ascii="Courier New" w:hAnsi="Courier New" w:cs="Courier New" w:hint="default"/>
+      </w:rPr>
+    </w:lvl>
+    <w:lvl w:ilvl="2" w:tplc="04090005" w:tentative="1">
+      <w:start w:val="1"/>
+      <w:numFmt w:val="bullet"/>
+      <w:lvlText w:val=""/>
+      <w:lvlJc w:val="left"/>
+      <w:pPr>
+        <w:ind w:left="2160" w:hanging="360"/>
+      </w:pPr>
+      <w:rPr>
+        <w:rFonts w:ascii="Wingdings" w:hAnsi="Wingdings" w:hint="default"/>
+      </w:rPr>
+    </w:lvl>
+    <w:lvl w:ilvl="3" w:tplc="04090001" w:tentative="1">
+      <w:start w:val="1"/>
+      <w:numFmt w:val="bullet"/>
+      <w:lvlText w:val=""/>
+      <w:lvlJc w:val="left"/>
+      <w:pPr>
+        <w:ind w:left="2880" w:hanging="360"/>
+      </w:pPr>
+      <w:rPr>
+        <w:rFonts w:ascii="Symbol" w:hAnsi="Symbol" w:hint="default"/>
+      </w:rPr>
+    </w:lvl>
+    <w:lvl w:ilvl="4" w:tplc="04090003" w:tentative="1">
+      <w:start w:val="1"/>
+      <w:numFmt w:val="bullet"/>
+      <w:lvlText w:val="o"/>
+      <w:lvlJc w:val="left"/>
+      <w:pPr>
+        <w:ind w:left="3600" w:hanging="360"/>
+      </w:pPr>
+      <w:rPr>
+        <w:rFonts w:ascii="Courier New" w:hAnsi="Courier New" w:cs="Courier New" w:hint="default"/>
+      </w:rPr>
+    </w:lvl>
+    <w:lvl w:ilvl="5" w:tplc="04090005" w:tentative="1">
+      <w:start w:val="1"/>
+      <w:numFmt w:val="bullet"/>
+      <w:lvlText w:val=""/>
+      <w:lvlJc w:val="left"/>
+      <w:pPr>
+        <w:ind w:left="4320" w:hanging="360"/>
+      </w:pPr>
+      <w:rPr>
+        <w:rFonts w:ascii="Wingdings" w:hAnsi="Wingdings" w:hint="default"/>
+      </w:rPr>
+    </w:lvl>
+    <w:lvl w:ilvl="6" w:tplc="04090001" w:tentative="1">
+      <w:start w:val="1"/>
+      <w:numFmt w:val="bullet"/>
+      <w:lvlText w:val=""/>
+      <w:lvlJc w:val="left"/>
+      <w:pPr>
+        <w:ind w:left="5040" w:hanging="360"/>
+      </w:pPr>
+      <w:rPr>
+        <w:rFonts w:ascii="Symbol" w:hAnsi="Symbol" w:hint="default"/>
+      </w:rPr>
+    </w:lvl>
+    <w:lvl w:ilvl="7" w:tplc="04090003" w:tentative="1">
+      <w:start w:val="1"/>
+      <w:numFmt w:val="bullet"/>
+      <w:lvlText w:val="o"/>
+      <w:lvlJc w:val="left"/>
+      <w:pPr>
+        <w:ind w:left="5760" w:hanging="360"/>
+      </w:pPr>
+      <w:rPr>
+        <w:rFonts w:ascii="Courier New" w:hAnsi="Courier New" w:cs="Courier New" w:hint="default"/>
+      </w:rPr>
+    </w:lvl>
+    <w:lvl w:ilvl="8" w:tplc="04090005" w:tentative="1">
+      <w:start w:val="1"/>
+      <w:numFmt w:val="bullet"/>
+      <w:lvlText w:val=""/>
+      <w:lvlJc w:val="left"/>
+      <w:pPr>
+        <w:ind w:left="6480" w:hanging="360"/>
+      </w:pPr>
+      <w:rPr>
+        <w:rFonts w:ascii="Wingdings" w:hAnsi="Wingdings" w:hint="default"/>
       </w:rPr>
     </w:lvl>
   </w:abstractNum>
@@ -4572,6 +4499,9 @@
   </w:num>
   <w:num w:numId="8">
     <w:abstractNumId w:val="7"/>
+  </w:num>
+  <w:num w:numId="9">
+    <w:abstractNumId w:val="8"/>
   </w:num>
 </w:numbering>
 </file>
@@ -4958,8 +4888,10 @@
   <w:style w:type="paragraph" w:default="1" w:styleId="Normal">
     <w:name w:val="Normal"/>
     <w:qFormat/>
+    <w:rsid w:val="00004A12"/>
     <w:rPr>
-      <w:sz w:val="24"/>
+      <w:rFonts w:asciiTheme="minorHAnsi" w:eastAsiaTheme="minorHAnsi" w:hAnsiTheme="minorHAnsi" w:cstheme="minorBidi"/>
+      <w:sz w:val="22"/>
       <w:szCs w:val="24"/>
     </w:rPr>
   </w:style>
@@ -5510,10 +5442,6 @@
     <w:name w:val="Normal para052"/>
     <w:basedOn w:val="Normal"/>
   </w:style>
-  <w:style w:type="character" w:customStyle="1" w:styleId="text086">
-    <w:name w:val="text086"/>
-    <w:basedOn w:val="DefaultParagraphFont"/>
-  </w:style>
   <w:style w:type="paragraph" w:customStyle="1" w:styleId="Normalpara053">
     <w:name w:val="Normal para053"/>
     <w:basedOn w:val="Normal"/>
@@ -5638,10 +5566,6 @@
     <w:name w:val="Normal para066"/>
     <w:basedOn w:val="Normal"/>
   </w:style>
-  <w:style w:type="character" w:customStyle="1" w:styleId="text104">
-    <w:name w:val="text104"/>
-    <w:basedOn w:val="DefaultParagraphFont"/>
-  </w:style>
   <w:style w:type="character" w:customStyle="1" w:styleId="text105">
     <w:name w:val="text105"/>
     <w:basedOn w:val="DefaultParagraphFont"/>
@@ -5729,10 +5653,6 @@
   <w:style w:type="paragraph" w:customStyle="1" w:styleId="Normalpara071">
     <w:name w:val="Normal para071"/>
     <w:basedOn w:val="Normal"/>
-  </w:style>
-  <w:style w:type="character" w:customStyle="1" w:styleId="text122">
-    <w:name w:val="text122"/>
-    <w:basedOn w:val="DefaultParagraphFont"/>
   </w:style>
   <w:style w:type="paragraph" w:customStyle="1" w:styleId="Normalpara072">
     <w:name w:val="Normal para072"/>

</xml_diff>

<commit_message>
making the syllabus styling more consistent
</commit_message>
<xml_diff>
--- a/syllabi/4513F2022Syllabus.docx
+++ b/syllabi/4513F2022Syllabus.docx
@@ -1,6 +1,6 @@
 
 <file path=word/document.xml><?xml version="1.0" encoding="utf-8"?>
-<w:document xmlns:wpc="http://schemas.microsoft.com/office/word/2010/wordprocessingCanvas" xmlns:cx="http://schemas.microsoft.com/office/drawing/2014/chartex" xmlns:cx1="http://schemas.microsoft.com/office/drawing/2015/9/8/chartex" xmlns:cx2="http://schemas.microsoft.com/office/drawing/2015/10/21/chartex" xmlns:cx3="http://schemas.microsoft.com/office/drawing/2016/5/9/chartex" xmlns:cx4="http://schemas.microsoft.com/office/drawing/2016/5/10/chartex" xmlns:cx5="http://schemas.microsoft.com/office/drawing/2016/5/11/chartex" xmlns:cx6="http://schemas.microsoft.com/office/drawing/2016/5/12/chartex" xmlns:cx7="http://schemas.microsoft.com/office/drawing/2016/5/13/chartex" xmlns:cx8="http://schemas.microsoft.com/office/drawing/2016/5/14/chartex" xmlns:mc="http://schemas.openxmlformats.org/markup-compatibility/2006" xmlns:aink="http://schemas.microsoft.com/office/drawing/2016/ink" xmlns:am3d="http://schemas.microsoft.com/office/drawing/2017/model3d" xmlns:o="urn:schemas-microsoft-com:office:office" xmlns:r="http://schemas.openxmlformats.org/officeDocument/2006/relationships" xmlns:m="http://schemas.openxmlformats.org/officeDocument/2006/math" xmlns:v="urn:schemas-microsoft-com:vml" xmlns:wp14="http://schemas.microsoft.com/office/word/2010/wordprocessingDrawing" xmlns:wp="http://schemas.openxmlformats.org/drawingml/2006/wordprocessingDrawing" xmlns:w10="urn:schemas-microsoft-com:office:word" xmlns:w="http://schemas.openxmlformats.org/wordprocessingml/2006/main" xmlns:w14="http://schemas.microsoft.com/office/word/2010/wordml" xmlns:w15="http://schemas.microsoft.com/office/word/2012/wordml" xmlns:w16cid="http://schemas.microsoft.com/office/word/2016/wordml/cid" xmlns:w16se="http://schemas.microsoft.com/office/word/2015/wordml/symex" xmlns:wpg="http://schemas.microsoft.com/office/word/2010/wordprocessingGroup" xmlns:wpi="http://schemas.microsoft.com/office/word/2010/wordprocessingInk" xmlns:wne="http://schemas.microsoft.com/office/word/2006/wordml" xmlns:wps="http://schemas.microsoft.com/office/word/2010/wordprocessingShape" mc:Ignorable="w14 w15 w16se w16cid wp14">
+<w:document xmlns:wpc="http://schemas.microsoft.com/office/word/2010/wordprocessingCanvas" xmlns:cx="http://schemas.microsoft.com/office/drawing/2014/chartex" xmlns:cx1="http://schemas.microsoft.com/office/drawing/2015/9/8/chartex" xmlns:cx2="http://schemas.microsoft.com/office/drawing/2015/10/21/chartex" xmlns:cx3="http://schemas.microsoft.com/office/drawing/2016/5/9/chartex" xmlns:cx4="http://schemas.microsoft.com/office/drawing/2016/5/10/chartex" xmlns:cx5="http://schemas.microsoft.com/office/drawing/2016/5/11/chartex" xmlns:cx6="http://schemas.microsoft.com/office/drawing/2016/5/12/chartex" xmlns:cx7="http://schemas.microsoft.com/office/drawing/2016/5/13/chartex" xmlns:cx8="http://schemas.microsoft.com/office/drawing/2016/5/14/chartex" xmlns:mc="http://schemas.openxmlformats.org/markup-compatibility/2006" xmlns:aink="http://schemas.microsoft.com/office/drawing/2016/ink" xmlns:am3d="http://schemas.microsoft.com/office/drawing/2017/model3d" xmlns:o="urn:schemas-microsoft-com:office:office" xmlns:oel="http://schemas.microsoft.com/office/2019/extlst" xmlns:r="http://schemas.openxmlformats.org/officeDocument/2006/relationships" xmlns:m="http://schemas.openxmlformats.org/officeDocument/2006/math" xmlns:v="urn:schemas-microsoft-com:vml" xmlns:wp14="http://schemas.microsoft.com/office/word/2010/wordprocessingDrawing" xmlns:wp="http://schemas.openxmlformats.org/drawingml/2006/wordprocessingDrawing" xmlns:w10="urn:schemas-microsoft-com:office:word" xmlns:w="http://schemas.openxmlformats.org/wordprocessingml/2006/main" xmlns:w14="http://schemas.microsoft.com/office/word/2010/wordml" xmlns:w15="http://schemas.microsoft.com/office/word/2012/wordml" xmlns:w16cex="http://schemas.microsoft.com/office/word/2018/wordml/cex" xmlns:w16cid="http://schemas.microsoft.com/office/word/2016/wordml/cid" xmlns:w16="http://schemas.microsoft.com/office/word/2018/wordml" xmlns:w16sdtdh="http://schemas.microsoft.com/office/word/2020/wordml/sdtdatahash" xmlns:w16se="http://schemas.microsoft.com/office/word/2015/wordml/symex" xmlns:wpg="http://schemas.microsoft.com/office/word/2010/wordprocessingGroup" xmlns:wpi="http://schemas.microsoft.com/office/word/2010/wordprocessingInk" xmlns:wne="http://schemas.microsoft.com/office/word/2006/wordml" xmlns:wps="http://schemas.microsoft.com/office/word/2010/wordprocessingShape" mc:Ignorable="w14 w15 w16se w16cid w16 w16cex w16sdtdh wp14">
   <w:body>
     <w:p>
       <w:pPr>
@@ -153,6 +153,7 @@
       <w:pPr>
         <w:pStyle w:val="Normalpara008"/>
         <w:spacing w:before="280" w:after="280"/>
+        <w:ind w:firstLine="720"/>
       </w:pPr>
       <w:r>
         <w:rPr>
@@ -204,6 +205,7 @@
       <w:pPr>
         <w:pStyle w:val="Normalpara011"/>
         <w:spacing w:before="280" w:after="280"/>
+        <w:ind w:firstLine="720"/>
         <w:rPr>
           <w:rFonts w:ascii="Calibri" w:eastAsia="Calibri" w:hAnsi="Calibri" w:cs="Calibri"/>
           <w:color w:val="0563C1"/>
@@ -215,32 +217,22 @@
           <w:rFonts w:ascii="Calibri" w:eastAsia="Calibri" w:hAnsi="Calibri" w:cs="Calibri"/>
           <w:color w:val="000000"/>
         </w:rPr>
-        <w:t xml:space="preserve">Shubham </w:t>
-      </w:r>
-      <w:proofErr w:type="spellStart"/>
+        <w:t>Shubham Gundawar</w:t>
+      </w:r>
       <w:r>
         <w:rPr>
           <w:rStyle w:val="text005"/>
           <w:rFonts w:ascii="Calibri" w:eastAsia="Calibri" w:hAnsi="Calibri" w:cs="Calibri"/>
           <w:color w:val="000000"/>
         </w:rPr>
-        <w:t>Gundawar</w:t>
-      </w:r>
-      <w:proofErr w:type="spellEnd"/>
+        <w:t>:</w:t>
+      </w:r>
       <w:r>
         <w:rPr>
           <w:rStyle w:val="text005"/>
           <w:rFonts w:ascii="Calibri" w:eastAsia="Calibri" w:hAnsi="Calibri" w:cs="Calibri"/>
           <w:color w:val="000000"/>
         </w:rPr>
-        <w:t>:</w:t>
-      </w:r>
-      <w:r>
-        <w:rPr>
-          <w:rStyle w:val="text005"/>
-          <w:rFonts w:ascii="Calibri" w:eastAsia="Calibri" w:hAnsi="Calibri" w:cs="Calibri"/>
-          <w:color w:val="000000"/>
-        </w:rPr>
         <w:t xml:space="preserve"> ssg9763@nyu.edu</w:t>
       </w:r>
     </w:p>
@@ -248,6 +240,7 @@
       <w:pPr>
         <w:pStyle w:val="Normalpara011"/>
         <w:spacing w:before="280" w:after="280"/>
+        <w:ind w:firstLine="720"/>
         <w:rPr>
           <w:rFonts w:ascii="Calibri" w:eastAsia="Calibri" w:hAnsi="Calibri" w:cs="Calibri"/>
           <w:color w:val="0563C1"/>
@@ -385,7 +378,7 @@
       <w:pPr>
         <w:pStyle w:val="Normalpara017"/>
         <w:spacing w:before="280" w:after="280"/>
-        <w:ind w:firstLine="720"/>
+        <w:ind w:left="720"/>
         <w:rPr>
           <w:rFonts w:ascii="Calibri" w:eastAsia="Calibri" w:hAnsi="Calibri" w:cs="Calibri"/>
         </w:rPr>
@@ -459,6 +452,10 @@
       <w:pPr>
         <w:pStyle w:val="Normalpara024"/>
         <w:spacing w:before="280" w:after="280"/>
+        <w:rPr>
+          <w:sz w:val="28"/>
+          <w:szCs w:val="28"/>
+        </w:rPr>
       </w:pPr>
       <w:r>
         <w:rPr>
@@ -467,6 +464,8 @@
           <w:b/>
           <w:bCs/>
           <w:color w:val="006DBF"/>
+          <w:sz w:val="28"/>
+          <w:szCs w:val="28"/>
         </w:rPr>
         <w:lastRenderedPageBreak/>
         <w:t xml:space="preserve">Course Objectives </w:t>
@@ -500,8 +499,7 @@
           <w:b/>
           <w:bCs/>
           <w:color w:val="666666"/>
-          <w:sz w:val="20"/>
-          <w:szCs w:val="20"/>
+          <w:szCs w:val="22"/>
         </w:rPr>
         <w:t xml:space="preserve"> </w:t>
       </w:r>
@@ -511,7 +509,23 @@
           <w:rFonts w:ascii="Calibri" w:eastAsia="Calibri" w:hAnsi="Calibri" w:cs="Calibri"/>
           <w:szCs w:val="22"/>
         </w:rPr>
-        <w:t xml:space="preserve">of this course is to introduce you to software-engineering techniques that can be applied to practical software projects. Upon the successful completion of the course you </w:t>
+        <w:t xml:space="preserve">of this course is to introduce you to software-engineering techniques that can be applied to practical software projects. Upon the successful completion of the </w:t>
+      </w:r>
+      <w:r>
+        <w:rPr>
+          <w:rStyle w:val="text019"/>
+          <w:rFonts w:ascii="Calibri" w:eastAsia="Calibri" w:hAnsi="Calibri" w:cs="Calibri"/>
+          <w:szCs w:val="22"/>
+        </w:rPr>
+        <w:t>course,</w:t>
+      </w:r>
+      <w:r>
+        <w:rPr>
+          <w:rStyle w:val="text019"/>
+          <w:rFonts w:ascii="Calibri" w:eastAsia="Calibri" w:hAnsi="Calibri" w:cs="Calibri"/>
+          <w:szCs w:val="22"/>
+        </w:rPr>
+        <w:t xml:space="preserve"> you </w:t>
       </w:r>
       <w:r>
         <w:rPr>
@@ -541,7 +555,7 @@
         <w:rPr>
           <w:rStyle w:val="text018"/>
           <w:rFonts w:ascii="Times New Roman" w:eastAsia="Times New Roman" w:hAnsi="Times New Roman" w:cs="Times New Roman"/>
-          <w:sz w:val="24"/>
+          <w:szCs w:val="22"/>
         </w:rPr>
       </w:pPr>
       <w:r>
@@ -552,7 +566,7 @@
           <w:color w:val="000000" w:themeColor="text1"/>
           <w:szCs w:val="22"/>
         </w:rPr>
-        <w:t>Employ test-driven development.</w:t>
+        <w:t>Employ test-driven development</w:t>
       </w:r>
     </w:p>
     <w:p>
@@ -575,7 +589,7 @@
           <w:rFonts w:cstheme="minorHAnsi"/>
           <w:szCs w:val="22"/>
         </w:rPr>
-        <w:t>Understand the idea of special-purpose languages.</w:t>
+        <w:t>Understand the idea of special-purpose languages</w:t>
       </w:r>
     </w:p>
     <w:p>
@@ -588,6 +602,7 @@
         <w:spacing w:before="280" w:after="280"/>
         <w:rPr>
           <w:rStyle w:val="text025"/>
+          <w:szCs w:val="22"/>
         </w:rPr>
       </w:pPr>
       <w:r>
@@ -629,7 +644,7 @@
           <w:rFonts w:ascii="Calibri" w:eastAsia="Calibri" w:hAnsi="Calibri" w:cs="Calibri"/>
           <w:szCs w:val="22"/>
         </w:rPr>
-        <w:t xml:space="preserve"> project’s artifacts.</w:t>
+        <w:t xml:space="preserve"> project’s artifacts</w:t>
       </w:r>
     </w:p>
     <w:p>
@@ -669,13 +684,6 @@
         </w:rPr>
         <w:t xml:space="preserve"> to control builds and installs</w:t>
       </w:r>
-      <w:r>
-        <w:rPr>
-          <w:rFonts w:cstheme="minorHAnsi"/>
-          <w:szCs w:val="22"/>
-        </w:rPr>
-        <w:t>.</w:t>
-      </w:r>
     </w:p>
     <w:p>
       <w:pPr>
@@ -710,7 +718,7 @@
           <w:rFonts w:cstheme="minorHAnsi"/>
           <w:szCs w:val="22"/>
         </w:rPr>
-        <w:t xml:space="preserve"> for CI/CD.</w:t>
+        <w:t xml:space="preserve"> for CI/CD</w:t>
       </w:r>
     </w:p>
     <w:p>
@@ -741,13 +749,6 @@
         </w:rPr>
         <w:t>Kanban board</w:t>
       </w:r>
-      <w:r>
-        <w:rPr>
-          <w:rFonts w:cstheme="minorHAnsi"/>
-          <w:szCs w:val="22"/>
-        </w:rPr>
-        <w:t>.</w:t>
-      </w:r>
     </w:p>
     <w:p>
       <w:pPr>
@@ -777,13 +778,6 @@
         </w:rPr>
         <w:t>Heroku</w:t>
       </w:r>
-      <w:r>
-        <w:rPr>
-          <w:rFonts w:cstheme="minorHAnsi"/>
-          <w:szCs w:val="22"/>
-        </w:rPr>
-        <w:t>.</w:t>
-      </w:r>
     </w:p>
     <w:p>
       <w:pPr>
@@ -813,13 +807,6 @@
         </w:rPr>
         <w:t>API</w:t>
       </w:r>
-      <w:r>
-        <w:rPr>
-          <w:rFonts w:cstheme="minorHAnsi"/>
-          <w:szCs w:val="22"/>
-        </w:rPr>
-        <w:t>.</w:t>
-      </w:r>
     </w:p>
     <w:p>
       <w:pPr>
@@ -854,7 +841,7 @@
           <w:rFonts w:cstheme="minorHAnsi"/>
           <w:szCs w:val="22"/>
         </w:rPr>
-        <w:t xml:space="preserve"> to implement your API.</w:t>
+        <w:t xml:space="preserve"> to implement your API</w:t>
       </w:r>
     </w:p>
     <w:p>
@@ -875,7 +862,7 @@
           <w:rFonts w:cstheme="minorHAnsi"/>
           <w:szCs w:val="22"/>
         </w:rPr>
-        <w:t>Automate your project’s documentation.</w:t>
+        <w:t>Automate your project’s documentation</w:t>
       </w:r>
     </w:p>
     <w:p>
@@ -896,7 +883,7 @@
           <w:rFonts w:cstheme="minorHAnsi"/>
           <w:szCs w:val="22"/>
         </w:rPr>
-        <w:t>Coordinate with a front-end that uses your API.</w:t>
+        <w:t>Coordinate with a front-end that uses your API</w:t>
       </w:r>
     </w:p>
     <w:p>
@@ -905,9 +892,16 @@
         <w:spacing w:before="280" w:after="280"/>
         <w:rPr>
           <w:rFonts w:ascii="SymbolMT" w:eastAsia="SymbolMT" w:hAnsi="SymbolMT" w:cs="SymbolMT"/>
-          <w:szCs w:val="22"/>
-        </w:rPr>
-      </w:pPr>
+          <w:sz w:val="28"/>
+          <w:szCs w:val="28"/>
+        </w:rPr>
+      </w:pPr>
+      <w:r>
+        <w:rPr>
+          <w:rStyle w:val="Style1Char"/>
+        </w:rPr>
+        <w:t>General</w:t>
+      </w:r>
       <w:r>
         <w:rPr>
           <w:rStyle w:val="text026"/>
@@ -915,8 +909,10 @@
           <w:b/>
           <w:bCs/>
           <w:color w:val="006DBF"/>
-        </w:rPr>
-        <w:t xml:space="preserve">General Content </w:t>
+          <w:sz w:val="28"/>
+          <w:szCs w:val="28"/>
+        </w:rPr>
+        <w:t xml:space="preserve"> Content </w:t>
       </w:r>
     </w:p>
     <w:p>
@@ -940,8 +936,23 @@
     </w:p>
     <w:p>
       <w:pPr>
-        <w:pStyle w:val="Normalpara028"/>
-        <w:spacing w:before="280" w:after="280"/>
+        <w:pStyle w:val="Style1"/>
+        <w:rPr>
+          <w:rStyle w:val="text028"/>
+        </w:rPr>
+      </w:pPr>
+      <w:r>
+        <w:rPr>
+          <w:rStyle w:val="text028"/>
+        </w:rPr>
+        <w:t xml:space="preserve">Methods of Instruction </w:t>
+      </w:r>
+    </w:p>
+    <w:p>
+      <w:pPr>
+        <w:pStyle w:val="Normalpara029"/>
+        <w:spacing w:before="280" w:after="280"/>
+        <w:ind w:left="720"/>
         <w:rPr>
           <w:rFonts w:ascii="SymbolMT" w:eastAsia="SymbolMT" w:hAnsi="SymbolMT" w:cs="SymbolMT"/>
           <w:szCs w:val="22"/>
@@ -949,27 +960,6 @@
       </w:pPr>
       <w:r>
         <w:rPr>
-          <w:rStyle w:val="text028"/>
-          <w:rFonts w:ascii="Calibri" w:eastAsia="Calibri" w:hAnsi="Calibri" w:cs="Calibri"/>
-          <w:b/>
-          <w:bCs/>
-          <w:color w:val="518CD3"/>
-        </w:rPr>
-        <w:t xml:space="preserve">Methods of Instruction </w:t>
-      </w:r>
-    </w:p>
-    <w:p>
-      <w:pPr>
-        <w:pStyle w:val="Normalpara029"/>
-        <w:spacing w:before="280" w:after="280"/>
-        <w:ind w:left="720"/>
-        <w:rPr>
-          <w:rFonts w:ascii="SymbolMT" w:eastAsia="SymbolMT" w:hAnsi="SymbolMT" w:cs="SymbolMT"/>
-          <w:szCs w:val="22"/>
-        </w:rPr>
-      </w:pPr>
-      <w:r>
-        <w:rPr>
           <w:rStyle w:val="text029"/>
           <w:rFonts w:ascii="Calibri" w:eastAsia="Calibri" w:hAnsi="Calibri" w:cs="Calibri"/>
           <w:szCs w:val="22"/>
@@ -979,33 +969,14 @@
     </w:p>
     <w:p>
       <w:pPr>
-        <w:pStyle w:val="Normalpara031"/>
-        <w:spacing w:before="280" w:after="280"/>
-        <w:ind w:left="720"/>
-      </w:pPr>
-      <w:r>
-        <w:rPr>
-          <w:rStyle w:val="text031"/>
-          <w:rFonts w:ascii="Calibri" w:eastAsia="Calibri" w:hAnsi="Calibri" w:cs="Calibri"/>
-          <w:color w:val="666666"/>
-          <w:szCs w:val="22"/>
-        </w:rPr>
-        <w:lastRenderedPageBreak/>
-        <w:t xml:space="preserve"> </w:t>
-      </w:r>
-    </w:p>
-    <w:p>
-      <w:pPr>
-        <w:pStyle w:val="Normalpara032"/>
-        <w:spacing w:before="280" w:after="280"/>
-      </w:pPr>
-      <w:r>
+        <w:pStyle w:val="Style1"/>
         <w:rPr>
           <w:rStyle w:val="text032"/>
-          <w:rFonts w:ascii="Calibri" w:eastAsia="Calibri" w:hAnsi="Calibri" w:cs="Calibri"/>
-          <w:b/>
-          <w:bCs/>
-          <w:color w:val="518CD3"/>
+        </w:rPr>
+      </w:pPr>
+      <w:r>
+        <w:rPr>
+          <w:rStyle w:val="text032"/>
         </w:rPr>
         <w:t xml:space="preserve">Projects </w:t>
       </w:r>
@@ -1164,20 +1135,11 @@
     </w:p>
     <w:p>
       <w:pPr>
-        <w:pStyle w:val="Normalpara034"/>
-        <w:spacing w:before="280" w:after="280"/>
-        <w:rPr>
-          <w:rFonts w:ascii="SymbolMT" w:eastAsia="SymbolMT" w:hAnsi="SymbolMT" w:cs="SymbolMT"/>
-          <w:szCs w:val="22"/>
-        </w:rPr>
+        <w:pStyle w:val="Style1"/>
       </w:pPr>
       <w:r>
         <w:rPr>
           <w:rStyle w:val="text040"/>
-          <w:rFonts w:ascii="Calibri" w:eastAsia="Calibri" w:hAnsi="Calibri" w:cs="Calibri"/>
-          <w:b/>
-          <w:bCs/>
-          <w:color w:val="518CD3"/>
         </w:rPr>
         <w:t xml:space="preserve">Presentation </w:t>
       </w:r>
@@ -1323,7 +1285,25 @@
           <w:rFonts w:ascii="Calibri" w:eastAsia="Calibri" w:hAnsi="Calibri" w:cs="Calibri"/>
           <w:szCs w:val="22"/>
         </w:rPr>
-        <w:t xml:space="preserve">Format/Media: PowerPoint or other delivery mechanisms (i.e. Web-based) </w:t>
+        <w:t>Format/Media: PowerPoint or other delivery mechanisms (</w:t>
+      </w:r>
+      <w:proofErr w:type="gramStart"/>
+      <w:r>
+        <w:rPr>
+          <w:rStyle w:val="text046"/>
+          <w:rFonts w:ascii="Calibri" w:eastAsia="Calibri" w:hAnsi="Calibri" w:cs="Calibri"/>
+          <w:szCs w:val="22"/>
+        </w:rPr>
+        <w:t>i.e.</w:t>
+      </w:r>
+      <w:proofErr w:type="gramEnd"/>
+      <w:r>
+        <w:rPr>
+          <w:rStyle w:val="text046"/>
+          <w:rFonts w:ascii="Calibri" w:eastAsia="Calibri" w:hAnsi="Calibri" w:cs="Calibri"/>
+          <w:szCs w:val="22"/>
+        </w:rPr>
+        <w:t xml:space="preserve"> Web-based) </w:t>
       </w:r>
     </w:p>
     <w:p>
@@ -1557,39 +1537,34 @@
     </w:p>
     <w:p>
       <w:pPr>
-        <w:pStyle w:val="Normalpara039"/>
+        <w:pStyle w:val="Normalpara038"/>
         <w:spacing w:before="280" w:after="280"/>
         <w:jc w:val="center"/>
         <w:rPr>
+          <w:rStyle w:val="text061"/>
           <w:rFonts w:ascii="Calibri" w:eastAsia="Calibri" w:hAnsi="Calibri" w:cs="Calibri"/>
           <w:b/>
           <w:bCs/>
           <w:color w:val="006DBF"/>
         </w:rPr>
       </w:pPr>
-      <w:r>
-        <w:rPr>
-          <w:rFonts w:ascii="Calibri" w:eastAsia="Calibri" w:hAnsi="Calibri" w:cs="Calibri"/>
-          <w:b/>
-          <w:bCs/>
-          <w:color w:val="006DBF"/>
-        </w:rPr>
-        <w:lastRenderedPageBreak/>
+    </w:p>
+    <w:p>
+      <w:pPr>
+        <w:pStyle w:val="Style1"/>
+        <w:jc w:val="center"/>
+      </w:pPr>
+      <w:r>
         <w:t>Textbooks, Readings, materials</w:t>
       </w:r>
     </w:p>
     <w:p>
       <w:pPr>
-        <w:pStyle w:val="Normalpara040"/>
-        <w:spacing w:before="280" w:after="280"/>
+        <w:pStyle w:val="Style1"/>
       </w:pPr>
       <w:r>
         <w:rPr>
           <w:rStyle w:val="text062"/>
-          <w:rFonts w:ascii="Calibri" w:eastAsia="Calibri" w:hAnsi="Calibri" w:cs="Calibri"/>
-          <w:b/>
-          <w:bCs/>
-          <w:color w:val="006DBF"/>
         </w:rPr>
         <w:t xml:space="preserve">Textbook </w:t>
       </w:r>
@@ -1671,16 +1646,11 @@
     </w:p>
     <w:p>
       <w:pPr>
-        <w:pStyle w:val="Normalpara048"/>
-        <w:spacing w:before="280" w:after="280"/>
+        <w:pStyle w:val="Style1"/>
       </w:pPr>
       <w:r>
         <w:rPr>
           <w:rStyle w:val="text081"/>
-          <w:rFonts w:ascii="Calibri" w:eastAsia="Calibri" w:hAnsi="Calibri" w:cs="Calibri"/>
-          <w:b/>
-          <w:bCs/>
-          <w:color w:val="518CD3"/>
         </w:rPr>
         <w:t xml:space="preserve">Supplemental Material </w:t>
       </w:r>
@@ -1729,625 +1699,14 @@
         <w:pStyle w:val="Normalpara050"/>
         <w:spacing w:before="280" w:after="280"/>
         <w:jc w:val="center"/>
+        <w:rPr>
+          <w:sz w:val="28"/>
+          <w:szCs w:val="28"/>
+        </w:rPr>
       </w:pPr>
       <w:r>
         <w:rPr>
           <w:rStyle w:val="text083"/>
-          <w:rFonts w:ascii="Calibri" w:eastAsia="Calibri" w:hAnsi="Calibri" w:cs="Calibri"/>
-          <w:b/>
-          <w:bCs/>
-          <w:color w:val="006DBF"/>
-        </w:rPr>
-        <w:t>Course Policies</w:t>
-      </w:r>
-    </w:p>
-    <w:p>
-      <w:pPr>
-        <w:pStyle w:val="Normalpara051"/>
-        <w:spacing w:before="280" w:after="280"/>
-        <w:jc w:val="center"/>
-      </w:pPr>
-      <w:r>
-        <w:rPr>
-          <w:rStyle w:val="text084"/>
-          <w:rFonts w:ascii="Calibri" w:eastAsia="Calibri" w:hAnsi="Calibri" w:cs="Calibri"/>
-          <w:b/>
-          <w:bCs/>
-          <w:szCs w:val="22"/>
-        </w:rPr>
-        <w:t>(Additional Policies are posted in NYU Tandon Policies and Procedures)</w:t>
-      </w:r>
-    </w:p>
-    <w:p>
-      <w:pPr>
-        <w:pStyle w:val="Normalpara052"/>
-        <w:spacing w:before="280" w:after="280"/>
-      </w:pPr>
-      <w:r>
-        <w:rPr>
-          <w:rStyle w:val="text085"/>
-          <w:rFonts w:ascii="Calibri" w:eastAsia="Calibri" w:hAnsi="Calibri" w:cs="Calibri"/>
-          <w:b/>
-          <w:bCs/>
-          <w:color w:val="518CD3"/>
-        </w:rPr>
-        <w:t xml:space="preserve">Class Attendance/Lateness </w:t>
-      </w:r>
-    </w:p>
-    <w:p>
-      <w:r>
-        <w:t xml:space="preserve">Students are expected to attend lectures. Attendance is required. In case of absence, the student is responsible for the material covered during that lecture. Absence from exams will be </w:t>
-      </w:r>
-      <w:r>
-        <w:rPr>
-          <w:rStyle w:val="text087"/>
-          <w:rFonts w:ascii="Calibri" w:eastAsia="Calibri" w:hAnsi="Calibri" w:cs="Calibri"/>
-          <w:szCs w:val="22"/>
-        </w:rPr>
-        <w:t xml:space="preserve">accepted </w:t>
-      </w:r>
-      <w:r>
-        <w:rPr>
-          <w:rStyle w:val="text088"/>
-          <w:rFonts w:ascii="Calibri" w:eastAsia="Calibri" w:hAnsi="Calibri" w:cs="Calibri"/>
-          <w:b/>
-          <w:bCs/>
-          <w:szCs w:val="22"/>
-        </w:rPr>
-        <w:t xml:space="preserve">only </w:t>
-      </w:r>
-      <w:r>
-        <w:rPr>
-          <w:rStyle w:val="text089"/>
-          <w:rFonts w:ascii="Calibri" w:eastAsia="Calibri" w:hAnsi="Calibri" w:cs="Calibri"/>
-          <w:szCs w:val="22"/>
-        </w:rPr>
-        <w:t xml:space="preserve">if the student </w:t>
-      </w:r>
-      <w:r>
-        <w:rPr>
-          <w:rStyle w:val="text089"/>
-          <w:rFonts w:ascii="Calibri" w:eastAsia="Calibri" w:hAnsi="Calibri" w:cs="Calibri"/>
-          <w:szCs w:val="22"/>
-        </w:rPr>
-        <w:t>gave notice</w:t>
-      </w:r>
-      <w:r>
-        <w:rPr>
-          <w:rStyle w:val="text089"/>
-          <w:rFonts w:ascii="Calibri" w:eastAsia="Calibri" w:hAnsi="Calibri" w:cs="Calibri"/>
-          <w:szCs w:val="22"/>
-        </w:rPr>
-        <w:t xml:space="preserve"> before the exam with an acceptable reason. (See excused absences in the NYU Tandon Policies and Procedures) </w:t>
-      </w:r>
-    </w:p>
-    <w:p>
-      <w:pPr>
-        <w:pStyle w:val="Normalpara057"/>
-        <w:spacing w:before="280" w:after="280"/>
-      </w:pPr>
-      <w:r>
-        <w:rPr>
-          <w:rStyle w:val="text092"/>
-          <w:rFonts w:ascii="Calibri" w:eastAsia="Calibri" w:hAnsi="Calibri" w:cs="Calibri"/>
-          <w:b/>
-          <w:bCs/>
-          <w:color w:val="518CD3"/>
-        </w:rPr>
-        <w:t xml:space="preserve">Class Participation </w:t>
-      </w:r>
-    </w:p>
-    <w:p>
-      <w:pPr>
-        <w:pStyle w:val="Normalpara058"/>
-        <w:spacing w:before="280" w:after="280"/>
-        <w:ind w:left="720"/>
-      </w:pPr>
-      <w:r>
-        <w:rPr>
-          <w:rStyle w:val="text093"/>
-          <w:rFonts w:ascii="Calibri" w:eastAsia="Calibri" w:hAnsi="Calibri" w:cs="Calibri"/>
-          <w:szCs w:val="22"/>
-        </w:rPr>
-        <w:t xml:space="preserve">Class participation includes actively engaging in class dialog and discussions and formal oral presentations. </w:t>
-      </w:r>
-    </w:p>
-    <w:p>
-      <w:pPr>
-        <w:pStyle w:val="Normalpara059"/>
-        <w:spacing w:before="280" w:after="280"/>
-        <w:jc w:val="center"/>
-      </w:pPr>
-      <w:r>
-        <w:rPr>
-          <w:rStyle w:val="text094"/>
-          <w:rFonts w:ascii="Calibri" w:eastAsia="Calibri" w:hAnsi="Calibri" w:cs="Calibri"/>
-          <w:b/>
-          <w:bCs/>
-          <w:color w:val="006DBF"/>
-        </w:rPr>
-        <w:t>Exams and Assessments</w:t>
-      </w:r>
-    </w:p>
-    <w:p>
-      <w:pPr>
-        <w:pStyle w:val="Normalpara060"/>
-        <w:spacing w:before="280" w:after="280"/>
-      </w:pPr>
-      <w:r>
-        <w:rPr>
-          <w:rStyle w:val="text095"/>
-          <w:rFonts w:ascii="Calibri" w:eastAsia="Calibri" w:hAnsi="Calibri" w:cs="Calibri"/>
-          <w:b/>
-          <w:bCs/>
-          <w:color w:val="518CD3"/>
-        </w:rPr>
-        <w:t xml:space="preserve">Examinations </w:t>
-      </w:r>
-    </w:p>
-    <w:p>
-      <w:pPr>
-        <w:pStyle w:val="Normalpara061"/>
-        <w:spacing w:before="280" w:after="280"/>
-        <w:ind w:left="720"/>
-      </w:pPr>
-      <w:r>
-        <w:rPr>
-          <w:rStyle w:val="text096"/>
-          <w:rFonts w:ascii="Calibri" w:eastAsia="Calibri" w:hAnsi="Calibri" w:cs="Calibri"/>
-          <w:szCs w:val="22"/>
-        </w:rPr>
-        <w:t>There will be several projects and regular quizzes. Questions are based on material from the text</w:t>
-      </w:r>
-      <w:r>
-        <w:rPr>
-          <w:rStyle w:val="text096"/>
-          <w:rFonts w:ascii="Calibri" w:eastAsia="Calibri" w:hAnsi="Calibri" w:cs="Calibri"/>
-          <w:szCs w:val="22"/>
-        </w:rPr>
-        <w:t>, website,</w:t>
-      </w:r>
-      <w:r>
-        <w:rPr>
-          <w:rStyle w:val="text096"/>
-          <w:rFonts w:ascii="Calibri" w:eastAsia="Calibri" w:hAnsi="Calibri" w:cs="Calibri"/>
-          <w:szCs w:val="22"/>
-        </w:rPr>
-        <w:t xml:space="preserve"> and lectures. </w:t>
-      </w:r>
-    </w:p>
-    <w:p>
-      <w:pPr>
-        <w:pStyle w:val="Normalpara062"/>
-        <w:spacing w:before="280" w:after="280"/>
-      </w:pPr>
-      <w:r>
-        <w:rPr>
-          <w:rStyle w:val="text097"/>
-          <w:rFonts w:ascii="Calibri" w:eastAsia="Calibri" w:hAnsi="Calibri" w:cs="Calibri"/>
-          <w:b/>
-          <w:bCs/>
-          <w:color w:val="518CD3"/>
-        </w:rPr>
-        <w:t xml:space="preserve">System/Software Project </w:t>
-      </w:r>
-    </w:p>
-    <w:p>
-      <w:pPr>
-        <w:pStyle w:val="Normalpara063"/>
-        <w:spacing w:before="280" w:after="280"/>
-        <w:ind w:left="720"/>
-      </w:pPr>
-      <w:r>
-        <w:rPr>
-          <w:rStyle w:val="text098"/>
-          <w:rFonts w:ascii="Calibri" w:eastAsia="Calibri" w:hAnsi="Calibri" w:cs="Calibri"/>
-          <w:szCs w:val="22"/>
-        </w:rPr>
-        <w:t xml:space="preserve">An essential requirement of this course is the systems project. The group project is intended to give students experience in performing systems development activities as part of a team. </w:t>
-      </w:r>
-    </w:p>
-    <w:p>
-      <w:pPr>
-        <w:pStyle w:val="Normalpara065"/>
-        <w:spacing w:before="280" w:after="280"/>
-        <w:jc w:val="center"/>
-      </w:pPr>
-      <w:r>
-        <w:rPr>
-          <w:rStyle w:val="text102"/>
-          <w:rFonts w:ascii="Calibri" w:eastAsia="Calibri" w:hAnsi="Calibri" w:cs="Calibri"/>
-          <w:b/>
-          <w:bCs/>
-          <w:color w:val="006DBF"/>
-        </w:rPr>
-        <w:t>Grading and Weighting</w:t>
-      </w:r>
-    </w:p>
-    <w:p>
-      <w:pPr>
-        <w:pStyle w:val="Normalpara066"/>
-        <w:spacing w:before="280" w:after="280"/>
-      </w:pPr>
-      <w:r>
-        <w:rPr>
-          <w:rStyle w:val="text103"/>
-          <w:rFonts w:ascii="Calibri" w:eastAsia="Calibri" w:hAnsi="Calibri" w:cs="Calibri"/>
-          <w:b/>
-          <w:bCs/>
-          <w:color w:val="006DBF"/>
-        </w:rPr>
-        <w:t xml:space="preserve">Grading Policies </w:t>
-      </w:r>
-    </w:p>
-    <w:p>
-      <w:pPr>
-        <w:rPr>
-          <w:color w:val="000000" w:themeColor="text1"/>
-        </w:rPr>
-      </w:pPr>
-      <w:r>
-        <w:rPr>
-          <w:i/>
-          <w:iCs/>
-        </w:rPr>
-        <w:t>Class participation</w:t>
-      </w:r>
-      <w:r>
-        <w:rPr>
-          <w:rStyle w:val="text105"/>
-          <w:rFonts w:ascii="Calibri" w:eastAsia="Calibri" w:hAnsi="Calibri" w:cs="Calibri"/>
-          <w:i/>
-          <w:iCs/>
-          <w:color w:val="0000FF"/>
-          <w:szCs w:val="22"/>
-        </w:rPr>
-        <w:t xml:space="preserve">: </w:t>
-      </w:r>
-      <w:r>
-        <w:rPr>
-          <w:rStyle w:val="text106"/>
-          <w:rFonts w:ascii="Calibri" w:eastAsia="Calibri" w:hAnsi="Calibri" w:cs="Calibri"/>
-          <w:color w:val="000000" w:themeColor="text1"/>
-          <w:szCs w:val="22"/>
-        </w:rPr>
-        <w:t xml:space="preserve">Active class participation is very important. Active participation means getting to class prepared, reading the assigned text, doing your homework, and getting involved in discussions. </w:t>
-      </w:r>
-      <w:r>
-        <w:rPr>
-          <w:rStyle w:val="text106"/>
-          <w:rFonts w:ascii="Calibri" w:eastAsia="Calibri" w:hAnsi="Calibri" w:cs="Calibri"/>
-          <w:color w:val="000000" w:themeColor="text1"/>
-          <w:szCs w:val="22"/>
-        </w:rPr>
-        <w:lastRenderedPageBreak/>
-        <w:t xml:space="preserve">You will be expected to read the material indicated on the course site before coming to class (except for the first day of class). </w:t>
-      </w:r>
-    </w:p>
-    <w:p>
-      <w:pPr>
-        <w:rPr>
-          <w:color w:val="000000" w:themeColor="text1"/>
-        </w:rPr>
-      </w:pPr>
-      <w:r>
-        <w:rPr>
-          <w:rStyle w:val="text107"/>
-          <w:rFonts w:ascii="Calibri" w:eastAsia="Calibri" w:hAnsi="Calibri" w:cs="Calibri"/>
-          <w:i/>
-          <w:iCs/>
-          <w:color w:val="000000" w:themeColor="text1"/>
-          <w:szCs w:val="22"/>
-        </w:rPr>
-        <w:t>Homework</w:t>
-      </w:r>
-      <w:r>
-        <w:rPr>
-          <w:rStyle w:val="text108"/>
-          <w:rFonts w:ascii="Calibri" w:eastAsia="Calibri" w:hAnsi="Calibri" w:cs="Calibri"/>
-          <w:color w:val="000000" w:themeColor="text1"/>
-          <w:szCs w:val="22"/>
-        </w:rPr>
-        <w:t xml:space="preserve">: </w:t>
-      </w:r>
-      <w:r>
-        <w:rPr>
-          <w:rStyle w:val="text109"/>
-          <w:rFonts w:ascii="Calibri" w:eastAsia="Calibri" w:hAnsi="Calibri" w:cs="Calibri"/>
-          <w:color w:val="000000" w:themeColor="text1"/>
-          <w:szCs w:val="22"/>
-        </w:rPr>
-        <w:t xml:space="preserve">Homework </w:t>
-      </w:r>
-      <w:r>
-        <w:rPr>
-          <w:rStyle w:val="text109"/>
-          <w:rFonts w:ascii="Calibri" w:eastAsia="Calibri" w:hAnsi="Calibri" w:cs="Calibri"/>
-          <w:color w:val="000000" w:themeColor="text1"/>
-          <w:szCs w:val="22"/>
-        </w:rPr>
-        <w:t>will consist entirely of actual commits to your project repo</w:t>
-      </w:r>
-      <w:r>
-        <w:rPr>
-          <w:rStyle w:val="text109"/>
-          <w:rFonts w:ascii="Calibri" w:eastAsia="Calibri" w:hAnsi="Calibri" w:cs="Calibri"/>
-          <w:color w:val="000000" w:themeColor="text1"/>
-          <w:szCs w:val="22"/>
-        </w:rPr>
-        <w:t xml:space="preserve">. </w:t>
-      </w:r>
-    </w:p>
-    <w:p>
-      <w:pPr>
-        <w:rPr>
-          <w:color w:val="000000" w:themeColor="text1"/>
-        </w:rPr>
-      </w:pPr>
-      <w:r>
-        <w:rPr>
-          <w:rStyle w:val="text110"/>
-          <w:rFonts w:ascii="Calibri" w:eastAsia="Calibri" w:hAnsi="Calibri" w:cs="Calibri"/>
-          <w:i/>
-          <w:iCs/>
-          <w:color w:val="000000" w:themeColor="text1"/>
-          <w:szCs w:val="22"/>
-        </w:rPr>
-        <w:t xml:space="preserve">Quizzes: </w:t>
-      </w:r>
-      <w:r>
-        <w:rPr>
-          <w:rStyle w:val="text111"/>
-          <w:rFonts w:ascii="Calibri" w:eastAsia="Calibri" w:hAnsi="Calibri" w:cs="Calibri"/>
-          <w:color w:val="000000" w:themeColor="text1"/>
-          <w:szCs w:val="22"/>
-        </w:rPr>
-        <w:t xml:space="preserve">Weekly quizzes will be given </w:t>
-      </w:r>
-      <w:r>
-        <w:rPr>
-          <w:rStyle w:val="text111"/>
-          <w:rFonts w:ascii="Calibri" w:eastAsia="Calibri" w:hAnsi="Calibri" w:cs="Calibri"/>
-          <w:color w:val="000000" w:themeColor="text1"/>
-          <w:szCs w:val="22"/>
-        </w:rPr>
-        <w:t>online</w:t>
-      </w:r>
-      <w:r>
-        <w:rPr>
-          <w:rStyle w:val="text111"/>
-          <w:rFonts w:ascii="Calibri" w:eastAsia="Calibri" w:hAnsi="Calibri" w:cs="Calibri"/>
-          <w:color w:val="000000" w:themeColor="text1"/>
-          <w:szCs w:val="22"/>
-        </w:rPr>
-        <w:t>.</w:t>
-      </w:r>
-      <w:r>
-        <w:rPr>
-          <w:rStyle w:val="text111"/>
-          <w:rFonts w:ascii="Calibri" w:eastAsia="Calibri" w:hAnsi="Calibri" w:cs="Calibri"/>
-          <w:color w:val="000000" w:themeColor="text1"/>
-          <w:szCs w:val="22"/>
-        </w:rPr>
-        <w:br/>
-      </w:r>
-      <w:r>
-        <w:rPr>
-          <w:rStyle w:val="text112"/>
-          <w:rFonts w:ascii="Calibri" w:eastAsia="Calibri" w:hAnsi="Calibri" w:cs="Calibri"/>
-          <w:i/>
-          <w:iCs/>
-          <w:color w:val="000000" w:themeColor="text1"/>
-          <w:szCs w:val="22"/>
-        </w:rPr>
-        <w:t xml:space="preserve">Final: </w:t>
-      </w:r>
-      <w:r>
-        <w:rPr>
-          <w:rStyle w:val="text113"/>
-          <w:rFonts w:ascii="Calibri" w:eastAsia="Calibri" w:hAnsi="Calibri" w:cs="Calibri"/>
-          <w:color w:val="000000" w:themeColor="text1"/>
-          <w:szCs w:val="22"/>
-        </w:rPr>
-        <w:t xml:space="preserve">There will be no final exam – There will be a final project presentation. </w:t>
-      </w:r>
-      <w:r>
-        <w:rPr>
-          <w:rStyle w:val="text114"/>
-          <w:rFonts w:ascii="Calibri" w:eastAsia="Calibri" w:hAnsi="Calibri" w:cs="Calibri"/>
-          <w:i/>
-          <w:iCs/>
-          <w:color w:val="000000" w:themeColor="text1"/>
-          <w:szCs w:val="22"/>
-        </w:rPr>
-        <w:t xml:space="preserve">Project: </w:t>
-      </w:r>
-      <w:r>
-        <w:rPr>
-          <w:rStyle w:val="text115"/>
-          <w:rFonts w:ascii="Calibri" w:eastAsia="Calibri" w:hAnsi="Calibri" w:cs="Calibri"/>
-          <w:color w:val="000000" w:themeColor="text1"/>
-          <w:szCs w:val="22"/>
-        </w:rPr>
-        <w:t xml:space="preserve">You will be expected to do an independent team (3 – 4 members) project. </w:t>
-      </w:r>
-    </w:p>
-    <w:p>
-      <w:pPr>
-        <w:rPr>
-          <w:color w:val="000000" w:themeColor="text1"/>
-        </w:rPr>
-      </w:pPr>
-      <w:r>
-        <w:rPr>
-          <w:rStyle w:val="text116"/>
-          <w:rFonts w:ascii="Calibri" w:eastAsia="Calibri" w:hAnsi="Calibri" w:cs="Calibri"/>
-          <w:i/>
-          <w:iCs/>
-          <w:color w:val="000000" w:themeColor="text1"/>
-          <w:szCs w:val="22"/>
-        </w:rPr>
-        <w:t xml:space="preserve">Grading: </w:t>
-      </w:r>
-      <w:r>
-        <w:rPr>
-          <w:rStyle w:val="text117"/>
-          <w:rFonts w:ascii="Calibri" w:eastAsia="Calibri" w:hAnsi="Calibri" w:cs="Calibri"/>
-          <w:color w:val="000000" w:themeColor="text1"/>
-          <w:szCs w:val="22"/>
-        </w:rPr>
-        <w:t xml:space="preserve">Grades will not be curved against the students, i.e., it will not be harder to get an A than the NYU standard. However, I may curve in your favor, i.e., making it easier to get an A. The final grade will be calculated as follows: </w:t>
-      </w:r>
-    </w:p>
-    <w:p>
-      <w:pPr>
-        <w:numPr>
-          <w:ilvl w:val="0"/>
-          <w:numId w:val="9"/>
-        </w:numPr>
-        <w:rPr>
-          <w:rFonts w:ascii="Symbol" w:eastAsia="Symbol" w:hAnsi="Symbol" w:cs="Symbol"/>
-          <w:color w:val="000000" w:themeColor="text1"/>
-          <w:sz w:val="20"/>
-          <w:szCs w:val="20"/>
-        </w:rPr>
-      </w:pPr>
-      <w:r>
-        <w:rPr>
-          <w:rStyle w:val="text118"/>
-          <w:rFonts w:ascii="Calibri" w:eastAsia="Calibri" w:hAnsi="Calibri" w:cs="Calibri"/>
-          <w:color w:val="000000" w:themeColor="text1"/>
-          <w:szCs w:val="22"/>
-        </w:rPr>
-        <w:t xml:space="preserve">5%: class participation </w:t>
-      </w:r>
-    </w:p>
-    <w:p>
-      <w:pPr>
-        <w:numPr>
-          <w:ilvl w:val="0"/>
-          <w:numId w:val="9"/>
-        </w:numPr>
-        <w:rPr>
-          <w:rFonts w:ascii="Symbol" w:eastAsia="Symbol" w:hAnsi="Symbol" w:cs="Symbol"/>
-          <w:color w:val="000000" w:themeColor="text1"/>
-          <w:sz w:val="20"/>
-          <w:szCs w:val="20"/>
-        </w:rPr>
-      </w:pPr>
-      <w:r>
-        <w:rPr>
-          <w:rStyle w:val="text119"/>
-          <w:rFonts w:ascii="Calibri" w:eastAsia="Calibri" w:hAnsi="Calibri" w:cs="Calibri"/>
-          <w:color w:val="000000" w:themeColor="text1"/>
-          <w:szCs w:val="22"/>
-        </w:rPr>
-        <w:t xml:space="preserve">40%: quizzes </w:t>
-      </w:r>
-    </w:p>
-    <w:p>
-      <w:pPr>
-        <w:numPr>
-          <w:ilvl w:val="0"/>
-          <w:numId w:val="9"/>
-        </w:numPr>
-        <w:rPr>
-          <w:rFonts w:ascii="Symbol" w:eastAsia="Symbol" w:hAnsi="Symbol" w:cs="Symbol"/>
-          <w:color w:val="000000" w:themeColor="text1"/>
-          <w:sz w:val="20"/>
-          <w:szCs w:val="20"/>
-        </w:rPr>
-      </w:pPr>
-      <w:r>
-        <w:rPr>
-          <w:rStyle w:val="text120"/>
-          <w:rFonts w:ascii="Calibri" w:eastAsia="Calibri" w:hAnsi="Calibri" w:cs="Calibri"/>
-          <w:color w:val="000000" w:themeColor="text1"/>
-          <w:szCs w:val="22"/>
-        </w:rPr>
-        <w:t xml:space="preserve">55%: projects </w:t>
-      </w:r>
-    </w:p>
-    <w:p>
-      <w:pPr>
-        <w:pStyle w:val="Normalpara071"/>
-        <w:spacing w:before="280" w:after="280"/>
-        <w:rPr>
-          <w:rFonts w:ascii="SymbolMT" w:eastAsia="SymbolMT" w:hAnsi="SymbolMT" w:cs="SymbolMT"/>
-          <w:color w:val="666666"/>
-          <w:szCs w:val="22"/>
-        </w:rPr>
-      </w:pPr>
-      <w:r>
-        <w:rPr>
-          <w:rStyle w:val="text121"/>
-          <w:rFonts w:ascii="Calibri" w:eastAsia="Calibri" w:hAnsi="Calibri" w:cs="Calibri"/>
-          <w:b/>
-          <w:bCs/>
-          <w:color w:val="006DBF"/>
-        </w:rPr>
-        <w:t xml:space="preserve">Performance Status </w:t>
-      </w:r>
-    </w:p>
-    <w:p>
-      <w:pPr>
-        <w:rPr>
-          <w:rFonts w:ascii="SymbolMT" w:eastAsia="SymbolMT" w:hAnsi="SymbolMT" w:cs="SymbolMT"/>
-        </w:rPr>
-      </w:pPr>
-      <w:r>
-        <w:t>During the class lectures, the study material shown in the schedule is discussed, including the questions at the end of the assigned chapters. There will also be lecture quizzes and knowledge checks given during class. A portion of the grade is based</w:t>
-      </w:r>
-      <w:bookmarkStart w:id="0" w:name="_GoBack"/>
-      <w:bookmarkEnd w:id="0"/>
-      <w:r>
-        <w:t xml:space="preserve"> on answering these questions </w:t>
-      </w:r>
-    </w:p>
-    <w:p>
-      <w:pPr>
-        <w:pStyle w:val="Normalpara073"/>
-        <w:spacing w:before="280" w:after="280"/>
-        <w:rPr>
-          <w:rFonts w:ascii="SymbolMT" w:eastAsia="SymbolMT" w:hAnsi="SymbolMT" w:cs="SymbolMT"/>
-          <w:color w:val="666666"/>
-          <w:szCs w:val="22"/>
-        </w:rPr>
-      </w:pPr>
-      <w:r>
-        <w:rPr>
-          <w:rStyle w:val="text123"/>
-          <w:rFonts w:ascii="Calibri" w:eastAsia="Calibri" w:hAnsi="Calibri" w:cs="Calibri"/>
-          <w:b/>
-          <w:bCs/>
-          <w:color w:val="006DBF"/>
-        </w:rPr>
-        <w:t xml:space="preserve">Withdrawal </w:t>
-      </w:r>
-    </w:p>
-    <w:p>
-      <w:pPr>
-        <w:rPr>
-          <w:rFonts w:ascii="SymbolMT" w:eastAsia="SymbolMT" w:hAnsi="SymbolMT" w:cs="SymbolMT"/>
-          <w:color w:val="000000" w:themeColor="text1"/>
-        </w:rPr>
-      </w:pPr>
-      <w:r>
-        <w:rPr>
-          <w:rStyle w:val="text124"/>
-          <w:rFonts w:ascii="Calibri" w:eastAsia="Calibri" w:hAnsi="Calibri" w:cs="Calibri"/>
-          <w:color w:val="000000" w:themeColor="text1"/>
-          <w:szCs w:val="22"/>
-        </w:rPr>
-        <w:t xml:space="preserve">You must formally withdraw from this course to avoid a failing grade. Failure to attend class or to submit work is not enough. Information about formal withdrawal is contained in the Schedule of Classes. After the last day to withdraw, requests that must be approved by the instructor. They will be approved upon the presentation of convincing evidence that unforeseeable conditions beyond the student's control prevent him or her from devoting sufficient time to meeting the requirements of the course. </w:t>
-      </w:r>
-    </w:p>
-    <w:p>
-      <w:pPr>
-        <w:pStyle w:val="Normalpara075"/>
-        <w:spacing w:before="280" w:after="280"/>
-        <w:rPr>
-          <w:rStyle w:val="text125"/>
           <w:rFonts w:ascii="Calibri" w:eastAsia="Calibri" w:hAnsi="Calibri" w:cs="Calibri"/>
           <w:b/>
           <w:bCs/>
@@ -2355,13 +1714,126 @@
           <w:sz w:val="28"/>
           <w:szCs w:val="28"/>
         </w:rPr>
-      </w:pPr>
-    </w:p>
-    <w:p>
-      <w:pPr>
-        <w:pStyle w:val="Normalpara076"/>
-        <w:spacing w:before="280" w:after="280"/>
-        <w:rPr>
+        <w:t>Course Policies</w:t>
+      </w:r>
+    </w:p>
+    <w:p>
+      <w:pPr>
+        <w:pStyle w:val="Normalpara051"/>
+        <w:spacing w:before="280" w:after="280"/>
+        <w:jc w:val="center"/>
+      </w:pPr>
+      <w:r>
+        <w:rPr>
+          <w:rStyle w:val="text084"/>
+          <w:rFonts w:ascii="Calibri" w:eastAsia="Calibri" w:hAnsi="Calibri" w:cs="Calibri"/>
+          <w:b/>
+          <w:bCs/>
+          <w:szCs w:val="22"/>
+        </w:rPr>
+        <w:t>(Additional Policies are posted in NYU Tandon Policies and Procedures)</w:t>
+      </w:r>
+    </w:p>
+    <w:p>
+      <w:pPr>
+        <w:pStyle w:val="Style1"/>
+        <w:rPr>
+          <w:rStyle w:val="text085"/>
+        </w:rPr>
+      </w:pPr>
+      <w:r>
+        <w:rPr>
+          <w:rStyle w:val="text085"/>
+        </w:rPr>
+        <w:t xml:space="preserve">Class Attendance/Lateness </w:t>
+      </w:r>
+    </w:p>
+    <w:p>
+      <w:r>
+        <w:t xml:space="preserve">Students are expected to attend lectures. Attendance is required. In case of absence, the student is responsible for the material covered during that lecture. Absence from exams will be </w:t>
+      </w:r>
+      <w:r>
+        <w:rPr>
+          <w:rStyle w:val="text087"/>
+          <w:rFonts w:ascii="Calibri" w:eastAsia="Calibri" w:hAnsi="Calibri" w:cs="Calibri"/>
+          <w:szCs w:val="22"/>
+        </w:rPr>
+        <w:t xml:space="preserve">accepted </w:t>
+      </w:r>
+      <w:r>
+        <w:rPr>
+          <w:rStyle w:val="text088"/>
+          <w:rFonts w:ascii="Calibri" w:eastAsia="Calibri" w:hAnsi="Calibri" w:cs="Calibri"/>
+          <w:b/>
+          <w:bCs/>
+          <w:szCs w:val="22"/>
+        </w:rPr>
+        <w:t xml:space="preserve">only </w:t>
+      </w:r>
+      <w:r>
+        <w:rPr>
+          <w:rStyle w:val="text089"/>
+          <w:rFonts w:ascii="Calibri" w:eastAsia="Calibri" w:hAnsi="Calibri" w:cs="Calibri"/>
+          <w:szCs w:val="22"/>
+        </w:rPr>
+        <w:t xml:space="preserve">if the student </w:t>
+      </w:r>
+      <w:r>
+        <w:rPr>
+          <w:rStyle w:val="text089"/>
+          <w:rFonts w:ascii="Calibri" w:eastAsia="Calibri" w:hAnsi="Calibri" w:cs="Calibri"/>
+          <w:szCs w:val="22"/>
+        </w:rPr>
+        <w:t>gave notice</w:t>
+      </w:r>
+      <w:r>
+        <w:rPr>
+          <w:rStyle w:val="text089"/>
+          <w:rFonts w:ascii="Calibri" w:eastAsia="Calibri" w:hAnsi="Calibri" w:cs="Calibri"/>
+          <w:szCs w:val="22"/>
+        </w:rPr>
+        <w:t xml:space="preserve"> before the exam with an acceptable reason. (See excused absences in the NYU Tandon Policies and Procedures) </w:t>
+      </w:r>
+    </w:p>
+    <w:p>
+      <w:pPr>
+        <w:pStyle w:val="Style1"/>
+      </w:pPr>
+      <w:r>
+        <w:rPr>
+          <w:rStyle w:val="text092"/>
+        </w:rPr>
+        <w:t xml:space="preserve">Class Participation </w:t>
+      </w:r>
+    </w:p>
+    <w:p>
+      <w:pPr>
+        <w:pStyle w:val="Normalpara058"/>
+        <w:spacing w:before="280" w:after="280"/>
+        <w:ind w:left="720"/>
+      </w:pPr>
+      <w:r>
+        <w:rPr>
+          <w:rStyle w:val="text093"/>
+          <w:rFonts w:ascii="Calibri" w:eastAsia="Calibri" w:hAnsi="Calibri" w:cs="Calibri"/>
+          <w:szCs w:val="22"/>
+        </w:rPr>
+        <w:t xml:space="preserve">Class participation includes actively engaging in class dialog and discussions and formal oral presentations. </w:t>
+      </w:r>
+    </w:p>
+    <w:p>
+      <w:pPr>
+        <w:pStyle w:val="Normalpara059"/>
+        <w:spacing w:before="280" w:after="280"/>
+        <w:jc w:val="center"/>
+        <w:rPr>
+          <w:sz w:val="28"/>
+          <w:szCs w:val="28"/>
+        </w:rPr>
+      </w:pPr>
+      <w:r>
+        <w:rPr>
+          <w:rStyle w:val="text094"/>
           <w:rFonts w:ascii="Calibri" w:eastAsia="Calibri" w:hAnsi="Calibri" w:cs="Calibri"/>
           <w:b/>
           <w:bCs/>
@@ -2369,9 +1841,475 @@
           <w:sz w:val="28"/>
           <w:szCs w:val="28"/>
         </w:rPr>
-      </w:pPr>
-      <w:r>
-        <w:rPr>
+        <w:t>Exams and Assessments</w:t>
+      </w:r>
+    </w:p>
+    <w:p>
+      <w:pPr>
+        <w:pStyle w:val="Style1"/>
+      </w:pPr>
+      <w:r>
+        <w:rPr>
+          <w:rStyle w:val="text095"/>
+        </w:rPr>
+        <w:t xml:space="preserve">Examinations </w:t>
+      </w:r>
+    </w:p>
+    <w:p>
+      <w:pPr>
+        <w:pStyle w:val="Normalpara061"/>
+        <w:spacing w:before="280" w:after="280"/>
+        <w:ind w:left="720"/>
+      </w:pPr>
+      <w:r>
+        <w:rPr>
+          <w:rStyle w:val="text096"/>
+          <w:rFonts w:ascii="Calibri" w:eastAsia="Calibri" w:hAnsi="Calibri" w:cs="Calibri"/>
+          <w:szCs w:val="22"/>
+        </w:rPr>
+        <w:t>There will be several projects and regular quizzes. Questions are based on material from the text</w:t>
+      </w:r>
+      <w:r>
+        <w:rPr>
+          <w:rStyle w:val="text096"/>
+          <w:rFonts w:ascii="Calibri" w:eastAsia="Calibri" w:hAnsi="Calibri" w:cs="Calibri"/>
+          <w:szCs w:val="22"/>
+        </w:rPr>
+        <w:t>, website,</w:t>
+      </w:r>
+      <w:r>
+        <w:rPr>
+          <w:rStyle w:val="text096"/>
+          <w:rFonts w:ascii="Calibri" w:eastAsia="Calibri" w:hAnsi="Calibri" w:cs="Calibri"/>
+          <w:szCs w:val="22"/>
+        </w:rPr>
+        <w:t xml:space="preserve"> and lectures. </w:t>
+      </w:r>
+    </w:p>
+    <w:p>
+      <w:pPr>
+        <w:pStyle w:val="Style1"/>
+        <w:rPr>
+          <w:rStyle w:val="text097"/>
+        </w:rPr>
+      </w:pPr>
+      <w:r>
+        <w:rPr>
+          <w:rStyle w:val="text097"/>
+        </w:rPr>
+        <w:t xml:space="preserve">System/Software Project </w:t>
+      </w:r>
+    </w:p>
+    <w:p>
+      <w:pPr>
+        <w:pStyle w:val="Normalpara063"/>
+        <w:spacing w:before="280" w:after="280"/>
+        <w:ind w:left="720"/>
+      </w:pPr>
+      <w:r>
+        <w:rPr>
+          <w:rStyle w:val="text098"/>
+          <w:rFonts w:ascii="Calibri" w:eastAsia="Calibri" w:hAnsi="Calibri" w:cs="Calibri"/>
+          <w:szCs w:val="22"/>
+        </w:rPr>
+        <w:t xml:space="preserve">An essential requirement of this course is the systems project. The group project is intended to give students experience in performing systems development activities as part of a team. </w:t>
+      </w:r>
+    </w:p>
+    <w:p>
+      <w:pPr>
+        <w:pStyle w:val="Style1"/>
+        <w:jc w:val="center"/>
+        <w:rPr>
+          <w:rStyle w:val="text102"/>
+        </w:rPr>
+      </w:pPr>
+    </w:p>
+    <w:p>
+      <w:pPr>
+        <w:pStyle w:val="Style1"/>
+        <w:jc w:val="center"/>
+        <w:rPr>
+          <w:rStyle w:val="text102"/>
+        </w:rPr>
+      </w:pPr>
+    </w:p>
+    <w:p>
+      <w:pPr>
+        <w:pStyle w:val="Style1"/>
+        <w:jc w:val="center"/>
+        <w:rPr>
+          <w:rStyle w:val="text103"/>
+        </w:rPr>
+      </w:pPr>
+      <w:r>
+        <w:rPr>
+          <w:rStyle w:val="text102"/>
+        </w:rPr>
+        <w:t>Grading and Weighting</w:t>
+      </w:r>
+    </w:p>
+    <w:p>
+      <w:pPr>
+        <w:pStyle w:val="Style1"/>
+      </w:pPr>
+      <w:r>
+        <w:rPr>
+          <w:rStyle w:val="text103"/>
+        </w:rPr>
+        <w:t xml:space="preserve">Grading Policies </w:t>
+      </w:r>
+    </w:p>
+    <w:p>
+      <w:pPr>
+        <w:rPr>
+          <w:color w:val="000000" w:themeColor="text1"/>
+        </w:rPr>
+      </w:pPr>
+      <w:r>
+        <w:rPr>
+          <w:i/>
+          <w:iCs/>
+        </w:rPr>
+        <w:t>Class participation</w:t>
+      </w:r>
+      <w:r>
+        <w:rPr>
+          <w:rStyle w:val="text105"/>
+          <w:rFonts w:ascii="Calibri" w:eastAsia="Calibri" w:hAnsi="Calibri" w:cs="Calibri"/>
+          <w:i/>
+          <w:iCs/>
+          <w:color w:val="0000FF"/>
+          <w:szCs w:val="22"/>
+        </w:rPr>
+        <w:t xml:space="preserve">: </w:t>
+      </w:r>
+      <w:r>
+        <w:rPr>
+          <w:rStyle w:val="text106"/>
+          <w:rFonts w:ascii="Calibri" w:eastAsia="Calibri" w:hAnsi="Calibri" w:cs="Calibri"/>
+          <w:color w:val="000000" w:themeColor="text1"/>
+          <w:szCs w:val="22"/>
+        </w:rPr>
+        <w:t xml:space="preserve">Active class participation is very important. Active participation means getting to class prepared, reading the assigned text, doing your homework, and getting involved in discussions. You will be expected to read the material indicated on the course site before coming to class (except for the first day of class). </w:t>
+      </w:r>
+    </w:p>
+    <w:p>
+      <w:pPr>
+        <w:rPr>
+          <w:color w:val="000000" w:themeColor="text1"/>
+        </w:rPr>
+      </w:pPr>
+      <w:r>
+        <w:rPr>
+          <w:rStyle w:val="text107"/>
+          <w:rFonts w:ascii="Calibri" w:eastAsia="Calibri" w:hAnsi="Calibri" w:cs="Calibri"/>
+          <w:i/>
+          <w:iCs/>
+          <w:color w:val="000000" w:themeColor="text1"/>
+          <w:szCs w:val="22"/>
+        </w:rPr>
+        <w:t>Homework</w:t>
+      </w:r>
+      <w:r>
+        <w:rPr>
+          <w:rStyle w:val="text108"/>
+          <w:rFonts w:ascii="Calibri" w:eastAsia="Calibri" w:hAnsi="Calibri" w:cs="Calibri"/>
+          <w:color w:val="000000" w:themeColor="text1"/>
+          <w:szCs w:val="22"/>
+        </w:rPr>
+        <w:t xml:space="preserve">: </w:t>
+      </w:r>
+      <w:r>
+        <w:rPr>
+          <w:rStyle w:val="text109"/>
+          <w:rFonts w:ascii="Calibri" w:eastAsia="Calibri" w:hAnsi="Calibri" w:cs="Calibri"/>
+          <w:color w:val="000000" w:themeColor="text1"/>
+          <w:szCs w:val="22"/>
+        </w:rPr>
+        <w:t xml:space="preserve">Homework </w:t>
+      </w:r>
+      <w:r>
+        <w:rPr>
+          <w:rStyle w:val="text109"/>
+          <w:rFonts w:ascii="Calibri" w:eastAsia="Calibri" w:hAnsi="Calibri" w:cs="Calibri"/>
+          <w:color w:val="000000" w:themeColor="text1"/>
+          <w:szCs w:val="22"/>
+        </w:rPr>
+        <w:t>will consist entirely of actual commits to your project repo</w:t>
+      </w:r>
+      <w:r>
+        <w:rPr>
+          <w:rStyle w:val="text109"/>
+          <w:rFonts w:ascii="Calibri" w:eastAsia="Calibri" w:hAnsi="Calibri" w:cs="Calibri"/>
+          <w:color w:val="000000" w:themeColor="text1"/>
+          <w:szCs w:val="22"/>
+        </w:rPr>
+        <w:t xml:space="preserve">. </w:t>
+      </w:r>
+    </w:p>
+    <w:p>
+      <w:pPr>
+        <w:rPr>
+          <w:color w:val="000000" w:themeColor="text1"/>
+        </w:rPr>
+      </w:pPr>
+      <w:r>
+        <w:rPr>
+          <w:rStyle w:val="text110"/>
+          <w:rFonts w:ascii="Calibri" w:eastAsia="Calibri" w:hAnsi="Calibri" w:cs="Calibri"/>
+          <w:i/>
+          <w:iCs/>
+          <w:color w:val="000000" w:themeColor="text1"/>
+          <w:szCs w:val="22"/>
+        </w:rPr>
+        <w:t xml:space="preserve">Quizzes: </w:t>
+      </w:r>
+      <w:r>
+        <w:rPr>
+          <w:rStyle w:val="text111"/>
+          <w:rFonts w:ascii="Calibri" w:eastAsia="Calibri" w:hAnsi="Calibri" w:cs="Calibri"/>
+          <w:color w:val="000000" w:themeColor="text1"/>
+          <w:szCs w:val="22"/>
+        </w:rPr>
+        <w:t xml:space="preserve">Weekly quizzes will be given </w:t>
+      </w:r>
+      <w:r>
+        <w:rPr>
+          <w:rStyle w:val="text111"/>
+          <w:rFonts w:ascii="Calibri" w:eastAsia="Calibri" w:hAnsi="Calibri" w:cs="Calibri"/>
+          <w:color w:val="000000" w:themeColor="text1"/>
+          <w:szCs w:val="22"/>
+        </w:rPr>
+        <w:t>online</w:t>
+      </w:r>
+      <w:r>
+        <w:rPr>
+          <w:rStyle w:val="text111"/>
+          <w:rFonts w:ascii="Calibri" w:eastAsia="Calibri" w:hAnsi="Calibri" w:cs="Calibri"/>
+          <w:color w:val="000000" w:themeColor="text1"/>
+          <w:szCs w:val="22"/>
+        </w:rPr>
+        <w:t>.</w:t>
+      </w:r>
+      <w:r>
+        <w:rPr>
+          <w:rStyle w:val="text111"/>
+          <w:rFonts w:ascii="Calibri" w:eastAsia="Calibri" w:hAnsi="Calibri" w:cs="Calibri"/>
+          <w:color w:val="000000" w:themeColor="text1"/>
+          <w:szCs w:val="22"/>
+        </w:rPr>
+        <w:br/>
+      </w:r>
+      <w:r>
+        <w:rPr>
+          <w:rStyle w:val="text112"/>
+          <w:rFonts w:ascii="Calibri" w:eastAsia="Calibri" w:hAnsi="Calibri" w:cs="Calibri"/>
+          <w:i/>
+          <w:iCs/>
+          <w:color w:val="000000" w:themeColor="text1"/>
+          <w:szCs w:val="22"/>
+        </w:rPr>
+        <w:t xml:space="preserve">Final: </w:t>
+      </w:r>
+      <w:r>
+        <w:rPr>
+          <w:rStyle w:val="text113"/>
+          <w:rFonts w:ascii="Calibri" w:eastAsia="Calibri" w:hAnsi="Calibri" w:cs="Calibri"/>
+          <w:color w:val="000000" w:themeColor="text1"/>
+          <w:szCs w:val="22"/>
+        </w:rPr>
+        <w:t xml:space="preserve">There will be no final exam – There will be a final project presentation. </w:t>
+      </w:r>
+      <w:r>
+        <w:rPr>
+          <w:rStyle w:val="text114"/>
+          <w:rFonts w:ascii="Calibri" w:eastAsia="Calibri" w:hAnsi="Calibri" w:cs="Calibri"/>
+          <w:i/>
+          <w:iCs/>
+          <w:color w:val="000000" w:themeColor="text1"/>
+          <w:szCs w:val="22"/>
+        </w:rPr>
+        <w:t xml:space="preserve">Project: </w:t>
+      </w:r>
+      <w:r>
+        <w:rPr>
+          <w:rStyle w:val="text115"/>
+          <w:rFonts w:ascii="Calibri" w:eastAsia="Calibri" w:hAnsi="Calibri" w:cs="Calibri"/>
+          <w:color w:val="000000" w:themeColor="text1"/>
+          <w:szCs w:val="22"/>
+        </w:rPr>
+        <w:t xml:space="preserve">You will be expected to do an independent team (3 – 4 members) project. </w:t>
+      </w:r>
+    </w:p>
+    <w:p>
+      <w:pPr>
+        <w:rPr>
+          <w:color w:val="000000" w:themeColor="text1"/>
+        </w:rPr>
+      </w:pPr>
+      <w:r>
+        <w:rPr>
+          <w:rStyle w:val="text116"/>
+          <w:rFonts w:ascii="Calibri" w:eastAsia="Calibri" w:hAnsi="Calibri" w:cs="Calibri"/>
+          <w:i/>
+          <w:iCs/>
+          <w:color w:val="000000" w:themeColor="text1"/>
+          <w:szCs w:val="22"/>
+        </w:rPr>
+        <w:t xml:space="preserve">Grading: </w:t>
+      </w:r>
+      <w:r>
+        <w:rPr>
+          <w:rStyle w:val="text117"/>
+          <w:rFonts w:ascii="Calibri" w:eastAsia="Calibri" w:hAnsi="Calibri" w:cs="Calibri"/>
+          <w:color w:val="000000" w:themeColor="text1"/>
+          <w:szCs w:val="22"/>
+        </w:rPr>
+        <w:t xml:space="preserve">Grades will not be curved against the students, i.e., it will not be harder to get an A than the NYU standard. However, I may curve in your favor, i.e., making it easier to get an A. The final grade will be calculated as follows: </w:t>
+      </w:r>
+    </w:p>
+    <w:p>
+      <w:pPr>
+        <w:numPr>
+          <w:ilvl w:val="0"/>
+          <w:numId w:val="9"/>
+        </w:numPr>
+        <w:rPr>
+          <w:rFonts w:ascii="Symbol" w:eastAsia="Symbol" w:hAnsi="Symbol" w:cs="Symbol"/>
+          <w:color w:val="000000" w:themeColor="text1"/>
+          <w:sz w:val="20"/>
+          <w:szCs w:val="20"/>
+        </w:rPr>
+      </w:pPr>
+      <w:r>
+        <w:rPr>
+          <w:rStyle w:val="text118"/>
+          <w:rFonts w:ascii="Calibri" w:eastAsia="Calibri" w:hAnsi="Calibri" w:cs="Calibri"/>
+          <w:color w:val="000000" w:themeColor="text1"/>
+          <w:szCs w:val="22"/>
+        </w:rPr>
+        <w:t xml:space="preserve">5%: class participation </w:t>
+      </w:r>
+    </w:p>
+    <w:p>
+      <w:pPr>
+        <w:numPr>
+          <w:ilvl w:val="0"/>
+          <w:numId w:val="9"/>
+        </w:numPr>
+        <w:rPr>
+          <w:rFonts w:ascii="Symbol" w:eastAsia="Symbol" w:hAnsi="Symbol" w:cs="Symbol"/>
+          <w:color w:val="000000" w:themeColor="text1"/>
+          <w:sz w:val="20"/>
+          <w:szCs w:val="20"/>
+        </w:rPr>
+      </w:pPr>
+      <w:r>
+        <w:rPr>
+          <w:rStyle w:val="text119"/>
+          <w:rFonts w:ascii="Calibri" w:eastAsia="Calibri" w:hAnsi="Calibri" w:cs="Calibri"/>
+          <w:color w:val="000000" w:themeColor="text1"/>
+          <w:szCs w:val="22"/>
+        </w:rPr>
+        <w:t xml:space="preserve">40%: quizzes </w:t>
+      </w:r>
+    </w:p>
+    <w:p>
+      <w:pPr>
+        <w:numPr>
+          <w:ilvl w:val="0"/>
+          <w:numId w:val="9"/>
+        </w:numPr>
+        <w:rPr>
+          <w:rFonts w:ascii="Symbol" w:eastAsia="Symbol" w:hAnsi="Symbol" w:cs="Symbol"/>
+          <w:color w:val="000000" w:themeColor="text1"/>
+          <w:sz w:val="20"/>
+          <w:szCs w:val="20"/>
+        </w:rPr>
+      </w:pPr>
+      <w:r>
+        <w:rPr>
+          <w:rStyle w:val="text120"/>
+          <w:rFonts w:ascii="Calibri" w:eastAsia="Calibri" w:hAnsi="Calibri" w:cs="Calibri"/>
+          <w:color w:val="000000" w:themeColor="text1"/>
+          <w:szCs w:val="22"/>
+        </w:rPr>
+        <w:t xml:space="preserve">55%: projects </w:t>
+      </w:r>
+    </w:p>
+    <w:p>
+      <w:pPr>
+        <w:pStyle w:val="Style1"/>
+        <w:rPr>
+          <w:rStyle w:val="text121"/>
+        </w:rPr>
+      </w:pPr>
+      <w:r>
+        <w:rPr>
+          <w:rStyle w:val="text121"/>
+        </w:rPr>
+        <w:t xml:space="preserve">Performance Status </w:t>
+      </w:r>
+    </w:p>
+    <w:p>
+      <w:pPr>
+        <w:rPr>
+          <w:rFonts w:ascii="SymbolMT" w:eastAsia="SymbolMT" w:hAnsi="SymbolMT" w:cs="SymbolMT"/>
+        </w:rPr>
+      </w:pPr>
+      <w:r>
+        <w:t xml:space="preserve">During the class lectures, the study material shown in the schedule is discussed, including the questions at the end of the assigned chapters. There will also be lecture quizzes and knowledge checks given during class. A portion of the grade is based on answering these questions </w:t>
+      </w:r>
+    </w:p>
+    <w:p>
+      <w:pPr>
+        <w:pStyle w:val="Style1"/>
+        <w:rPr>
+          <w:rFonts w:ascii="SymbolMT" w:eastAsia="SymbolMT" w:hAnsi="SymbolMT" w:cs="SymbolMT"/>
+          <w:color w:val="666666"/>
+        </w:rPr>
+      </w:pPr>
+      <w:r>
+        <w:rPr>
+          <w:rStyle w:val="text123"/>
+        </w:rPr>
+        <w:t xml:space="preserve">Withdrawal </w:t>
+      </w:r>
+    </w:p>
+    <w:p>
+      <w:pPr>
+        <w:rPr>
+          <w:rStyle w:val="text124"/>
+          <w:rFonts w:ascii="Calibri" w:eastAsia="Calibri" w:hAnsi="Calibri" w:cs="Calibri"/>
+          <w:color w:val="000000" w:themeColor="text1"/>
+          <w:szCs w:val="22"/>
+        </w:rPr>
+      </w:pPr>
+      <w:r>
+        <w:rPr>
+          <w:rStyle w:val="text124"/>
+          <w:rFonts w:ascii="Calibri" w:eastAsia="Calibri" w:hAnsi="Calibri" w:cs="Calibri"/>
+          <w:color w:val="000000" w:themeColor="text1"/>
+          <w:szCs w:val="22"/>
+        </w:rPr>
+        <w:t xml:space="preserve">You must formally withdraw from this course to avoid a failing grade. Failure to attend class or to submit work is not enough. Information about formal withdrawal is contained in the Schedule of Classes. After the last day to withdraw, requests that must be approved by the instructor. They will be approved upon the presentation of convincing evidence that unforeseeable conditions beyond the student's control prevent him or her from devoting sufficient time to meeting the requirements of the course. </w:t>
+      </w:r>
+    </w:p>
+    <w:p>
+      <w:pPr>
+        <w:rPr>
+          <w:rStyle w:val="text125"/>
+          <w:rFonts w:ascii="SymbolMT" w:eastAsia="SymbolMT" w:hAnsi="SymbolMT" w:cs="SymbolMT"/>
+          <w:color w:val="000000" w:themeColor="text1"/>
+        </w:rPr>
+      </w:pPr>
+    </w:p>
+    <w:p>
+      <w:pPr>
+        <w:pStyle w:val="Normalpara076"/>
+        <w:spacing w:before="280" w:after="280"/>
+        <w:rPr>
+          <w:rStyle w:val="text126"/>
           <w:rFonts w:ascii="Calibri" w:eastAsia="Calibri" w:hAnsi="Calibri" w:cs="Calibri"/>
           <w:b/>
           <w:bCs/>
@@ -2379,27 +2317,9 @@
           <w:sz w:val="28"/>
           <w:szCs w:val="28"/>
         </w:rPr>
-        <w:t xml:space="preserve">ABET New Criteria: 1, 2, and 6 </w:t>
-      </w:r>
-    </w:p>
-    <w:p>
-      <w:pPr>
-        <w:pStyle w:val="Normalpara077"/>
-        <w:spacing w:before="280" w:after="280"/>
-        <w:rPr>
-          <w:rStyle w:val="text126"/>
-        </w:rPr>
-      </w:pPr>
-    </w:p>
-    <w:p>
-      <w:pPr>
-        <w:pStyle w:val="Normalpara078"/>
-        <w:spacing w:before="280" w:after="280"/>
-        <w:jc w:val="center"/>
-      </w:pPr>
-      <w:r>
-        <w:rPr>
-          <w:rStyle w:val="text127"/>
+      </w:pPr>
+      <w:r>
+        <w:rPr>
           <w:rFonts w:ascii="Calibri" w:eastAsia="Calibri" w:hAnsi="Calibri" w:cs="Calibri"/>
           <w:b/>
           <w:bCs/>
@@ -2407,38 +2327,60 @@
           <w:sz w:val="28"/>
           <w:szCs w:val="28"/>
         </w:rPr>
-        <w:t>NYU and Tandon Policies and Procedures</w:t>
-      </w:r>
-    </w:p>
-    <w:p>
-      <w:pPr>
-        <w:pStyle w:val="Normalpara079"/>
+        <w:t xml:space="preserve">ABET New Criteria: 1, 2, and 6 </w:t>
+      </w:r>
+    </w:p>
+    <w:p>
+      <w:pPr>
+        <w:pStyle w:val="Normalpara078"/>
         <w:spacing w:before="280" w:after="280"/>
         <w:jc w:val="center"/>
       </w:pPr>
       <w:r>
         <w:rPr>
-          <w:rStyle w:val="text128"/>
-          <w:rFonts w:ascii="Calibri" w:eastAsia="Calibri" w:hAnsi="Calibri" w:cs="Calibri"/>
-          <w:b/>
-          <w:bCs/>
-          <w:szCs w:val="22"/>
-        </w:rPr>
-        <w:t>(Additional Policies are posted on NYU Classes and Tandon website)</w:t>
-      </w:r>
-    </w:p>
-    <w:p>
-      <w:pPr>
-        <w:pStyle w:val="Normalpara080"/>
-        <w:spacing w:before="280" w:after="280"/>
-      </w:pPr>
-      <w:r>
-        <w:rPr>
-          <w:rStyle w:val="text129"/>
+          <w:rStyle w:val="text127"/>
           <w:rFonts w:ascii="Calibri" w:eastAsia="Calibri" w:hAnsi="Calibri" w:cs="Calibri"/>
           <w:b/>
           <w:bCs/>
           <w:color w:val="006DBF"/>
+          <w:sz w:val="28"/>
+          <w:szCs w:val="28"/>
+        </w:rPr>
+        <w:t>NYU and Tandon Policies and Procedures</w:t>
+      </w:r>
+    </w:p>
+    <w:p>
+      <w:pPr>
+        <w:pStyle w:val="Normalpara079"/>
+        <w:spacing w:before="280" w:after="280"/>
+        <w:jc w:val="center"/>
+      </w:pPr>
+      <w:r>
+        <w:rPr>
+          <w:rStyle w:val="text128"/>
+          <w:rFonts w:ascii="Calibri" w:eastAsia="Calibri" w:hAnsi="Calibri" w:cs="Calibri"/>
+          <w:b/>
+          <w:bCs/>
+          <w:szCs w:val="22"/>
+        </w:rPr>
+        <w:t>(Additional Policies are posted on NYU Classes and Tandon website)</w:t>
+      </w:r>
+    </w:p>
+    <w:p>
+      <w:pPr>
+        <w:pStyle w:val="Normalpara080"/>
+        <w:spacing w:before="280" w:after="280"/>
+        <w:rPr>
+          <w:color w:val="006DBF"/>
+        </w:rPr>
+      </w:pPr>
+      <w:r>
+        <w:rPr>
+          <w:rStyle w:val="text129"/>
+          <w:rFonts w:ascii="Calibri" w:eastAsia="Calibri" w:hAnsi="Calibri" w:cs="Calibri"/>
+          <w:b/>
+          <w:bCs/>
+          <w:color w:val="006DBF"/>
         </w:rPr>
         <w:t xml:space="preserve">Henry and Lucy Moses Center for Students with Disabilities </w:t>
       </w:r>
@@ -2470,9 +2412,10 @@
     <w:p>
       <w:pPr>
         <w:pStyle w:val="Normalpara082"/>
-        <w:spacing w:before="280" w:after="280"/>
-      </w:pPr>
-      <w:r>
+        <w:tabs>
+          <w:tab w:val="left" w:pos="1065"/>
+        </w:tabs>
+        <w:spacing w:before="280" w:after="280"/>
         <w:rPr>
           <w:rStyle w:val="text132"/>
           <w:rFonts w:ascii="Calibri" w:eastAsia="Calibri" w:hAnsi="Calibri" w:cs="Calibri"/>
@@ -2480,6 +2423,34 @@
           <w:bCs/>
           <w:color w:val="4F7FBC"/>
         </w:rPr>
+      </w:pPr>
+      <w:r>
+        <w:rPr>
+          <w:rStyle w:val="text132"/>
+          <w:rFonts w:ascii="Calibri" w:eastAsia="Calibri" w:hAnsi="Calibri" w:cs="Calibri"/>
+          <w:b/>
+          <w:bCs/>
+          <w:color w:val="4F7FBC"/>
+        </w:rPr>
+        <w:tab/>
+      </w:r>
+    </w:p>
+    <w:p>
+      <w:pPr>
+        <w:pStyle w:val="Normalpara082"/>
+        <w:spacing w:before="280" w:after="280"/>
+        <w:rPr>
+          <w:color w:val="006DBF"/>
+        </w:rPr>
+      </w:pPr>
+      <w:r>
+        <w:rPr>
+          <w:rStyle w:val="text132"/>
+          <w:rFonts w:ascii="Calibri" w:eastAsia="Calibri" w:hAnsi="Calibri" w:cs="Calibri"/>
+          <w:b/>
+          <w:bCs/>
+          <w:color w:val="006DBF"/>
+        </w:rPr>
         <w:t xml:space="preserve">Academic Code of Conduct </w:t>
       </w:r>
     </w:p>
@@ -2495,8 +2466,41 @@
           <w:rFonts w:ascii="Calibri" w:eastAsia="Calibri" w:hAnsi="Calibri" w:cs="Calibri"/>
           <w:szCs w:val="22"/>
         </w:rPr>
-        <w:lastRenderedPageBreak/>
-        <w:t xml:space="preserve">Plagiarism, cheating, sharing of examination answers, submitting work done by others as your own, and all other forms of deception proscribed in University rules are forbidden. For the sake of your own dignity and self-esteem, it is better to get a low grade than to engage in dishonesty. (see NYU/Tandon Policy for additional details). </w:t>
+        <w:t xml:space="preserve">Plagiarism, cheating, sharing of examination answers, submitting work done by others as your own, and all other forms of deception proscribed in </w:t>
+      </w:r>
+      <w:proofErr w:type="gramStart"/>
+      <w:r>
+        <w:rPr>
+          <w:rStyle w:val="text133"/>
+          <w:rFonts w:ascii="Calibri" w:eastAsia="Calibri" w:hAnsi="Calibri" w:cs="Calibri"/>
+          <w:szCs w:val="22"/>
+        </w:rPr>
+        <w:t>University</w:t>
+      </w:r>
+      <w:proofErr w:type="gramEnd"/>
+      <w:r>
+        <w:rPr>
+          <w:rStyle w:val="text133"/>
+          <w:rFonts w:ascii="Calibri" w:eastAsia="Calibri" w:hAnsi="Calibri" w:cs="Calibri"/>
+          <w:szCs w:val="22"/>
+        </w:rPr>
+        <w:t xml:space="preserve"> rules are forbidden. For the sake of your own dignity and self-esteem, it is better to get a low grade than to engage in dishonesty. (</w:t>
+      </w:r>
+      <w:r>
+        <w:rPr>
+          <w:rStyle w:val="text133"/>
+          <w:rFonts w:ascii="Calibri" w:eastAsia="Calibri" w:hAnsi="Calibri" w:cs="Calibri"/>
+          <w:szCs w:val="22"/>
+        </w:rPr>
+        <w:t>See</w:t>
+      </w:r>
+      <w:r>
+        <w:rPr>
+          <w:rStyle w:val="text133"/>
+          <w:rFonts w:ascii="Calibri" w:eastAsia="Calibri" w:hAnsi="Calibri" w:cs="Calibri"/>
+          <w:szCs w:val="22"/>
+        </w:rPr>
+        <w:t xml:space="preserve"> NYU/Tandon Policy for additional details). </w:t>
       </w:r>
       <w:r>
         <w:rPr>
@@ -2521,6 +2525,9 @@
       <w:pPr>
         <w:pStyle w:val="Normalpara084"/>
         <w:spacing w:before="280" w:after="280"/>
+        <w:rPr>
+          <w:color w:val="006DBF"/>
+        </w:rPr>
       </w:pPr>
       <w:r>
         <w:rPr>
@@ -2528,7 +2535,7 @@
           <w:rFonts w:ascii="Calibri" w:eastAsia="Calibri" w:hAnsi="Calibri" w:cs="Calibri"/>
           <w:b/>
           <w:bCs/>
-          <w:color w:val="4F7FBC"/>
+          <w:color w:val="006DBF"/>
         </w:rPr>
         <w:t xml:space="preserve">Excused Absence </w:t>
       </w:r>
@@ -2876,16 +2883,7 @@
           <w:rFonts w:ascii="Calibri" w:eastAsia="Calibri" w:hAnsi="Calibri" w:cs="Calibri"/>
           <w:szCs w:val="22"/>
         </w:rPr>
-        <w:t xml:space="preserve">Therefore, the Office of Student Affairs is the office designated to receive documentation regarding private concerns. An official verification notice must be sent to the Office of Student </w:t>
-      </w:r>
-      <w:r>
-        <w:rPr>
-          <w:rStyle w:val="text154"/>
-          <w:rFonts w:ascii="Calibri" w:eastAsia="Calibri" w:hAnsi="Calibri" w:cs="Calibri"/>
-          <w:szCs w:val="22"/>
-        </w:rPr>
-        <w:lastRenderedPageBreak/>
-        <w:t xml:space="preserve">Affairs </w:t>
+        <w:t xml:space="preserve">Therefore, the Office of Student Affairs is the office designated to receive documentation regarding private concerns. An official verification notice must be sent to the Office of Student Affairs </w:t>
       </w:r>
       <w:r>
         <w:rPr>
@@ -2919,6 +2917,9 @@
       <w:pPr>
         <w:pStyle w:val="Normalpara093"/>
         <w:spacing w:before="280" w:after="280"/>
+        <w:rPr>
+          <w:color w:val="006DBF"/>
+        </w:rPr>
       </w:pPr>
       <w:r>
         <w:rPr>
@@ -2926,7 +2927,7 @@
           <w:rFonts w:ascii="Calibri" w:eastAsia="Calibri" w:hAnsi="Calibri" w:cs="Calibri"/>
           <w:b/>
           <w:bCs/>
-          <w:color w:val="4F7FBC"/>
+          <w:color w:val="006DBF"/>
         </w:rPr>
         <w:t xml:space="preserve">Policy Regarding Observing Religious Holidays </w:t>
       </w:r>
@@ -2943,31 +2944,16 @@
           <w:rFonts w:ascii="Calibri" w:eastAsia="Calibri" w:hAnsi="Calibri" w:cs="Calibri"/>
           <w:szCs w:val="22"/>
         </w:rPr>
-        <w:t xml:space="preserve">The School of Engineering’s policy requires students provide Deanna </w:t>
-      </w:r>
-      <w:proofErr w:type="spellStart"/>
-      <w:r>
-        <w:rPr>
-          <w:rStyle w:val="text159"/>
-          <w:rFonts w:ascii="Calibri" w:eastAsia="Calibri" w:hAnsi="Calibri" w:cs="Calibri"/>
-          <w:szCs w:val="22"/>
-        </w:rPr>
-        <w:t>Rayment</w:t>
-      </w:r>
-      <w:proofErr w:type="spellEnd"/>
-      <w:r>
-        <w:rPr>
-          <w:rStyle w:val="text159"/>
-          <w:rFonts w:ascii="Calibri" w:eastAsia="Calibri" w:hAnsi="Calibri" w:cs="Calibri"/>
-          <w:szCs w:val="22"/>
-        </w:rPr>
-        <w:t xml:space="preserve">, the Coordinator of Student Advocacy, Compliance, and Student Affairs with written notification 14 days in advance of the days to be taken off using the online form. </w:t>
+        <w:t xml:space="preserve">The School of Engineering’s policy requires students provide Deanna Rayment, the Coordinator of Student Advocacy, Compliance, and Student Affairs with written notification 14 days in advance of the days to be taken off using the online form. </w:t>
       </w:r>
     </w:p>
     <w:p>
       <w:pPr>
         <w:pStyle w:val="Normalpara095"/>
         <w:spacing w:before="280" w:after="280"/>
+        <w:rPr>
+          <w:color w:val="006DBF"/>
+        </w:rPr>
       </w:pPr>
       <w:r>
         <w:rPr>
@@ -2975,7 +2961,7 @@
           <w:rFonts w:ascii="Calibri" w:eastAsia="Calibri" w:hAnsi="Calibri" w:cs="Calibri"/>
           <w:b/>
           <w:bCs/>
-          <w:color w:val="4F7FBC"/>
+          <w:color w:val="006DBF"/>
         </w:rPr>
         <w:t xml:space="preserve">Tandon Academic Calendar </w:t>
       </w:r>
@@ -3008,6 +2994,9 @@
       <w:pPr>
         <w:pStyle w:val="Normalpara097"/>
         <w:spacing w:before="280" w:after="280"/>
+        <w:rPr>
+          <w:color w:val="006DBF"/>
+        </w:rPr>
       </w:pPr>
       <w:r>
         <w:rPr>
@@ -3015,7 +3004,7 @@
           <w:rFonts w:ascii="Calibri" w:eastAsia="Calibri" w:hAnsi="Calibri" w:cs="Calibri"/>
           <w:b/>
           <w:bCs/>
-          <w:color w:val="4F7FBC"/>
+          <w:color w:val="006DBF"/>
         </w:rPr>
         <w:t xml:space="preserve">Learning Analytics </w:t>
       </w:r>
@@ -3040,6 +3029,9 @@
       <w:pPr>
         <w:pStyle w:val="Normalpara099"/>
         <w:spacing w:before="280" w:after="280"/>
+        <w:rPr>
+          <w:color w:val="006DBF"/>
+        </w:rPr>
       </w:pPr>
       <w:r>
         <w:rPr>
@@ -3047,7 +3039,7 @@
           <w:rFonts w:ascii="Calibri" w:eastAsia="Calibri" w:hAnsi="Calibri" w:cs="Calibri"/>
           <w:b/>
           <w:bCs/>
-          <w:color w:val="4F7FBC"/>
+          <w:color w:val="006DBF"/>
           <w:shd w:val="clear" w:color="auto" w:fill="FFFFFF"/>
         </w:rPr>
         <w:t xml:space="preserve">University Policies on Sexual Misconduct </w:t>
@@ -3058,13 +3050,15 @@
         <w:pStyle w:val="Normalpara100"/>
         <w:spacing w:before="280" w:after="280"/>
         <w:ind w:left="720"/>
+        <w:rPr>
+          <w:szCs w:val="22"/>
+        </w:rPr>
       </w:pPr>
       <w:r>
         <w:rPr>
           <w:rStyle w:val="text166"/>
           <w:rFonts w:ascii="Calibri" w:eastAsia="Calibri" w:hAnsi="Calibri" w:cs="Calibri"/>
-          <w:sz w:val="20"/>
-          <w:szCs w:val="20"/>
+          <w:szCs w:val="22"/>
         </w:rPr>
         <w:t xml:space="preserve">Please consult the following link for information on sexual assaults and sexual harassment: </w:t>
       </w:r>
@@ -3073,8 +3067,7 @@
           <w:rStyle w:val="text167"/>
           <w:rFonts w:ascii="Calibri" w:eastAsia="Calibri" w:hAnsi="Calibri" w:cs="Calibri"/>
           <w:color w:val="560589"/>
-          <w:sz w:val="20"/>
-          <w:szCs w:val="20"/>
+          <w:szCs w:val="22"/>
         </w:rPr>
         <w:t xml:space="preserve">http://nyu.edu/titleix </w:t>
       </w:r>
@@ -3084,13 +3077,15 @@
         <w:pStyle w:val="Normalpara101"/>
         <w:spacing w:before="280" w:after="280"/>
         <w:ind w:left="720"/>
+        <w:rPr>
+          <w:szCs w:val="22"/>
+        </w:rPr>
       </w:pPr>
       <w:r>
         <w:rPr>
           <w:rStyle w:val="text168"/>
           <w:rFonts w:ascii="Calibri" w:eastAsia="Calibri" w:hAnsi="Calibri" w:cs="Calibri"/>
-          <w:sz w:val="20"/>
-          <w:szCs w:val="20"/>
+          <w:szCs w:val="22"/>
         </w:rPr>
         <w:t>Reporting an Incident of Sexual Assault, Harassment, or Other Sexual Misconduct. Anyone may report an alleged incident to any of the following:</w:t>
       </w:r>
@@ -3098,8 +3093,7 @@
         <w:rPr>
           <w:rStyle w:val="text168"/>
           <w:rFonts w:ascii="Calibri" w:eastAsia="Calibri" w:hAnsi="Calibri" w:cs="Calibri"/>
-          <w:sz w:val="20"/>
-          <w:szCs w:val="20"/>
+          <w:szCs w:val="22"/>
         </w:rPr>
         <w:br/>
         <w:t>NYU Department of Public Safety (718-260-3537; 212-998-2222)</w:t>
@@ -3108,8 +3102,7 @@
         <w:rPr>
           <w:rStyle w:val="text168"/>
           <w:rFonts w:ascii="Calibri" w:eastAsia="Calibri" w:hAnsi="Calibri" w:cs="Calibri"/>
-          <w:sz w:val="20"/>
-          <w:szCs w:val="20"/>
+          <w:szCs w:val="22"/>
         </w:rPr>
         <w:br/>
         <w:t xml:space="preserve">The Title IX Coordinator (212-998-2352) or via the web at: </w:t>
@@ -3119,8 +3112,7 @@
           <w:rStyle w:val="text169"/>
           <w:rFonts w:ascii="Calibri" w:eastAsia="Calibri" w:hAnsi="Calibri" w:cs="Calibri"/>
           <w:color w:val="560589"/>
-          <w:sz w:val="20"/>
-          <w:szCs w:val="20"/>
+          <w:szCs w:val="22"/>
         </w:rPr>
         <w:t xml:space="preserve">https://www.nyu.edu/about/policies-guidelines- compliance/equal-opportunity/harassment-and-discrimination/submitcomplaint.html </w:t>
       </w:r>
@@ -3137,16 +3129,14 @@
         <w:ind w:left="2520" w:hanging="396"/>
         <w:rPr>
           <w:rFonts w:ascii="Symbol" w:eastAsia="Symbol" w:hAnsi="Symbol" w:cs="Symbol"/>
-          <w:sz w:val="20"/>
-          <w:szCs w:val="20"/>
+          <w:szCs w:val="22"/>
         </w:rPr>
       </w:pPr>
       <w:r>
         <w:rPr>
           <w:rStyle w:val="text170"/>
           <w:rFonts w:ascii="Calibri" w:eastAsia="Calibri" w:hAnsi="Calibri" w:cs="Calibri"/>
-          <w:sz w:val="20"/>
-          <w:szCs w:val="20"/>
+          <w:szCs w:val="22"/>
         </w:rPr>
         <w:t>A Residence Life and Housing staff member (212-998-4600)</w:t>
       </w:r>
@@ -3163,16 +3153,14 @@
         <w:ind w:left="2520" w:hanging="396"/>
         <w:rPr>
           <w:rFonts w:ascii="Symbol" w:eastAsia="Symbol" w:hAnsi="Symbol" w:cs="Symbol"/>
-          <w:sz w:val="20"/>
-          <w:szCs w:val="20"/>
+          <w:szCs w:val="22"/>
         </w:rPr>
       </w:pPr>
       <w:r>
         <w:rPr>
           <w:rStyle w:val="text171"/>
           <w:rFonts w:ascii="Calibri" w:eastAsia="Calibri" w:hAnsi="Calibri" w:cs="Calibri"/>
-          <w:sz w:val="20"/>
-          <w:szCs w:val="20"/>
+          <w:szCs w:val="22"/>
         </w:rPr>
         <w:t xml:space="preserve">The Associate Dean of Student Affairs in the Tandon School of Engineering (718- 260-3773) </w:t>
       </w:r>
@@ -3189,16 +3177,14 @@
         <w:ind w:left="2520" w:hanging="396"/>
         <w:rPr>
           <w:rFonts w:ascii="Symbol" w:eastAsia="Symbol" w:hAnsi="Symbol" w:cs="Symbol"/>
-          <w:sz w:val="20"/>
-          <w:szCs w:val="20"/>
+          <w:szCs w:val="22"/>
         </w:rPr>
       </w:pPr>
       <w:r>
         <w:rPr>
           <w:rStyle w:val="text172"/>
           <w:rFonts w:ascii="Calibri" w:eastAsia="Calibri" w:hAnsi="Calibri" w:cs="Calibri"/>
-          <w:sz w:val="20"/>
-          <w:szCs w:val="20"/>
+          <w:szCs w:val="22"/>
         </w:rPr>
         <w:t>The Office of Student Conduct and Community Standards (212-998-4311) • The Student Health Center (212-443-1000)</w:t>
       </w:r>
@@ -3215,16 +3201,14 @@
         <w:ind w:left="2520" w:hanging="396"/>
         <w:rPr>
           <w:rFonts w:ascii="Symbol" w:eastAsia="Symbol" w:hAnsi="Symbol" w:cs="Symbol"/>
-          <w:sz w:val="20"/>
-          <w:szCs w:val="20"/>
+          <w:szCs w:val="22"/>
         </w:rPr>
       </w:pPr>
       <w:r>
         <w:rPr>
           <w:rStyle w:val="text173"/>
           <w:rFonts w:ascii="Calibri" w:eastAsia="Calibri" w:hAnsi="Calibri" w:cs="Calibri"/>
-          <w:sz w:val="20"/>
-          <w:szCs w:val="20"/>
+          <w:szCs w:val="22"/>
         </w:rPr>
         <w:t>The Wellness Exchange (212-443-9999)</w:t>
       </w:r>
@@ -3242,16 +3226,14 @@
         <w:ind w:left="2520" w:hanging="396"/>
         <w:rPr>
           <w:rFonts w:ascii="Symbol" w:eastAsia="Symbol" w:hAnsi="Symbol" w:cs="Symbol"/>
-          <w:sz w:val="20"/>
-          <w:szCs w:val="20"/>
+          <w:szCs w:val="22"/>
         </w:rPr>
       </w:pPr>
       <w:r>
         <w:rPr>
           <w:rStyle w:val="text174"/>
           <w:rFonts w:ascii="Calibri" w:eastAsia="Calibri" w:hAnsi="Calibri" w:cs="Calibri"/>
-          <w:sz w:val="20"/>
-          <w:szCs w:val="20"/>
+          <w:szCs w:val="22"/>
         </w:rPr>
         <w:t xml:space="preserve">Or another campus official from the contact list </w:t>
       </w:r>
@@ -3266,7 +3248,7 @@
 </file>
 
 <file path=word/numbering.xml><?xml version="1.0" encoding="utf-8"?>
-<w:numbering xmlns:wpc="http://schemas.microsoft.com/office/word/2010/wordprocessingCanvas" xmlns:cx="http://schemas.microsoft.com/office/drawing/2014/chartex" xmlns:cx1="http://schemas.microsoft.com/office/drawing/2015/9/8/chartex" xmlns:cx2="http://schemas.microsoft.com/office/drawing/2015/10/21/chartex" xmlns:cx3="http://schemas.microsoft.com/office/drawing/2016/5/9/chartex" xmlns:cx4="http://schemas.microsoft.com/office/drawing/2016/5/10/chartex" xmlns:cx5="http://schemas.microsoft.com/office/drawing/2016/5/11/chartex" xmlns:cx6="http://schemas.microsoft.com/office/drawing/2016/5/12/chartex" xmlns:cx7="http://schemas.microsoft.com/office/drawing/2016/5/13/chartex" xmlns:cx8="http://schemas.microsoft.com/office/drawing/2016/5/14/chartex" xmlns:mc="http://schemas.openxmlformats.org/markup-compatibility/2006" xmlns:aink="http://schemas.microsoft.com/office/drawing/2016/ink" xmlns:am3d="http://schemas.microsoft.com/office/drawing/2017/model3d" xmlns:o="urn:schemas-microsoft-com:office:office" xmlns:r="http://schemas.openxmlformats.org/officeDocument/2006/relationships" xmlns:m="http://schemas.openxmlformats.org/officeDocument/2006/math" xmlns:v="urn:schemas-microsoft-com:vml" xmlns:wp14="http://schemas.microsoft.com/office/word/2010/wordprocessingDrawing" xmlns:wp="http://schemas.openxmlformats.org/drawingml/2006/wordprocessingDrawing" xmlns:w10="urn:schemas-microsoft-com:office:word" xmlns:w="http://schemas.openxmlformats.org/wordprocessingml/2006/main" xmlns:w14="http://schemas.microsoft.com/office/word/2010/wordml" xmlns:w15="http://schemas.microsoft.com/office/word/2012/wordml" xmlns:w16cid="http://schemas.microsoft.com/office/word/2016/wordml/cid" xmlns:w16se="http://schemas.microsoft.com/office/word/2015/wordml/symex" xmlns:wpg="http://schemas.microsoft.com/office/word/2010/wordprocessingGroup" xmlns:wpi="http://schemas.microsoft.com/office/word/2010/wordprocessingInk" xmlns:wne="http://schemas.microsoft.com/office/word/2006/wordml" xmlns:wps="http://schemas.microsoft.com/office/word/2010/wordprocessingShape" mc:Ignorable="w14 w15 w16se w16cid wp14">
+<w:numbering xmlns:wpc="http://schemas.microsoft.com/office/word/2010/wordprocessingCanvas" xmlns:cx="http://schemas.microsoft.com/office/drawing/2014/chartex" xmlns:cx1="http://schemas.microsoft.com/office/drawing/2015/9/8/chartex" xmlns:cx2="http://schemas.microsoft.com/office/drawing/2015/10/21/chartex" xmlns:cx3="http://schemas.microsoft.com/office/drawing/2016/5/9/chartex" xmlns:cx4="http://schemas.microsoft.com/office/drawing/2016/5/10/chartex" xmlns:cx5="http://schemas.microsoft.com/office/drawing/2016/5/11/chartex" xmlns:cx6="http://schemas.microsoft.com/office/drawing/2016/5/12/chartex" xmlns:cx7="http://schemas.microsoft.com/office/drawing/2016/5/13/chartex" xmlns:cx8="http://schemas.microsoft.com/office/drawing/2016/5/14/chartex" xmlns:mc="http://schemas.openxmlformats.org/markup-compatibility/2006" xmlns:aink="http://schemas.microsoft.com/office/drawing/2016/ink" xmlns:am3d="http://schemas.microsoft.com/office/drawing/2017/model3d" xmlns:o="urn:schemas-microsoft-com:office:office" xmlns:oel="http://schemas.microsoft.com/office/2019/extlst" xmlns:r="http://schemas.openxmlformats.org/officeDocument/2006/relationships" xmlns:m="http://schemas.openxmlformats.org/officeDocument/2006/math" xmlns:v="urn:schemas-microsoft-com:vml" xmlns:wp14="http://schemas.microsoft.com/office/word/2010/wordprocessingDrawing" xmlns:wp="http://schemas.openxmlformats.org/drawingml/2006/wordprocessingDrawing" xmlns:w10="urn:schemas-microsoft-com:office:word" xmlns:w="http://schemas.openxmlformats.org/wordprocessingml/2006/main" xmlns:w14="http://schemas.microsoft.com/office/word/2010/wordml" xmlns:w15="http://schemas.microsoft.com/office/word/2012/wordml" xmlns:w16cex="http://schemas.microsoft.com/office/word/2018/wordml/cex" xmlns:w16cid="http://schemas.microsoft.com/office/word/2016/wordml/cid" xmlns:w16="http://schemas.microsoft.com/office/word/2018/wordml" xmlns:w16sdtdh="http://schemas.microsoft.com/office/word/2020/wordml/sdtdatahash" xmlns:w16se="http://schemas.microsoft.com/office/word/2015/wordml/symex" xmlns:wpg="http://schemas.microsoft.com/office/word/2010/wordprocessingGroup" xmlns:wpi="http://schemas.microsoft.com/office/word/2010/wordprocessingInk" xmlns:wne="http://schemas.microsoft.com/office/word/2006/wordml" xmlns:wps="http://schemas.microsoft.com/office/word/2010/wordprocessingShape" mc:Ignorable="w14 w15 w16se w16cid w16 w16cex w16sdtdh wp14">
   <w:abstractNum w:abstractNumId="0" w15:restartNumberingAfterBreak="0">
     <w:nsid w:val="00000001"/>
     <w:multiLevelType w:val="hybridMultilevel"/>
@@ -4476,38 +4458,38 @@
       </w:rPr>
     </w:lvl>
   </w:abstractNum>
-  <w:num w:numId="1">
+  <w:num w:numId="1" w16cid:durableId="400912968">
     <w:abstractNumId w:val="0"/>
   </w:num>
-  <w:num w:numId="2">
+  <w:num w:numId="2" w16cid:durableId="1139811309">
     <w:abstractNumId w:val="1"/>
   </w:num>
-  <w:num w:numId="3">
+  <w:num w:numId="3" w16cid:durableId="1397313256">
     <w:abstractNumId w:val="2"/>
   </w:num>
-  <w:num w:numId="4">
+  <w:num w:numId="4" w16cid:durableId="1603368558">
     <w:abstractNumId w:val="3"/>
   </w:num>
-  <w:num w:numId="5">
+  <w:num w:numId="5" w16cid:durableId="320158732">
     <w:abstractNumId w:val="4"/>
   </w:num>
-  <w:num w:numId="6">
+  <w:num w:numId="6" w16cid:durableId="412824430">
     <w:abstractNumId w:val="5"/>
   </w:num>
-  <w:num w:numId="7">
+  <w:num w:numId="7" w16cid:durableId="892933880">
     <w:abstractNumId w:val="6"/>
   </w:num>
-  <w:num w:numId="8">
+  <w:num w:numId="8" w16cid:durableId="1662736030">
     <w:abstractNumId w:val="7"/>
   </w:num>
-  <w:num w:numId="9">
+  <w:num w:numId="9" w16cid:durableId="930746701">
     <w:abstractNumId w:val="8"/>
   </w:num>
 </w:numbering>
 </file>
 
 <file path=word/styles.xml><?xml version="1.0" encoding="utf-8"?>
-<w:styles xmlns:mc="http://schemas.openxmlformats.org/markup-compatibility/2006" xmlns:r="http://schemas.openxmlformats.org/officeDocument/2006/relationships" xmlns:w="http://schemas.openxmlformats.org/wordprocessingml/2006/main" xmlns:w14="http://schemas.microsoft.com/office/word/2010/wordml" xmlns:w15="http://schemas.microsoft.com/office/word/2012/wordml" xmlns:w16cid="http://schemas.microsoft.com/office/word/2016/wordml/cid" xmlns:w16se="http://schemas.microsoft.com/office/word/2015/wordml/symex" mc:Ignorable="w14 w15 w16se w16cid">
+<w:styles xmlns:mc="http://schemas.openxmlformats.org/markup-compatibility/2006" xmlns:r="http://schemas.openxmlformats.org/officeDocument/2006/relationships" xmlns:w="http://schemas.openxmlformats.org/wordprocessingml/2006/main" xmlns:w14="http://schemas.microsoft.com/office/word/2010/wordml" xmlns:w15="http://schemas.microsoft.com/office/word/2012/wordml" xmlns:w16cex="http://schemas.microsoft.com/office/word/2018/wordml/cex" xmlns:w16cid="http://schemas.microsoft.com/office/word/2016/wordml/cid" xmlns:w16="http://schemas.microsoft.com/office/word/2018/wordml" xmlns:w16sdtdh="http://schemas.microsoft.com/office/word/2020/wordml/sdtdatahash" xmlns:w16se="http://schemas.microsoft.com/office/word/2015/wordml/symex" mc:Ignorable="w14 w15 w16se w16cid w16 w16cex w16sdtdh">
   <w:docDefaults>
     <w:rPrDefault>
       <w:rPr>
@@ -4517,7 +4499,7 @@
     </w:rPrDefault>
     <w:pPrDefault/>
   </w:docDefaults>
-  <w:latentStyles w:defLockedState="0" w:defUIPriority="0" w:defSemiHidden="0" w:defUnhideWhenUsed="0" w:defQFormat="0" w:count="375">
+  <w:latentStyles w:defLockedState="0" w:defUIPriority="0" w:defSemiHidden="0" w:defUnhideWhenUsed="0" w:defQFormat="0" w:count="376">
     <w:lsdException w:name="Normal" w:qFormat="1"/>
     <w:lsdException w:name="heading 1" w:qFormat="1"/>
     <w:lsdException w:name="heading 2" w:semiHidden="1" w:unhideWhenUsed="1" w:qFormat="1"/>
@@ -4616,7 +4598,6 @@
     <w:lsdException w:name="HTML Sample" w:semiHidden="1" w:unhideWhenUsed="1"/>
     <w:lsdException w:name="HTML Typewriter" w:semiHidden="1" w:unhideWhenUsed="1"/>
     <w:lsdException w:name="HTML Variable" w:semiHidden="1" w:unhideWhenUsed="1"/>
-    <w:lsdException w:name="Normal Table" w:semiHidden="1" w:unhideWhenUsed="1"/>
     <w:lsdException w:name="annotation subject" w:semiHidden="1" w:unhideWhenUsed="1"/>
     <w:lsdException w:name="No List" w:semiHidden="1" w:unhideWhenUsed="1"/>
     <w:lsdException w:name="Outline List 1" w:semiHidden="1" w:unhideWhenUsed="1"/>
@@ -4663,8 +4644,7 @@
     <w:lsdException w:name="Table Subtle 2" w:semiHidden="1" w:unhideWhenUsed="1"/>
     <w:lsdException w:name="Table Web 1" w:semiHidden="1" w:unhideWhenUsed="1"/>
     <w:lsdException w:name="Table Web 2" w:semiHidden="1" w:unhideWhenUsed="1"/>
-    <w:lsdException w:name="Table Web 3" w:semiHidden="1" w:unhideWhenUsed="1"/>
-    <w:lsdException w:name="Table Theme" w:semiHidden="1" w:unhideWhenUsed="1"/>
+    <w:lsdException w:name="Balloon Text" w:semiHidden="1" w:unhideWhenUsed="1"/>
     <w:lsdException w:name="Placeholder Text" w:semiHidden="1" w:uiPriority="99"/>
     <w:lsdException w:name="No Spacing" w:uiPriority="1" w:qFormat="1"/>
     <w:lsdException w:name="Light Shading" w:uiPriority="60"/>
@@ -4884,6 +4864,7 @@
     <w:lsdException w:name="Smart Hyperlink" w:semiHidden="1" w:uiPriority="99" w:unhideWhenUsed="1"/>
     <w:lsdException w:name="Hashtag" w:semiHidden="1" w:uiPriority="99" w:unhideWhenUsed="1"/>
     <w:lsdException w:name="Unresolved Mention" w:semiHidden="1" w:uiPriority="99" w:unhideWhenUsed="1"/>
+    <w:lsdException w:name="Smart Link" w:semiHidden="1" w:uiPriority="99" w:unhideWhenUsed="1"/>
   </w:latentStyles>
   <w:style w:type="paragraph" w:default="1" w:styleId="Normal">
     <w:name w:val="Normal"/>
@@ -5105,6 +5086,7 @@
   <w:style w:type="paragraph" w:customStyle="1" w:styleId="Normalpara026">
     <w:name w:val="Normal para026"/>
     <w:basedOn w:val="Normal"/>
+    <w:link w:val="Normalpara026Char"/>
   </w:style>
   <w:style w:type="character" w:customStyle="1" w:styleId="text027">
     <w:name w:val="text027"/>
@@ -5981,6 +5963,49 @@
   <w:style w:type="character" w:customStyle="1" w:styleId="text174">
     <w:name w:val="text174"/>
     <w:basedOn w:val="DefaultParagraphFont"/>
+  </w:style>
+  <w:style w:type="paragraph" w:customStyle="1" w:styleId="Style1">
+    <w:name w:val="Style1"/>
+    <w:basedOn w:val="Normalpara026"/>
+    <w:link w:val="Style1Char"/>
+    <w:qFormat/>
+    <w:rsid w:val="009976F8"/>
+    <w:pPr>
+      <w:spacing w:before="280" w:after="280"/>
+    </w:pPr>
+    <w:rPr>
+      <w:rFonts w:ascii="Calibri" w:eastAsia="Calibri" w:hAnsi="Calibri" w:cs="Calibri"/>
+      <w:b/>
+      <w:bCs/>
+      <w:color w:val="006DBF"/>
+      <w:sz w:val="28"/>
+      <w:szCs w:val="28"/>
+    </w:rPr>
+  </w:style>
+  <w:style w:type="character" w:customStyle="1" w:styleId="Normalpara026Char">
+    <w:name w:val="Normal para026 Char"/>
+    <w:basedOn w:val="DefaultParagraphFont"/>
+    <w:link w:val="Normalpara026"/>
+    <w:rsid w:val="009976F8"/>
+    <w:rPr>
+      <w:rFonts w:asciiTheme="minorHAnsi" w:eastAsiaTheme="minorHAnsi" w:hAnsiTheme="minorHAnsi" w:cstheme="minorBidi"/>
+      <w:sz w:val="22"/>
+      <w:szCs w:val="24"/>
+    </w:rPr>
+  </w:style>
+  <w:style w:type="character" w:customStyle="1" w:styleId="Style1Char">
+    <w:name w:val="Style1 Char"/>
+    <w:basedOn w:val="Normalpara026Char"/>
+    <w:link w:val="Style1"/>
+    <w:rsid w:val="009976F8"/>
+    <w:rPr>
+      <w:rFonts w:ascii="Calibri" w:eastAsia="Calibri" w:hAnsi="Calibri" w:cs="Calibri"/>
+      <w:b/>
+      <w:bCs/>
+      <w:color w:val="006DBF"/>
+      <w:sz w:val="28"/>
+      <w:szCs w:val="28"/>
+    </w:rPr>
   </w:style>
 </w:styles>
 </file>
@@ -6266,4 +6291,16 @@
   <a:objectDefaults/>
   <a:extraClrSchemeLst/>
 </a:theme>
+</file>
+
+<file path=customXml/item1.xml><?xml version="1.0" encoding="utf-8"?>
+<b:Sources xmlns:b="http://schemas.openxmlformats.org/officeDocument/2006/bibliography" xmlns="http://schemas.openxmlformats.org/officeDocument/2006/bibliography" SelectedStyle="\APASixthEditionOfficeOnline.xsl" StyleName="APA" Version="6"/>
+</file>
+
+<file path=customXml/itemProps1.xml><?xml version="1.0" encoding="utf-8"?>
+<ds:datastoreItem xmlns:ds="http://schemas.openxmlformats.org/officeDocument/2006/customXml" ds:itemID="{E658C7A5-0DB2-46A4-951E-B6FF2EFBE6D8}">
+  <ds:schemaRefs>
+    <ds:schemaRef ds:uri="http://schemas.openxmlformats.org/officeDocument/2006/bibliography"/>
+  </ds:schemaRefs>
+</ds:datastoreItem>
 </file>
</xml_diff>

<commit_message>
Added mongo to syllabus.
</commit_message>
<xml_diff>
--- a/syllabi/4513F2022Syllabus.docx
+++ b/syllabi/4513F2022Syllabus.docx
@@ -591,6 +591,76 @@
         </w:rPr>
         <w:t>Understand the idea of special-purpose languages</w:t>
       </w:r>
+      <w:r>
+        <w:rPr>
+          <w:rStyle w:val="text018"/>
+          <w:rFonts w:cstheme="minorHAnsi"/>
+          <w:szCs w:val="22"/>
+        </w:rPr>
+        <w:t xml:space="preserve">: </w:t>
+      </w:r>
+      <w:r>
+        <w:rPr>
+          <w:rStyle w:val="text018"/>
+          <w:rFonts w:cstheme="minorHAnsi"/>
+          <w:i/>
+          <w:szCs w:val="22"/>
+        </w:rPr>
+        <w:t>make</w:t>
+      </w:r>
+      <w:r>
+        <w:rPr>
+          <w:rStyle w:val="text018"/>
+          <w:rFonts w:cstheme="minorHAnsi"/>
+          <w:szCs w:val="22"/>
+        </w:rPr>
+        <w:t xml:space="preserve">, </w:t>
+      </w:r>
+      <w:r>
+        <w:rPr>
+          <w:rStyle w:val="text018"/>
+          <w:rFonts w:cstheme="minorHAnsi"/>
+          <w:i/>
+          <w:szCs w:val="22"/>
+        </w:rPr>
+        <w:t>shell</w:t>
+      </w:r>
+      <w:r>
+        <w:rPr>
+          <w:rStyle w:val="text018"/>
+          <w:rFonts w:cstheme="minorHAnsi"/>
+          <w:szCs w:val="22"/>
+        </w:rPr>
+        <w:t xml:space="preserve">, </w:t>
+      </w:r>
+      <w:r>
+        <w:rPr>
+          <w:rStyle w:val="text018"/>
+          <w:rFonts w:cstheme="minorHAnsi"/>
+          <w:i/>
+          <w:szCs w:val="22"/>
+        </w:rPr>
+        <w:t>YAML</w:t>
+      </w:r>
+      <w:r>
+        <w:rPr>
+          <w:rStyle w:val="text018"/>
+          <w:rFonts w:cstheme="minorHAnsi"/>
+          <w:szCs w:val="22"/>
+        </w:rPr>
+        <w:t xml:space="preserve">, </w:t>
+      </w:r>
+      <w:proofErr w:type="spellStart"/>
+      <w:r>
+        <w:rPr>
+          <w:rStyle w:val="text018"/>
+          <w:rFonts w:cstheme="minorHAnsi"/>
+          <w:i/>
+          <w:szCs w:val="22"/>
+        </w:rPr>
+        <w:t>mongosh</w:t>
+      </w:r>
+      <w:proofErr w:type="spellEnd"/>
     </w:p>
     <w:p>
       <w:pPr>
@@ -601,50 +671,37 @@
         </w:numPr>
         <w:spacing w:before="280" w:after="280"/>
         <w:rPr>
-          <w:rStyle w:val="text025"/>
-          <w:szCs w:val="22"/>
-        </w:rPr>
-      </w:pPr>
-      <w:r>
-        <w:rPr>
-          <w:rStyle w:val="text025"/>
-          <w:rFonts w:ascii="Calibri" w:eastAsia="Calibri" w:hAnsi="Calibri" w:cs="Calibri"/>
-          <w:szCs w:val="22"/>
-        </w:rPr>
-        <w:t xml:space="preserve">Use </w:t>
-      </w:r>
-      <w:r>
-        <w:rPr>
-          <w:rStyle w:val="text025"/>
-          <w:rFonts w:ascii="Calibri" w:eastAsia="Calibri" w:hAnsi="Calibri" w:cs="Calibri"/>
+          <w:rStyle w:val="text018"/>
+          <w:rFonts w:cstheme="minorHAnsi"/>
+          <w:szCs w:val="22"/>
+        </w:rPr>
+      </w:pPr>
+      <w:r>
+        <w:rPr>
+          <w:rStyle w:val="text018"/>
+          <w:rFonts w:cstheme="minorHAnsi"/>
+          <w:szCs w:val="22"/>
+        </w:rPr>
+        <w:t>Interacting with a No SQL database (</w:t>
+      </w:r>
+      <w:proofErr w:type="spellStart"/>
+      <w:r>
+        <w:rPr>
+          <w:rStyle w:val="text018"/>
+          <w:rFonts w:cstheme="minorHAnsi"/>
           <w:i/>
           <w:szCs w:val="22"/>
         </w:rPr>
-        <w:t>git</w:t>
-      </w:r>
-      <w:r>
-        <w:rPr>
-          <w:rStyle w:val="text025"/>
-          <w:rFonts w:ascii="Calibri" w:eastAsia="Calibri" w:hAnsi="Calibri" w:cs="Calibri"/>
-          <w:szCs w:val="22"/>
-        </w:rPr>
-        <w:t xml:space="preserve"> to manage </w:t>
-      </w:r>
-      <w:r>
-        <w:rPr>
-          <w:rStyle w:val="text025"/>
-          <w:rFonts w:ascii="Calibri" w:eastAsia="Calibri" w:hAnsi="Calibri" w:cs="Calibri"/>
-          <w:szCs w:val="22"/>
-        </w:rPr>
-        <w:t>your</w:t>
-      </w:r>
-      <w:r>
-        <w:rPr>
-          <w:rStyle w:val="text025"/>
-          <w:rFonts w:ascii="Calibri" w:eastAsia="Calibri" w:hAnsi="Calibri" w:cs="Calibri"/>
-          <w:szCs w:val="22"/>
-        </w:rPr>
-        <w:t xml:space="preserve"> project’s artifacts</w:t>
+        <w:t>mongodb</w:t>
+      </w:r>
+      <w:proofErr w:type="spellEnd"/>
+      <w:r>
+        <w:rPr>
+          <w:rStyle w:val="text018"/>
+          <w:rFonts w:cstheme="minorHAnsi"/>
+          <w:szCs w:val="22"/>
+        </w:rPr>
+        <w:t>)</w:t>
       </w:r>
     </w:p>
     <w:p>
@@ -656,33 +713,50 @@
         </w:numPr>
         <w:spacing w:before="280" w:after="280"/>
         <w:rPr>
-          <w:rFonts w:cstheme="minorHAnsi"/>
-          <w:szCs w:val="22"/>
-        </w:rPr>
-      </w:pPr>
-      <w:r>
-        <w:rPr>
-          <w:rFonts w:cstheme="minorHAnsi"/>
-          <w:szCs w:val="22"/>
-        </w:rPr>
-        <w:t xml:space="preserve">Use a </w:t>
-      </w:r>
-      <w:proofErr w:type="spellStart"/>
-      <w:r>
-        <w:rPr>
-          <w:rFonts w:cstheme="minorHAnsi"/>
+          <w:rStyle w:val="text025"/>
+          <w:szCs w:val="22"/>
+        </w:rPr>
+      </w:pPr>
+      <w:r>
+        <w:rPr>
+          <w:rStyle w:val="text025"/>
+          <w:rFonts w:ascii="Calibri" w:eastAsia="Calibri" w:hAnsi="Calibri" w:cs="Calibri"/>
+          <w:szCs w:val="22"/>
+        </w:rPr>
+        <w:t xml:space="preserve">Use </w:t>
+      </w:r>
+      <w:r>
+        <w:rPr>
+          <w:rStyle w:val="text025"/>
+          <w:rFonts w:ascii="Calibri" w:eastAsia="Calibri" w:hAnsi="Calibri" w:cs="Calibri"/>
           <w:i/>
           <w:szCs w:val="22"/>
         </w:rPr>
-        <w:t>makefile</w:t>
-      </w:r>
-      <w:proofErr w:type="spellEnd"/>
-      <w:r>
-        <w:rPr>
-          <w:rFonts w:cstheme="minorHAnsi"/>
-          <w:szCs w:val="22"/>
-        </w:rPr>
-        <w:t xml:space="preserve"> to control builds and installs</w:t>
+        <w:t>git</w:t>
+      </w:r>
+      <w:r>
+        <w:rPr>
+          <w:rStyle w:val="text025"/>
+          <w:rFonts w:ascii="Calibri" w:eastAsia="Calibri" w:hAnsi="Calibri" w:cs="Calibri"/>
+          <w:szCs w:val="22"/>
+        </w:rPr>
+        <w:t xml:space="preserve"> to manage </w:t>
+      </w:r>
+      <w:r>
+        <w:rPr>
+          <w:rStyle w:val="text025"/>
+          <w:rFonts w:ascii="Calibri" w:eastAsia="Calibri" w:hAnsi="Calibri" w:cs="Calibri"/>
+          <w:szCs w:val="22"/>
+        </w:rPr>
+        <w:t>your</w:t>
+      </w:r>
+      <w:r>
+        <w:rPr>
+          <w:rStyle w:val="text025"/>
+          <w:rFonts w:ascii="Calibri" w:eastAsia="Calibri" w:hAnsi="Calibri" w:cs="Calibri"/>
+          <w:szCs w:val="22"/>
+        </w:rPr>
+        <w:t xml:space="preserve"> project’s artifacts</w:t>
       </w:r>
     </w:p>
     <w:p>
@@ -703,22 +777,24 @@
           <w:rFonts w:cstheme="minorHAnsi"/>
           <w:szCs w:val="22"/>
         </w:rPr>
-        <w:t xml:space="preserve">Use </w:t>
-      </w:r>
+        <w:t xml:space="preserve">Use a </w:t>
+      </w:r>
+      <w:proofErr w:type="spellStart"/>
       <w:r>
         <w:rPr>
           <w:rFonts w:cstheme="minorHAnsi"/>
           <w:i/>
           <w:szCs w:val="22"/>
         </w:rPr>
-        <w:t>GitHub Actions</w:t>
-      </w:r>
+        <w:t>makefile</w:t>
+      </w:r>
+      <w:proofErr w:type="spellEnd"/>
       <w:r>
         <w:rPr>
           <w:rFonts w:cstheme="minorHAnsi"/>
           <w:szCs w:val="22"/>
         </w:rPr>
-        <w:t xml:space="preserve"> for CI/CD</w:t>
+        <w:t xml:space="preserve"> to control builds and installs</w:t>
       </w:r>
     </w:p>
     <w:p>
@@ -739,7 +815,7 @@
           <w:rFonts w:cstheme="minorHAnsi"/>
           <w:szCs w:val="22"/>
         </w:rPr>
-        <w:t xml:space="preserve">Manage your schedule using a </w:t>
+        <w:t xml:space="preserve">Use </w:t>
       </w:r>
       <w:r>
         <w:rPr>
@@ -747,7 +823,14 @@
           <w:i/>
           <w:szCs w:val="22"/>
         </w:rPr>
-        <w:t>Kanban board</w:t>
+        <w:t>GitHub Actions</w:t>
+      </w:r>
+      <w:r>
+        <w:rPr>
+          <w:rFonts w:cstheme="minorHAnsi"/>
+          <w:szCs w:val="22"/>
+        </w:rPr>
+        <w:t xml:space="preserve"> for CI/CD</w:t>
       </w:r>
     </w:p>
     <w:p>
@@ -768,7 +851,7 @@
           <w:rFonts w:cstheme="minorHAnsi"/>
           <w:szCs w:val="22"/>
         </w:rPr>
-        <w:t xml:space="preserve">Deploy to the cloud using </w:t>
+        <w:t xml:space="preserve">Manage your schedule using a </w:t>
       </w:r>
       <w:r>
         <w:rPr>
@@ -776,8 +859,10 @@
           <w:i/>
           <w:szCs w:val="22"/>
         </w:rPr>
-        <w:t>Heroku</w:t>
-      </w:r>
+        <w:t>Kanban board</w:t>
+      </w:r>
+      <w:bookmarkStart w:id="0" w:name="_GoBack"/>
+      <w:bookmarkEnd w:id="0"/>
     </w:p>
     <w:p>
       <w:pPr>
@@ -797,7 +882,7 @@
           <w:rFonts w:cstheme="minorHAnsi"/>
           <w:szCs w:val="22"/>
         </w:rPr>
-        <w:t xml:space="preserve">Design an </w:t>
+        <w:t xml:space="preserve">Deploy to the cloud using </w:t>
       </w:r>
       <w:r>
         <w:rPr>
@@ -805,7 +890,7 @@
           <w:i/>
           <w:szCs w:val="22"/>
         </w:rPr>
-        <w:t>API</w:t>
+        <w:t>Heroku</w:t>
       </w:r>
     </w:p>
     <w:p>
@@ -826,7 +911,7 @@
           <w:rFonts w:cstheme="minorHAnsi"/>
           <w:szCs w:val="22"/>
         </w:rPr>
-        <w:t xml:space="preserve">Employ </w:t>
+        <w:t xml:space="preserve">Design an </w:t>
       </w:r>
       <w:r>
         <w:rPr>
@@ -834,14 +919,7 @@
           <w:i/>
           <w:szCs w:val="22"/>
         </w:rPr>
-        <w:t>flask</w:t>
-      </w:r>
-      <w:r>
-        <w:rPr>
-          <w:rFonts w:cstheme="minorHAnsi"/>
-          <w:szCs w:val="22"/>
-        </w:rPr>
-        <w:t xml:space="preserve"> to implement your API</w:t>
+        <w:t>API</w:t>
       </w:r>
     </w:p>
     <w:p>
@@ -862,7 +940,22 @@
           <w:rFonts w:cstheme="minorHAnsi"/>
           <w:szCs w:val="22"/>
         </w:rPr>
-        <w:t>Automate your project’s documentation</w:t>
+        <w:t xml:space="preserve">Employ </w:t>
+      </w:r>
+      <w:r>
+        <w:rPr>
+          <w:rFonts w:cstheme="minorHAnsi"/>
+          <w:i/>
+          <w:szCs w:val="22"/>
+        </w:rPr>
+        <w:t>flask</w:t>
+      </w:r>
+      <w:r>
+        <w:rPr>
+          <w:rFonts w:cstheme="minorHAnsi"/>
+          <w:szCs w:val="22"/>
+        </w:rPr>
+        <w:t xml:space="preserve"> to implement your API</w:t>
       </w:r>
     </w:p>
     <w:p>
@@ -883,6 +976,27 @@
           <w:rFonts w:cstheme="minorHAnsi"/>
           <w:szCs w:val="22"/>
         </w:rPr>
+        <w:t>Automate your project’s documentation</w:t>
+      </w:r>
+    </w:p>
+    <w:p>
+      <w:pPr>
+        <w:pStyle w:val="Normalpara025"/>
+        <w:numPr>
+          <w:ilvl w:val="0"/>
+          <w:numId w:val="1"/>
+        </w:numPr>
+        <w:spacing w:before="280" w:after="280"/>
+        <w:rPr>
+          <w:rFonts w:cstheme="minorHAnsi"/>
+          <w:szCs w:val="22"/>
+        </w:rPr>
+      </w:pPr>
+      <w:r>
+        <w:rPr>
+          <w:rFonts w:cstheme="minorHAnsi"/>
+          <w:szCs w:val="22"/>
+        </w:rPr>
         <w:t>Coordinate with a front-end that uses your API</w:t>
       </w:r>
     </w:p>
@@ -978,6 +1092,7 @@
         <w:rPr>
           <w:rStyle w:val="text032"/>
         </w:rPr>
+        <w:lastRenderedPageBreak/>
         <w:t xml:space="preserve">Projects </w:t>
       </w:r>
     </w:p>
@@ -997,7 +1112,6 @@
           <w:color w:val="000000" w:themeColor="text1"/>
           <w:szCs w:val="22"/>
         </w:rPr>
-        <w:lastRenderedPageBreak/>
         <w:t xml:space="preserve">Through an independent project, you will learn to recognize techniques covered in the course, evaluate their usefulness in the real world and compare them to other techniques available. You will also develop your own strategies to solve a practical problem. </w:t>
       </w:r>
     </w:p>
@@ -1255,8 +1369,6 @@
           <w:szCs w:val="20"/>
         </w:rPr>
       </w:pPr>
-      <w:bookmarkStart w:id="0" w:name="_GoBack"/>
-      <w:bookmarkEnd w:id="0"/>
       <w:r>
         <w:rPr>
           <w:rStyle w:val="text046"/>
@@ -1515,6 +1627,7 @@
         <w:jc w:val="center"/>
       </w:pPr>
       <w:r>
+        <w:lastRenderedPageBreak/>
         <w:t>Textbooks, Readings, materials</w:t>
       </w:r>
     </w:p>
@@ -1526,7 +1639,6 @@
         <w:rPr>
           <w:rStyle w:val="text062"/>
         </w:rPr>
-        <w:lastRenderedPageBreak/>
         <w:t xml:space="preserve">Textbook </w:t>
       </w:r>
     </w:p>
@@ -1906,6 +2018,7 @@
         <w:rPr>
           <w:rStyle w:val="text102"/>
         </w:rPr>
+        <w:lastRenderedPageBreak/>
         <w:t>Grading and Weighting</w:t>
       </w:r>
     </w:p>
@@ -1917,7 +2030,6 @@
         <w:rPr>
           <w:rStyle w:val="text103"/>
         </w:rPr>
-        <w:lastRenderedPageBreak/>
         <w:t xml:space="preserve">Grading Policies </w:t>
       </w:r>
     </w:p>
@@ -2394,6 +2506,7 @@
           <w:bCs/>
           <w:color w:val="4F7FBC"/>
         </w:rPr>
+        <w:lastRenderedPageBreak/>
         <w:tab/>
       </w:r>
     </w:p>
@@ -2413,7 +2526,6 @@
           <w:bCs/>
           <w:color w:val="006DBF"/>
         </w:rPr>
-        <w:lastRenderedPageBreak/>
         <w:t xml:space="preserve">Academic Code of Conduct </w:t>
       </w:r>
     </w:p>
@@ -2813,6 +2925,7 @@
           <w:rFonts w:ascii="Calibri" w:eastAsia="Calibri" w:hAnsi="Calibri" w:cs="Calibri"/>
           <w:szCs w:val="22"/>
         </w:rPr>
+        <w:lastRenderedPageBreak/>
         <w:t xml:space="preserve">It is important for instructors to know when you are experiencing an issue that might interfere with your studies. However, it is also important that your personal matters be kept confidential. </w:t>
       </w:r>
     </w:p>
@@ -2828,7 +2941,6 @@
           <w:rFonts w:ascii="Calibri" w:eastAsia="Calibri" w:hAnsi="Calibri" w:cs="Calibri"/>
           <w:szCs w:val="22"/>
         </w:rPr>
-        <w:lastRenderedPageBreak/>
         <w:t xml:space="preserve">Therefore, the Office of Student Affairs is the office designated to receive documentation regarding private concerns. An official verification notice must be sent to the Office of Student Affairs </w:t>
       </w:r>
       <w:r>
@@ -3156,6 +3268,7 @@
           <w:rFonts w:ascii="Calibri" w:eastAsia="Calibri" w:hAnsi="Calibri" w:cs="Calibri"/>
           <w:szCs w:val="22"/>
         </w:rPr>
+        <w:lastRenderedPageBreak/>
         <w:t>The Wellness Exchange (212-443-9999)</w:t>
       </w:r>
     </w:p>
@@ -6246,7 +6359,7 @@
 </file>
 
 <file path=customXml/itemProps1.xml><?xml version="1.0" encoding="utf-8"?>
-<ds:datastoreItem xmlns:ds="http://schemas.openxmlformats.org/officeDocument/2006/customXml" ds:itemID="{A244AA83-8E39-B145-AE48-AD00C0AE80E7}">
+<ds:datastoreItem xmlns:ds="http://schemas.openxmlformats.org/officeDocument/2006/customXml" ds:itemID="{701A4C9C-9574-4E40-84EE-5E092D3FD6B4}">
   <ds:schemaRefs>
     <ds:schemaRef ds:uri="http://schemas.openxmlformats.org/officeDocument/2006/bibliography"/>
   </ds:schemaRefs>

</xml_diff>